<commit_message>
Estructura informe ABpro N°1 PEP sin nada
</commit_message>
<xml_diff>
--- a/trabajos.inacap.2019/Preparacion y evaluacion de proyecto (PEP)/Guia ABpro Nª1/Formulación y preparación del proyecto.docx
+++ b/trabajos.inacap.2019/Preparacion y evaluacion de proyecto (PEP)/Guia ABpro Nª1/Formulación y preparación del proyecto.docx
@@ -44,7 +44,7 @@
         <mc:AlternateContent>
           <mc:Choice Requires="wps">
             <w:drawing>
-              <wp:anchor distT="0" distB="0" distL="114300" distR="114300" simplePos="0" relativeHeight="251659264" behindDoc="0" locked="0" layoutInCell="1" allowOverlap="1" wp14:anchorId="751B5D9A" wp14:editId="35E2CBFD">
+              <wp:anchor distT="0" distB="0" distL="114300" distR="114300" simplePos="0" relativeHeight="251659264" behindDoc="0" locked="0" layoutInCell="1" allowOverlap="1" wp14:anchorId="665D0A02" wp14:editId="1A55E185">
                 <wp:simplePos x="0" y="0"/>
                 <wp:positionH relativeFrom="margin">
                   <wp:align>center</wp:align>
@@ -190,7 +190,7 @@
           </mc:Choice>
           <mc:Fallback>
             <w:pict>
-              <v:shapetype w14:anchorId="751B5D9A" id="_x0000_t202" coordsize="21600,21600" o:spt="202" path="m,l,21600r21600,l21600,xe">
+              <v:shapetype w14:anchorId="665D0A02" id="_x0000_t202" coordsize="21600,21600" o:spt="202" path="m,l,21600r21600,l21600,xe">
                 <v:stroke joinstyle="miter"/>
                 <v:path gradientshapeok="t" o:connecttype="rect"/>
               </v:shapetype>
@@ -326,7 +326,7 @@
         <mc:AlternateContent>
           <mc:Choice Requires="wps">
             <w:drawing>
-              <wp:anchor distT="0" distB="0" distL="114300" distR="114300" simplePos="0" relativeHeight="251660288" behindDoc="0" locked="0" layoutInCell="1" allowOverlap="1" wp14:anchorId="141C2836" wp14:editId="173F5E8F">
+              <wp:anchor distT="0" distB="0" distL="114300" distR="114300" simplePos="0" relativeHeight="251660288" behindDoc="0" locked="0" layoutInCell="1" allowOverlap="1" wp14:anchorId="6BB96948" wp14:editId="4308D150">
                 <wp:simplePos x="0" y="0"/>
                 <wp:positionH relativeFrom="margin">
                   <wp:posOffset>450215</wp:posOffset>
@@ -369,7 +369,6 @@
                             <w:pPr>
                               <w:pStyle w:val="PARRAFO"/>
                               <w:rPr>
-                                <w:b/>
                                 <w:color w:val="404040" w:themeColor="text1" w:themeTint="BF"/>
                                 <w:lang w:eastAsia="es-CL"/>
                               </w:rPr>
@@ -381,6 +380,13 @@
                                 <w:lang w:eastAsia="es-CL"/>
                               </w:rPr>
                               <w:t xml:space="preserve">Asignatura: </w:t>
+                            </w:r>
+                            <w:r>
+                              <w:rPr>
+                                <w:color w:val="404040" w:themeColor="text1" w:themeTint="BF"/>
+                                <w:lang w:eastAsia="es-CL"/>
+                              </w:rPr>
+                              <w:t>Preparación y evaluación de proyecto</w:t>
                             </w:r>
                           </w:p>
                           <w:p>
@@ -399,6 +405,13 @@
                                 <w:lang w:eastAsia="es-CL"/>
                               </w:rPr>
                               <w:t xml:space="preserve">Sección: </w:t>
+                            </w:r>
+                            <w:r>
+                              <w:rPr>
+                                <w:color w:val="404040" w:themeColor="text1" w:themeTint="BF"/>
+                                <w:lang w:eastAsia="es-CL"/>
+                              </w:rPr>
+                              <w:t>371</w:t>
                             </w:r>
                           </w:p>
                           <w:p>
@@ -422,14 +435,20 @@
                                 <w:color w:val="404040" w:themeColor="text1" w:themeTint="BF"/>
                                 <w:lang w:eastAsia="es-CL"/>
                               </w:rPr>
-                              <w:t xml:space="preserve"> Nombre y apellidos</w:t>
+                              <w:t xml:space="preserve"> </w:t>
+                            </w:r>
+                            <w:r>
+                              <w:rPr>
+                                <w:color w:val="404040" w:themeColor="text1" w:themeTint="BF"/>
+                                <w:lang w:eastAsia="es-CL"/>
+                              </w:rPr>
+                              <w:t>Carolita De La Luz Vergara</w:t>
                             </w:r>
                           </w:p>
                           <w:p>
                             <w:pPr>
                               <w:pStyle w:val="PARRAFO"/>
                               <w:rPr>
-                                <w:b/>
                                 <w:color w:val="404040" w:themeColor="text1" w:themeTint="BF"/>
                                 <w:lang w:eastAsia="es-CL"/>
                               </w:rPr>
@@ -441,6 +460,21 @@
                                 <w:lang w:eastAsia="es-CL"/>
                               </w:rPr>
                               <w:t>Nombre de los integrantes del grupo:</w:t>
+                            </w:r>
+                            <w:r>
+                              <w:rPr>
+                                <w:b/>
+                                <w:color w:val="404040" w:themeColor="text1" w:themeTint="BF"/>
+                                <w:lang w:eastAsia="es-CL"/>
+                              </w:rPr>
+                              <w:t xml:space="preserve"> </w:t>
+                            </w:r>
+                            <w:r>
+                              <w:rPr>
+                                <w:color w:val="404040" w:themeColor="text1" w:themeTint="BF"/>
+                                <w:lang w:eastAsia="es-CL"/>
+                              </w:rPr>
+                              <w:t>Ivo Olivares Gutiérrez, Yerko Fuentes Jaime.</w:t>
                             </w:r>
                           </w:p>
                           <w:p>
@@ -476,6 +510,21 @@
                               </w:rPr>
                               <w:t>Fecha de entrega</w:t>
                             </w:r>
+                            <w:r>
+                              <w:rPr>
+                                <w:b/>
+                                <w:color w:val="404040" w:themeColor="text1" w:themeTint="BF"/>
+                                <w:lang w:eastAsia="es-CL"/>
+                              </w:rPr>
+                              <w:t xml:space="preserve"> </w:t>
+                            </w:r>
+                            <w:r>
+                              <w:rPr>
+                                <w:color w:val="404040" w:themeColor="text1" w:themeTint="BF"/>
+                                <w:lang w:eastAsia="es-CL"/>
+                              </w:rPr>
+                              <w:t>16-04-2016</w:t>
+                            </w:r>
                           </w:p>
                           <w:p>
                             <w:pPr>
@@ -504,14 +553,13 @@
           </mc:Choice>
           <mc:Fallback>
             <w:pict>
-              <v:shape w14:anchorId="141C2836" id="_x0000_s1027" type="#_x0000_t202" style="position:absolute;margin-left:35.45pt;margin-top:261.55pt;width:465.65pt;height:264.75pt;z-index:251660288;visibility:visible;mso-wrap-style:square;mso-width-percent:0;mso-height-percent:0;mso-wrap-distance-left:9pt;mso-wrap-distance-top:0;mso-wrap-distance-right:9pt;mso-wrap-distance-bottom:0;mso-position-horizontal:absolute;mso-position-horizontal-relative:margin;mso-position-vertical:absolute;mso-position-vertical-relative:text;mso-width-percent:0;mso-height-percent:0;mso-width-relative:margin;mso-height-relative:margin;v-text-anchor:top" o:gfxdata="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" filled="f" stroked="f">
+              <v:shape w14:anchorId="6BB96948" id="_x0000_s1027" type="#_x0000_t202" style="position:absolute;margin-left:35.45pt;margin-top:261.55pt;width:465.65pt;height:264.75pt;z-index:251660288;visibility:visible;mso-wrap-style:square;mso-width-percent:0;mso-height-percent:0;mso-wrap-distance-left:9pt;mso-wrap-distance-top:0;mso-wrap-distance-right:9pt;mso-wrap-distance-bottom:0;mso-position-horizontal:absolute;mso-position-horizontal-relative:margin;mso-position-vertical:absolute;mso-position-vertical-relative:text;mso-width-percent:0;mso-height-percent:0;mso-width-relative:margin;mso-height-relative:margin;v-text-anchor:top" o:gfxdata="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" filled="f" stroked="f">
                 <v:textbox>
                   <w:txbxContent>
                     <w:p>
                       <w:pPr>
                         <w:pStyle w:val="PARRAFO"/>
                         <w:rPr>
-                          <w:b/>
                           <w:color w:val="404040" w:themeColor="text1" w:themeTint="BF"/>
                           <w:lang w:eastAsia="es-CL"/>
                         </w:rPr>
@@ -523,6 +571,13 @@
                           <w:lang w:eastAsia="es-CL"/>
                         </w:rPr>
                         <w:t xml:space="preserve">Asignatura: </w:t>
+                      </w:r>
+                      <w:r>
+                        <w:rPr>
+                          <w:color w:val="404040" w:themeColor="text1" w:themeTint="BF"/>
+                          <w:lang w:eastAsia="es-CL"/>
+                        </w:rPr>
+                        <w:t>Preparación y evaluación de proyecto</w:t>
                       </w:r>
                     </w:p>
                     <w:p>
@@ -541,6 +596,13 @@
                           <w:lang w:eastAsia="es-CL"/>
                         </w:rPr>
                         <w:t xml:space="preserve">Sección: </w:t>
+                      </w:r>
+                      <w:r>
+                        <w:rPr>
+                          <w:color w:val="404040" w:themeColor="text1" w:themeTint="BF"/>
+                          <w:lang w:eastAsia="es-CL"/>
+                        </w:rPr>
+                        <w:t>371</w:t>
                       </w:r>
                     </w:p>
                     <w:p>
@@ -564,14 +626,20 @@
                           <w:color w:val="404040" w:themeColor="text1" w:themeTint="BF"/>
                           <w:lang w:eastAsia="es-CL"/>
                         </w:rPr>
-                        <w:t xml:space="preserve"> Nombre y apellidos</w:t>
+                        <w:t xml:space="preserve"> </w:t>
+                      </w:r>
+                      <w:r>
+                        <w:rPr>
+                          <w:color w:val="404040" w:themeColor="text1" w:themeTint="BF"/>
+                          <w:lang w:eastAsia="es-CL"/>
+                        </w:rPr>
+                        <w:t>Carolita De La Luz Vergara</w:t>
                       </w:r>
                     </w:p>
                     <w:p>
                       <w:pPr>
                         <w:pStyle w:val="PARRAFO"/>
                         <w:rPr>
-                          <w:b/>
                           <w:color w:val="404040" w:themeColor="text1" w:themeTint="BF"/>
                           <w:lang w:eastAsia="es-CL"/>
                         </w:rPr>
@@ -583,6 +651,21 @@
                           <w:lang w:eastAsia="es-CL"/>
                         </w:rPr>
                         <w:t>Nombre de los integrantes del grupo:</w:t>
+                      </w:r>
+                      <w:r>
+                        <w:rPr>
+                          <w:b/>
+                          <w:color w:val="404040" w:themeColor="text1" w:themeTint="BF"/>
+                          <w:lang w:eastAsia="es-CL"/>
+                        </w:rPr>
+                        <w:t xml:space="preserve"> </w:t>
+                      </w:r>
+                      <w:r>
+                        <w:rPr>
+                          <w:color w:val="404040" w:themeColor="text1" w:themeTint="BF"/>
+                          <w:lang w:eastAsia="es-CL"/>
+                        </w:rPr>
+                        <w:t>Ivo Olivares Gutiérrez, Yerko Fuentes Jaime.</w:t>
                       </w:r>
                     </w:p>
                     <w:p>
@@ -618,6 +701,21 @@
                         </w:rPr>
                         <w:t>Fecha de entrega</w:t>
                       </w:r>
+                      <w:r>
+                        <w:rPr>
+                          <w:b/>
+                          <w:color w:val="404040" w:themeColor="text1" w:themeTint="BF"/>
+                          <w:lang w:eastAsia="es-CL"/>
+                        </w:rPr>
+                        <w:t xml:space="preserve"> </w:t>
+                      </w:r>
+                      <w:r>
+                        <w:rPr>
+                          <w:color w:val="404040" w:themeColor="text1" w:themeTint="BF"/>
+                          <w:lang w:eastAsia="es-CL"/>
+                        </w:rPr>
+                        <w:t>16-04-2016</w:t>
+                      </w:r>
                     </w:p>
                     <w:p>
                       <w:pPr>
@@ -693,27 +791,85 @@
             <w:rPr>
               <w:rFonts w:eastAsiaTheme="minorEastAsia"/>
               <w:noProof/>
-              <w:color w:val="auto"/>
+              <w:color w:val="000000" w:themeColor="text1"/>
               <w:lang w:eastAsia="es-CL"/>
+              <w14:shadow w14:blurRad="38100" w14:dist="19050" w14:dir="2700000" w14:sx="100000" w14:sy="100000" w14:kx="0" w14:ky="0" w14:algn="tl">
+                <w14:schemeClr w14:val="dk1">
+                  <w14:alpha w14:val="60000"/>
+                </w14:schemeClr>
+              </w14:shadow>
+              <w14:textOutline w14:w="0" w14:cap="flat" w14:cmpd="sng" w14:algn="ctr">
+                <w14:noFill/>
+                <w14:prstDash w14:val="solid"/>
+                <w14:round/>
+              </w14:textOutline>
             </w:rPr>
           </w:pPr>
           <w:r>
+            <w:rPr>
+              <w:color w:val="000000" w:themeColor="text1"/>
+              <w14:shadow w14:blurRad="38100" w14:dist="19050" w14:dir="2700000" w14:sx="100000" w14:sy="100000" w14:kx="0" w14:ky="0" w14:algn="tl">
+                <w14:schemeClr w14:val="dk1">
+                  <w14:alpha w14:val="60000"/>
+                </w14:schemeClr>
+              </w14:shadow>
+              <w14:textOutline w14:w="0" w14:cap="flat" w14:cmpd="sng" w14:algn="ctr">
+                <w14:noFill/>
+                <w14:prstDash w14:val="solid"/>
+                <w14:round/>
+              </w14:textOutline>
+            </w:rPr>
             <w:fldChar w:fldCharType="begin"/>
           </w:r>
           <w:r>
+            <w:rPr>
+              <w:color w:val="000000" w:themeColor="text1"/>
+              <w14:shadow w14:blurRad="38100" w14:dist="19050" w14:dir="2700000" w14:sx="100000" w14:sy="100000" w14:kx="0" w14:ky="0" w14:algn="tl">
+                <w14:schemeClr w14:val="dk1">
+                  <w14:alpha w14:val="60000"/>
+                </w14:schemeClr>
+              </w14:shadow>
+              <w14:textOutline w14:w="0" w14:cap="flat" w14:cmpd="sng" w14:algn="ctr">
+                <w14:noFill/>
+                <w14:prstDash w14:val="solid"/>
+                <w14:round/>
+              </w14:textOutline>
+            </w:rPr>
             <w:instrText xml:space="preserve"> TOC \o "1-3" \h \z \u </w:instrText>
           </w:r>
           <w:r>
+            <w:rPr>
+              <w:color w:val="000000" w:themeColor="text1"/>
+              <w14:shadow w14:blurRad="38100" w14:dist="19050" w14:dir="2700000" w14:sx="100000" w14:sy="100000" w14:kx="0" w14:ky="0" w14:algn="tl">
+                <w14:schemeClr w14:val="dk1">
+                  <w14:alpha w14:val="60000"/>
+                </w14:schemeClr>
+              </w14:shadow>
+              <w14:textOutline w14:w="0" w14:cap="flat" w14:cmpd="sng" w14:algn="ctr">
+                <w14:noFill/>
+                <w14:prstDash w14:val="solid"/>
+                <w14:round/>
+              </w14:textOutline>
+            </w:rPr>
             <w:fldChar w:fldCharType="separate"/>
           </w:r>
-          <w:hyperlink w:anchor="_Toc518907339" w:history="1">
+          <w:hyperlink w:anchor="_Toc6299038" w:history="1">
             <w:r>
               <w:rPr>
                 <w:rStyle w:val="Hipervnculo"/>
                 <w:rFonts w:ascii="Calibri" w:hAnsi="Calibri"/>
                 <w:noProof/>
-                <w:color w:val="auto"/>
-                <w:u w:color="FFFFFF" w:themeColor="background1"/>
+                <w:color w:val="000000" w:themeColor="text1"/>
+                <w14:shadow w14:blurRad="38100" w14:dist="19050" w14:dir="2700000" w14:sx="100000" w14:sy="100000" w14:kx="0" w14:ky="0" w14:algn="tl">
+                  <w14:schemeClr w14:val="dk1">
+                    <w14:alpha w14:val="60000"/>
+                  </w14:schemeClr>
+                </w14:shadow>
+                <w14:textOutline w14:w="0" w14:cap="flat" w14:cmpd="sng" w14:algn="ctr">
+                  <w14:noFill/>
+                  <w14:prstDash w14:val="solid"/>
+                  <w14:round/>
+                </w14:textOutline>
               </w:rPr>
               <w:t>I.</w:t>
             </w:r>
@@ -721,8 +877,18 @@
               <w:rPr>
                 <w:rFonts w:eastAsiaTheme="minorEastAsia"/>
                 <w:noProof/>
-                <w:color w:val="auto"/>
+                <w:color w:val="000000" w:themeColor="text1"/>
                 <w:lang w:eastAsia="es-CL"/>
+                <w14:shadow w14:blurRad="38100" w14:dist="19050" w14:dir="2700000" w14:sx="100000" w14:sy="100000" w14:kx="0" w14:ky="0" w14:algn="tl">
+                  <w14:schemeClr w14:val="dk1">
+                    <w14:alpha w14:val="60000"/>
+                  </w14:schemeClr>
+                </w14:shadow>
+                <w14:textOutline w14:w="0" w14:cap="flat" w14:cmpd="sng" w14:algn="ctr">
+                  <w14:noFill/>
+                  <w14:prstDash w14:val="solid"/>
+                  <w14:round/>
+                </w14:textOutline>
               </w:rPr>
               <w:tab/>
             </w:r>
@@ -730,15 +896,35 @@
               <w:rPr>
                 <w:rStyle w:val="Hipervnculo"/>
                 <w:noProof/>
-                <w:color w:val="auto"/>
+                <w:color w:val="000000" w:themeColor="text1"/>
+                <w14:shadow w14:blurRad="38100" w14:dist="19050" w14:dir="2700000" w14:sx="100000" w14:sy="100000" w14:kx="0" w14:ky="0" w14:algn="tl">
+                  <w14:schemeClr w14:val="dk1">
+                    <w14:alpha w14:val="60000"/>
+                  </w14:schemeClr>
+                </w14:shadow>
+                <w14:textOutline w14:w="0" w14:cap="flat" w14:cmpd="sng" w14:algn="ctr">
+                  <w14:noFill/>
+                  <w14:prstDash w14:val="solid"/>
+                  <w14:round/>
+                </w14:textOutline>
               </w:rPr>
-              <w:t>Determinación del Valor de desecho.</w:t>
+              <w:t>Elección de tipo de proyecto.</w:t>
             </w:r>
             <w:r>
               <w:rPr>
                 <w:noProof/>
                 <w:webHidden/>
-                <w:color w:val="auto"/>
+                <w:color w:val="000000" w:themeColor="text1"/>
+                <w14:shadow w14:blurRad="38100" w14:dist="19050" w14:dir="2700000" w14:sx="100000" w14:sy="100000" w14:kx="0" w14:ky="0" w14:algn="tl">
+                  <w14:schemeClr w14:val="dk1">
+                    <w14:alpha w14:val="60000"/>
+                  </w14:schemeClr>
+                </w14:shadow>
+                <w14:textOutline w14:w="0" w14:cap="flat" w14:cmpd="sng" w14:algn="ctr">
+                  <w14:noFill/>
+                  <w14:prstDash w14:val="solid"/>
+                  <w14:round/>
+                </w14:textOutline>
               </w:rPr>
               <w:tab/>
             </w:r>
@@ -746,7 +932,17 @@
               <w:rPr>
                 <w:noProof/>
                 <w:webHidden/>
-                <w:color w:val="auto"/>
+                <w:color w:val="000000" w:themeColor="text1"/>
+                <w14:shadow w14:blurRad="38100" w14:dist="19050" w14:dir="2700000" w14:sx="100000" w14:sy="100000" w14:kx="0" w14:ky="0" w14:algn="tl">
+                  <w14:schemeClr w14:val="dk1">
+                    <w14:alpha w14:val="60000"/>
+                  </w14:schemeClr>
+                </w14:shadow>
+                <w14:textOutline w14:w="0" w14:cap="flat" w14:cmpd="sng" w14:algn="ctr">
+                  <w14:noFill/>
+                  <w14:prstDash w14:val="solid"/>
+                  <w14:round/>
+                </w14:textOutline>
               </w:rPr>
               <w:fldChar w:fldCharType="begin"/>
             </w:r>
@@ -754,22 +950,52 @@
               <w:rPr>
                 <w:noProof/>
                 <w:webHidden/>
-                <w:color w:val="auto"/>
+                <w:color w:val="000000" w:themeColor="text1"/>
+                <w14:shadow w14:blurRad="38100" w14:dist="19050" w14:dir="2700000" w14:sx="100000" w14:sy="100000" w14:kx="0" w14:ky="0" w14:algn="tl">
+                  <w14:schemeClr w14:val="dk1">
+                    <w14:alpha w14:val="60000"/>
+                  </w14:schemeClr>
+                </w14:shadow>
+                <w14:textOutline w14:w="0" w14:cap="flat" w14:cmpd="sng" w14:algn="ctr">
+                  <w14:noFill/>
+                  <w14:prstDash w14:val="solid"/>
+                  <w14:round/>
+                </w14:textOutline>
               </w:rPr>
-              <w:instrText xml:space="preserve"> PAGEREF _Toc518907339 \h </w:instrText>
+              <w:instrText xml:space="preserve"> PAGEREF _Toc6299038 \h </w:instrText>
             </w:r>
             <w:r>
               <w:rPr>
                 <w:noProof/>
                 <w:webHidden/>
-                <w:color w:val="auto"/>
+                <w:color w:val="000000" w:themeColor="text1"/>
+                <w14:shadow w14:blurRad="38100" w14:dist="19050" w14:dir="2700000" w14:sx="100000" w14:sy="100000" w14:kx="0" w14:ky="0" w14:algn="tl">
+                  <w14:schemeClr w14:val="dk1">
+                    <w14:alpha w14:val="60000"/>
+                  </w14:schemeClr>
+                </w14:shadow>
+                <w14:textOutline w14:w="0" w14:cap="flat" w14:cmpd="sng" w14:algn="ctr">
+                  <w14:noFill/>
+                  <w14:prstDash w14:val="solid"/>
+                  <w14:round/>
+                </w14:textOutline>
               </w:rPr>
             </w:r>
             <w:r>
               <w:rPr>
                 <w:noProof/>
                 <w:webHidden/>
-                <w:color w:val="auto"/>
+                <w:color w:val="000000" w:themeColor="text1"/>
+                <w14:shadow w14:blurRad="38100" w14:dist="19050" w14:dir="2700000" w14:sx="100000" w14:sy="100000" w14:kx="0" w14:ky="0" w14:algn="tl">
+                  <w14:schemeClr w14:val="dk1">
+                    <w14:alpha w14:val="60000"/>
+                  </w14:schemeClr>
+                </w14:shadow>
+                <w14:textOutline w14:w="0" w14:cap="flat" w14:cmpd="sng" w14:algn="ctr">
+                  <w14:noFill/>
+                  <w14:prstDash w14:val="solid"/>
+                  <w14:round/>
+                </w14:textOutline>
               </w:rPr>
               <w:fldChar w:fldCharType="separate"/>
             </w:r>
@@ -777,7 +1003,17 @@
               <w:rPr>
                 <w:noProof/>
                 <w:webHidden/>
-                <w:color w:val="auto"/>
+                <w:color w:val="000000" w:themeColor="text1"/>
+                <w14:shadow w14:blurRad="38100" w14:dist="19050" w14:dir="2700000" w14:sx="100000" w14:sy="100000" w14:kx="0" w14:ky="0" w14:algn="tl">
+                  <w14:schemeClr w14:val="dk1">
+                    <w14:alpha w14:val="60000"/>
+                  </w14:schemeClr>
+                </w14:shadow>
+                <w14:textOutline w14:w="0" w14:cap="flat" w14:cmpd="sng" w14:algn="ctr">
+                  <w14:noFill/>
+                  <w14:prstDash w14:val="solid"/>
+                  <w14:round/>
+                </w14:textOutline>
               </w:rPr>
               <w:t>3</w:t>
             </w:r>
@@ -785,7 +1021,17 @@
               <w:rPr>
                 <w:noProof/>
                 <w:webHidden/>
-                <w:color w:val="auto"/>
+                <w:color w:val="000000" w:themeColor="text1"/>
+                <w14:shadow w14:blurRad="38100" w14:dist="19050" w14:dir="2700000" w14:sx="100000" w14:sy="100000" w14:kx="0" w14:ky="0" w14:algn="tl">
+                  <w14:schemeClr w14:val="dk1">
+                    <w14:alpha w14:val="60000"/>
+                  </w14:schemeClr>
+                </w14:shadow>
+                <w14:textOutline w14:w="0" w14:cap="flat" w14:cmpd="sng" w14:algn="ctr">
+                  <w14:noFill/>
+                  <w14:prstDash w14:val="solid"/>
+                  <w14:round/>
+                </w14:textOutline>
               </w:rPr>
               <w:fldChar w:fldCharType="end"/>
             </w:r>
@@ -797,18 +1043,37 @@
             <w:rPr>
               <w:rFonts w:eastAsiaTheme="minorEastAsia"/>
               <w:noProof/>
-              <w:color w:val="auto"/>
+              <w:color w:val="000000" w:themeColor="text1"/>
               <w:lang w:eastAsia="es-CL"/>
+              <w14:shadow w14:blurRad="38100" w14:dist="19050" w14:dir="2700000" w14:sx="100000" w14:sy="100000" w14:kx="0" w14:ky="0" w14:algn="tl">
+                <w14:schemeClr w14:val="dk1">
+                  <w14:alpha w14:val="60000"/>
+                </w14:schemeClr>
+              </w14:shadow>
+              <w14:textOutline w14:w="0" w14:cap="flat" w14:cmpd="sng" w14:algn="ctr">
+                <w14:noFill/>
+                <w14:prstDash w14:val="solid"/>
+                <w14:round/>
+              </w14:textOutline>
             </w:rPr>
           </w:pPr>
-          <w:hyperlink w:anchor="_Toc518907340" w:history="1">
+          <w:hyperlink w:anchor="_Toc6299039" w:history="1">
             <w:r>
               <w:rPr>
                 <w:rStyle w:val="Hipervnculo"/>
                 <w:rFonts w:ascii="Calibri" w:hAnsi="Calibri"/>
                 <w:noProof/>
-                <w:color w:val="auto"/>
-                <w:u w:color="FFFFFF" w:themeColor="background1"/>
+                <w:color w:val="000000" w:themeColor="text1"/>
+                <w14:shadow w14:blurRad="38100" w14:dist="19050" w14:dir="2700000" w14:sx="100000" w14:sy="100000" w14:kx="0" w14:ky="0" w14:algn="tl">
+                  <w14:schemeClr w14:val="dk1">
+                    <w14:alpha w14:val="60000"/>
+                  </w14:schemeClr>
+                </w14:shadow>
+                <w14:textOutline w14:w="0" w14:cap="flat" w14:cmpd="sng" w14:algn="ctr">
+                  <w14:noFill/>
+                  <w14:prstDash w14:val="solid"/>
+                  <w14:round/>
+                </w14:textOutline>
               </w:rPr>
               <w:t>II.</w:t>
             </w:r>
@@ -816,8 +1081,18 @@
               <w:rPr>
                 <w:rFonts w:eastAsiaTheme="minorEastAsia"/>
                 <w:noProof/>
-                <w:color w:val="auto"/>
+                <w:color w:val="000000" w:themeColor="text1"/>
                 <w:lang w:eastAsia="es-CL"/>
+                <w14:shadow w14:blurRad="38100" w14:dist="19050" w14:dir="2700000" w14:sx="100000" w14:sy="100000" w14:kx="0" w14:ky="0" w14:algn="tl">
+                  <w14:schemeClr w14:val="dk1">
+                    <w14:alpha w14:val="60000"/>
+                  </w14:schemeClr>
+                </w14:shadow>
+                <w14:textOutline w14:w="0" w14:cap="flat" w14:cmpd="sng" w14:algn="ctr">
+                  <w14:noFill/>
+                  <w14:prstDash w14:val="solid"/>
+                  <w14:round/>
+                </w14:textOutline>
               </w:rPr>
               <w:tab/>
             </w:r>
@@ -825,15 +1100,35 @@
               <w:rPr>
                 <w:rStyle w:val="Hipervnculo"/>
                 <w:noProof/>
-                <w:color w:val="auto"/>
+                <w:color w:val="000000" w:themeColor="text1"/>
+                <w14:shadow w14:blurRad="38100" w14:dist="19050" w14:dir="2700000" w14:sx="100000" w14:sy="100000" w14:kx="0" w14:ky="0" w14:algn="tl">
+                  <w14:schemeClr w14:val="dk1">
+                    <w14:alpha w14:val="60000"/>
+                  </w14:schemeClr>
+                </w14:shadow>
+                <w14:textOutline w14:w="0" w14:cap="flat" w14:cmpd="sng" w14:algn="ctr">
+                  <w14:noFill/>
+                  <w14:prstDash w14:val="solid"/>
+                  <w14:round/>
+                </w14:textOutline>
               </w:rPr>
-              <w:t>Alternativas de Financiamiento.</w:t>
+              <w:t>Análisis de la viabilidad del proyecto.</w:t>
             </w:r>
             <w:r>
               <w:rPr>
                 <w:noProof/>
                 <w:webHidden/>
-                <w:color w:val="auto"/>
+                <w:color w:val="000000" w:themeColor="text1"/>
+                <w14:shadow w14:blurRad="38100" w14:dist="19050" w14:dir="2700000" w14:sx="100000" w14:sy="100000" w14:kx="0" w14:ky="0" w14:algn="tl">
+                  <w14:schemeClr w14:val="dk1">
+                    <w14:alpha w14:val="60000"/>
+                  </w14:schemeClr>
+                </w14:shadow>
+                <w14:textOutline w14:w="0" w14:cap="flat" w14:cmpd="sng" w14:algn="ctr">
+                  <w14:noFill/>
+                  <w14:prstDash w14:val="solid"/>
+                  <w14:round/>
+                </w14:textOutline>
               </w:rPr>
               <w:tab/>
             </w:r>
@@ -841,7 +1136,17 @@
               <w:rPr>
                 <w:noProof/>
                 <w:webHidden/>
-                <w:color w:val="auto"/>
+                <w:color w:val="000000" w:themeColor="text1"/>
+                <w14:shadow w14:blurRad="38100" w14:dist="19050" w14:dir="2700000" w14:sx="100000" w14:sy="100000" w14:kx="0" w14:ky="0" w14:algn="tl">
+                  <w14:schemeClr w14:val="dk1">
+                    <w14:alpha w14:val="60000"/>
+                  </w14:schemeClr>
+                </w14:shadow>
+                <w14:textOutline w14:w="0" w14:cap="flat" w14:cmpd="sng" w14:algn="ctr">
+                  <w14:noFill/>
+                  <w14:prstDash w14:val="solid"/>
+                  <w14:round/>
+                </w14:textOutline>
               </w:rPr>
               <w:fldChar w:fldCharType="begin"/>
             </w:r>
@@ -849,22 +1154,52 @@
               <w:rPr>
                 <w:noProof/>
                 <w:webHidden/>
-                <w:color w:val="auto"/>
+                <w:color w:val="000000" w:themeColor="text1"/>
+                <w14:shadow w14:blurRad="38100" w14:dist="19050" w14:dir="2700000" w14:sx="100000" w14:sy="100000" w14:kx="0" w14:ky="0" w14:algn="tl">
+                  <w14:schemeClr w14:val="dk1">
+                    <w14:alpha w14:val="60000"/>
+                  </w14:schemeClr>
+                </w14:shadow>
+                <w14:textOutline w14:w="0" w14:cap="flat" w14:cmpd="sng" w14:algn="ctr">
+                  <w14:noFill/>
+                  <w14:prstDash w14:val="solid"/>
+                  <w14:round/>
+                </w14:textOutline>
               </w:rPr>
-              <w:instrText xml:space="preserve"> PAGEREF _Toc518907340 \h </w:instrText>
+              <w:instrText xml:space="preserve"> PAGEREF _Toc6299039 \h </w:instrText>
             </w:r>
             <w:r>
               <w:rPr>
                 <w:noProof/>
                 <w:webHidden/>
-                <w:color w:val="auto"/>
+                <w:color w:val="000000" w:themeColor="text1"/>
+                <w14:shadow w14:blurRad="38100" w14:dist="19050" w14:dir="2700000" w14:sx="100000" w14:sy="100000" w14:kx="0" w14:ky="0" w14:algn="tl">
+                  <w14:schemeClr w14:val="dk1">
+                    <w14:alpha w14:val="60000"/>
+                  </w14:schemeClr>
+                </w14:shadow>
+                <w14:textOutline w14:w="0" w14:cap="flat" w14:cmpd="sng" w14:algn="ctr">
+                  <w14:noFill/>
+                  <w14:prstDash w14:val="solid"/>
+                  <w14:round/>
+                </w14:textOutline>
               </w:rPr>
             </w:r>
             <w:r>
               <w:rPr>
                 <w:noProof/>
                 <w:webHidden/>
-                <w:color w:val="auto"/>
+                <w:color w:val="000000" w:themeColor="text1"/>
+                <w14:shadow w14:blurRad="38100" w14:dist="19050" w14:dir="2700000" w14:sx="100000" w14:sy="100000" w14:kx="0" w14:ky="0" w14:algn="tl">
+                  <w14:schemeClr w14:val="dk1">
+                    <w14:alpha w14:val="60000"/>
+                  </w14:schemeClr>
+                </w14:shadow>
+                <w14:textOutline w14:w="0" w14:cap="flat" w14:cmpd="sng" w14:algn="ctr">
+                  <w14:noFill/>
+                  <w14:prstDash w14:val="solid"/>
+                  <w14:round/>
+                </w14:textOutline>
               </w:rPr>
               <w:fldChar w:fldCharType="separate"/>
             </w:r>
@@ -872,7 +1207,17 @@
               <w:rPr>
                 <w:noProof/>
                 <w:webHidden/>
-                <w:color w:val="auto"/>
+                <w:color w:val="000000" w:themeColor="text1"/>
+                <w14:shadow w14:blurRad="38100" w14:dist="19050" w14:dir="2700000" w14:sx="100000" w14:sy="100000" w14:kx="0" w14:ky="0" w14:algn="tl">
+                  <w14:schemeClr w14:val="dk1">
+                    <w14:alpha w14:val="60000"/>
+                  </w14:schemeClr>
+                </w14:shadow>
+                <w14:textOutline w14:w="0" w14:cap="flat" w14:cmpd="sng" w14:algn="ctr">
+                  <w14:noFill/>
+                  <w14:prstDash w14:val="solid"/>
+                  <w14:round/>
+                </w14:textOutline>
               </w:rPr>
               <w:t>3</w:t>
             </w:r>
@@ -880,7 +1225,17 @@
               <w:rPr>
                 <w:noProof/>
                 <w:webHidden/>
-                <w:color w:val="auto"/>
+                <w:color w:val="000000" w:themeColor="text1"/>
+                <w14:shadow w14:blurRad="38100" w14:dist="19050" w14:dir="2700000" w14:sx="100000" w14:sy="100000" w14:kx="0" w14:ky="0" w14:algn="tl">
+                  <w14:schemeClr w14:val="dk1">
+                    <w14:alpha w14:val="60000"/>
+                  </w14:schemeClr>
+                </w14:shadow>
+                <w14:textOutline w14:w="0" w14:cap="flat" w14:cmpd="sng" w14:algn="ctr">
+                  <w14:noFill/>
+                  <w14:prstDash w14:val="solid"/>
+                  <w14:round/>
+                </w14:textOutline>
               </w:rPr>
               <w:fldChar w:fldCharType="end"/>
             </w:r>
@@ -892,18 +1247,37 @@
             <w:rPr>
               <w:rFonts w:eastAsiaTheme="minorEastAsia"/>
               <w:noProof/>
-              <w:color w:val="auto"/>
+              <w:color w:val="000000" w:themeColor="text1"/>
               <w:lang w:eastAsia="es-CL"/>
+              <w14:shadow w14:blurRad="38100" w14:dist="19050" w14:dir="2700000" w14:sx="100000" w14:sy="100000" w14:kx="0" w14:ky="0" w14:algn="tl">
+                <w14:schemeClr w14:val="dk1">
+                  <w14:alpha w14:val="60000"/>
+                </w14:schemeClr>
+              </w14:shadow>
+              <w14:textOutline w14:w="0" w14:cap="flat" w14:cmpd="sng" w14:algn="ctr">
+                <w14:noFill/>
+                <w14:prstDash w14:val="solid"/>
+                <w14:round/>
+              </w14:textOutline>
             </w:rPr>
           </w:pPr>
-          <w:hyperlink w:anchor="_Toc518907341" w:history="1">
+          <w:hyperlink w:anchor="_Toc6299040" w:history="1">
             <w:r>
               <w:rPr>
                 <w:rStyle w:val="Hipervnculo"/>
                 <w:rFonts w:ascii="Calibri" w:hAnsi="Calibri"/>
                 <w:noProof/>
-                <w:color w:val="auto"/>
-                <w:u w:color="FFFFFF" w:themeColor="background1"/>
+                <w:color w:val="000000" w:themeColor="text1"/>
+                <w14:shadow w14:blurRad="38100" w14:dist="19050" w14:dir="2700000" w14:sx="100000" w14:sy="100000" w14:kx="0" w14:ky="0" w14:algn="tl">
+                  <w14:schemeClr w14:val="dk1">
+                    <w14:alpha w14:val="60000"/>
+                  </w14:schemeClr>
+                </w14:shadow>
+                <w14:textOutline w14:w="0" w14:cap="flat" w14:cmpd="sng" w14:algn="ctr">
+                  <w14:noFill/>
+                  <w14:prstDash w14:val="solid"/>
+                  <w14:round/>
+                </w14:textOutline>
               </w:rPr>
               <w:t>III.</w:t>
             </w:r>
@@ -911,8 +1285,18 @@
               <w:rPr>
                 <w:rFonts w:eastAsiaTheme="minorEastAsia"/>
                 <w:noProof/>
-                <w:color w:val="auto"/>
+                <w:color w:val="000000" w:themeColor="text1"/>
                 <w:lang w:eastAsia="es-CL"/>
+                <w14:shadow w14:blurRad="38100" w14:dist="19050" w14:dir="2700000" w14:sx="100000" w14:sy="100000" w14:kx="0" w14:ky="0" w14:algn="tl">
+                  <w14:schemeClr w14:val="dk1">
+                    <w14:alpha w14:val="60000"/>
+                  </w14:schemeClr>
+                </w14:shadow>
+                <w14:textOutline w14:w="0" w14:cap="flat" w14:cmpd="sng" w14:algn="ctr">
+                  <w14:noFill/>
+                  <w14:prstDash w14:val="solid"/>
+                  <w14:round/>
+                </w14:textOutline>
               </w:rPr>
               <w:tab/>
             </w:r>
@@ -920,15 +1304,35 @@
               <w:rPr>
                 <w:rStyle w:val="Hipervnculo"/>
                 <w:noProof/>
-                <w:color w:val="auto"/>
+                <w:color w:val="000000" w:themeColor="text1"/>
+                <w14:shadow w14:blurRad="38100" w14:dist="19050" w14:dir="2700000" w14:sx="100000" w14:sy="100000" w14:kx="0" w14:ky="0" w14:algn="tl">
+                  <w14:schemeClr w14:val="dk1">
+                    <w14:alpha w14:val="60000"/>
+                  </w14:schemeClr>
+                </w14:shadow>
+                <w14:textOutline w14:w="0" w14:cap="flat" w14:cmpd="sng" w14:algn="ctr">
+                  <w14:noFill/>
+                  <w14:prstDash w14:val="solid"/>
+                  <w14:round/>
+                </w14:textOutline>
               </w:rPr>
-              <w:t>Construcción de Flujo de Caja.</w:t>
+              <w:t>Alcance del proyecto.</w:t>
             </w:r>
             <w:r>
               <w:rPr>
                 <w:noProof/>
                 <w:webHidden/>
-                <w:color w:val="auto"/>
+                <w:color w:val="000000" w:themeColor="text1"/>
+                <w14:shadow w14:blurRad="38100" w14:dist="19050" w14:dir="2700000" w14:sx="100000" w14:sy="100000" w14:kx="0" w14:ky="0" w14:algn="tl">
+                  <w14:schemeClr w14:val="dk1">
+                    <w14:alpha w14:val="60000"/>
+                  </w14:schemeClr>
+                </w14:shadow>
+                <w14:textOutline w14:w="0" w14:cap="flat" w14:cmpd="sng" w14:algn="ctr">
+                  <w14:noFill/>
+                  <w14:prstDash w14:val="solid"/>
+                  <w14:round/>
+                </w14:textOutline>
               </w:rPr>
               <w:tab/>
             </w:r>
@@ -936,7 +1340,17 @@
               <w:rPr>
                 <w:noProof/>
                 <w:webHidden/>
-                <w:color w:val="auto"/>
+                <w:color w:val="000000" w:themeColor="text1"/>
+                <w14:shadow w14:blurRad="38100" w14:dist="19050" w14:dir="2700000" w14:sx="100000" w14:sy="100000" w14:kx="0" w14:ky="0" w14:algn="tl">
+                  <w14:schemeClr w14:val="dk1">
+                    <w14:alpha w14:val="60000"/>
+                  </w14:schemeClr>
+                </w14:shadow>
+                <w14:textOutline w14:w="0" w14:cap="flat" w14:cmpd="sng" w14:algn="ctr">
+                  <w14:noFill/>
+                  <w14:prstDash w14:val="solid"/>
+                  <w14:round/>
+                </w14:textOutline>
               </w:rPr>
               <w:fldChar w:fldCharType="begin"/>
             </w:r>
@@ -944,22 +1358,52 @@
               <w:rPr>
                 <w:noProof/>
                 <w:webHidden/>
-                <w:color w:val="auto"/>
+                <w:color w:val="000000" w:themeColor="text1"/>
+                <w14:shadow w14:blurRad="38100" w14:dist="19050" w14:dir="2700000" w14:sx="100000" w14:sy="100000" w14:kx="0" w14:ky="0" w14:algn="tl">
+                  <w14:schemeClr w14:val="dk1">
+                    <w14:alpha w14:val="60000"/>
+                  </w14:schemeClr>
+                </w14:shadow>
+                <w14:textOutline w14:w="0" w14:cap="flat" w14:cmpd="sng" w14:algn="ctr">
+                  <w14:noFill/>
+                  <w14:prstDash w14:val="solid"/>
+                  <w14:round/>
+                </w14:textOutline>
               </w:rPr>
-              <w:instrText xml:space="preserve"> PAGEREF _Toc518907341 \h </w:instrText>
+              <w:instrText xml:space="preserve"> PAGEREF _Toc6299040 \h </w:instrText>
             </w:r>
             <w:r>
               <w:rPr>
                 <w:noProof/>
                 <w:webHidden/>
-                <w:color w:val="auto"/>
+                <w:color w:val="000000" w:themeColor="text1"/>
+                <w14:shadow w14:blurRad="38100" w14:dist="19050" w14:dir="2700000" w14:sx="100000" w14:sy="100000" w14:kx="0" w14:ky="0" w14:algn="tl">
+                  <w14:schemeClr w14:val="dk1">
+                    <w14:alpha w14:val="60000"/>
+                  </w14:schemeClr>
+                </w14:shadow>
+                <w14:textOutline w14:w="0" w14:cap="flat" w14:cmpd="sng" w14:algn="ctr">
+                  <w14:noFill/>
+                  <w14:prstDash w14:val="solid"/>
+                  <w14:round/>
+                </w14:textOutline>
               </w:rPr>
             </w:r>
             <w:r>
               <w:rPr>
                 <w:noProof/>
                 <w:webHidden/>
-                <w:color w:val="auto"/>
+                <w:color w:val="000000" w:themeColor="text1"/>
+                <w14:shadow w14:blurRad="38100" w14:dist="19050" w14:dir="2700000" w14:sx="100000" w14:sy="100000" w14:kx="0" w14:ky="0" w14:algn="tl">
+                  <w14:schemeClr w14:val="dk1">
+                    <w14:alpha w14:val="60000"/>
+                  </w14:schemeClr>
+                </w14:shadow>
+                <w14:textOutline w14:w="0" w14:cap="flat" w14:cmpd="sng" w14:algn="ctr">
+                  <w14:noFill/>
+                  <w14:prstDash w14:val="solid"/>
+                  <w14:round/>
+                </w14:textOutline>
               </w:rPr>
               <w:fldChar w:fldCharType="separate"/>
             </w:r>
@@ -967,7 +1411,17 @@
               <w:rPr>
                 <w:noProof/>
                 <w:webHidden/>
-                <w:color w:val="auto"/>
+                <w:color w:val="000000" w:themeColor="text1"/>
+                <w14:shadow w14:blurRad="38100" w14:dist="19050" w14:dir="2700000" w14:sx="100000" w14:sy="100000" w14:kx="0" w14:ky="0" w14:algn="tl">
+                  <w14:schemeClr w14:val="dk1">
+                    <w14:alpha w14:val="60000"/>
+                  </w14:schemeClr>
+                </w14:shadow>
+                <w14:textOutline w14:w="0" w14:cap="flat" w14:cmpd="sng" w14:algn="ctr">
+                  <w14:noFill/>
+                  <w14:prstDash w14:val="solid"/>
+                  <w14:round/>
+                </w14:textOutline>
               </w:rPr>
               <w:t>3</w:t>
             </w:r>
@@ -975,7 +1429,17 @@
               <w:rPr>
                 <w:noProof/>
                 <w:webHidden/>
-                <w:color w:val="auto"/>
+                <w:color w:val="000000" w:themeColor="text1"/>
+                <w14:shadow w14:blurRad="38100" w14:dist="19050" w14:dir="2700000" w14:sx="100000" w14:sy="100000" w14:kx="0" w14:ky="0" w14:algn="tl">
+                  <w14:schemeClr w14:val="dk1">
+                    <w14:alpha w14:val="60000"/>
+                  </w14:schemeClr>
+                </w14:shadow>
+                <w14:textOutline w14:w="0" w14:cap="flat" w14:cmpd="sng" w14:algn="ctr">
+                  <w14:noFill/>
+                  <w14:prstDash w14:val="solid"/>
+                  <w14:round/>
+                </w14:textOutline>
               </w:rPr>
               <w:fldChar w:fldCharType="end"/>
             </w:r>
@@ -987,18 +1451,37 @@
             <w:rPr>
               <w:rFonts w:eastAsiaTheme="minorEastAsia"/>
               <w:noProof/>
-              <w:color w:val="auto"/>
+              <w:color w:val="000000" w:themeColor="text1"/>
               <w:lang w:eastAsia="es-CL"/>
+              <w14:shadow w14:blurRad="38100" w14:dist="19050" w14:dir="2700000" w14:sx="100000" w14:sy="100000" w14:kx="0" w14:ky="0" w14:algn="tl">
+                <w14:schemeClr w14:val="dk1">
+                  <w14:alpha w14:val="60000"/>
+                </w14:schemeClr>
+              </w14:shadow>
+              <w14:textOutline w14:w="0" w14:cap="flat" w14:cmpd="sng" w14:algn="ctr">
+                <w14:noFill/>
+                <w14:prstDash w14:val="solid"/>
+                <w14:round/>
+              </w14:textOutline>
             </w:rPr>
           </w:pPr>
-          <w:hyperlink w:anchor="_Toc518907342" w:history="1">
+          <w:hyperlink w:anchor="_Toc6299041" w:history="1">
             <w:r>
               <w:rPr>
                 <w:rStyle w:val="Hipervnculo"/>
                 <w:rFonts w:ascii="Calibri" w:hAnsi="Calibri"/>
                 <w:noProof/>
-                <w:color w:val="auto"/>
-                <w:u w:color="FFFFFF" w:themeColor="background1"/>
+                <w:color w:val="000000" w:themeColor="text1"/>
+                <w14:shadow w14:blurRad="38100" w14:dist="19050" w14:dir="2700000" w14:sx="100000" w14:sy="100000" w14:kx="0" w14:ky="0" w14:algn="tl">
+                  <w14:schemeClr w14:val="dk1">
+                    <w14:alpha w14:val="60000"/>
+                  </w14:schemeClr>
+                </w14:shadow>
+                <w14:textOutline w14:w="0" w14:cap="flat" w14:cmpd="sng" w14:algn="ctr">
+                  <w14:noFill/>
+                  <w14:prstDash w14:val="solid"/>
+                  <w14:round/>
+                </w14:textOutline>
               </w:rPr>
               <w:t>IV.</w:t>
             </w:r>
@@ -1006,8 +1489,18 @@
               <w:rPr>
                 <w:rFonts w:eastAsiaTheme="minorEastAsia"/>
                 <w:noProof/>
-                <w:color w:val="auto"/>
+                <w:color w:val="000000" w:themeColor="text1"/>
                 <w:lang w:eastAsia="es-CL"/>
+                <w14:shadow w14:blurRad="38100" w14:dist="19050" w14:dir="2700000" w14:sx="100000" w14:sy="100000" w14:kx="0" w14:ky="0" w14:algn="tl">
+                  <w14:schemeClr w14:val="dk1">
+                    <w14:alpha w14:val="60000"/>
+                  </w14:schemeClr>
+                </w14:shadow>
+                <w14:textOutline w14:w="0" w14:cap="flat" w14:cmpd="sng" w14:algn="ctr">
+                  <w14:noFill/>
+                  <w14:prstDash w14:val="solid"/>
+                  <w14:round/>
+                </w14:textOutline>
               </w:rPr>
               <w:tab/>
             </w:r>
@@ -1015,15 +1508,35 @@
               <w:rPr>
                 <w:rStyle w:val="Hipervnculo"/>
                 <w:noProof/>
-                <w:color w:val="auto"/>
+                <w:color w:val="000000" w:themeColor="text1"/>
+                <w14:shadow w14:blurRad="38100" w14:dist="19050" w14:dir="2700000" w14:sx="100000" w14:sy="100000" w14:kx="0" w14:ky="0" w14:algn="tl">
+                  <w14:schemeClr w14:val="dk1">
+                    <w14:alpha w14:val="60000"/>
+                  </w14:schemeClr>
+                </w14:shadow>
+                <w14:textOutline w14:w="0" w14:cap="flat" w14:cmpd="sng" w14:algn="ctr">
+                  <w14:noFill/>
+                  <w14:prstDash w14:val="solid"/>
+                  <w14:round/>
+                </w14:textOutline>
               </w:rPr>
-              <w:t>Indicadores Financieros.</w:t>
+              <w:t>Factibilidad de sistemas.</w:t>
             </w:r>
             <w:r>
               <w:rPr>
                 <w:noProof/>
                 <w:webHidden/>
-                <w:color w:val="auto"/>
+                <w:color w:val="000000" w:themeColor="text1"/>
+                <w14:shadow w14:blurRad="38100" w14:dist="19050" w14:dir="2700000" w14:sx="100000" w14:sy="100000" w14:kx="0" w14:ky="0" w14:algn="tl">
+                  <w14:schemeClr w14:val="dk1">
+                    <w14:alpha w14:val="60000"/>
+                  </w14:schemeClr>
+                </w14:shadow>
+                <w14:textOutline w14:w="0" w14:cap="flat" w14:cmpd="sng" w14:algn="ctr">
+                  <w14:noFill/>
+                  <w14:prstDash w14:val="solid"/>
+                  <w14:round/>
+                </w14:textOutline>
               </w:rPr>
               <w:tab/>
             </w:r>
@@ -1031,7 +1544,17 @@
               <w:rPr>
                 <w:noProof/>
                 <w:webHidden/>
-                <w:color w:val="auto"/>
+                <w:color w:val="000000" w:themeColor="text1"/>
+                <w14:shadow w14:blurRad="38100" w14:dist="19050" w14:dir="2700000" w14:sx="100000" w14:sy="100000" w14:kx="0" w14:ky="0" w14:algn="tl">
+                  <w14:schemeClr w14:val="dk1">
+                    <w14:alpha w14:val="60000"/>
+                  </w14:schemeClr>
+                </w14:shadow>
+                <w14:textOutline w14:w="0" w14:cap="flat" w14:cmpd="sng" w14:algn="ctr">
+                  <w14:noFill/>
+                  <w14:prstDash w14:val="solid"/>
+                  <w14:round/>
+                </w14:textOutline>
               </w:rPr>
               <w:fldChar w:fldCharType="begin"/>
             </w:r>
@@ -1039,22 +1562,52 @@
               <w:rPr>
                 <w:noProof/>
                 <w:webHidden/>
-                <w:color w:val="auto"/>
+                <w:color w:val="000000" w:themeColor="text1"/>
+                <w14:shadow w14:blurRad="38100" w14:dist="19050" w14:dir="2700000" w14:sx="100000" w14:sy="100000" w14:kx="0" w14:ky="0" w14:algn="tl">
+                  <w14:schemeClr w14:val="dk1">
+                    <w14:alpha w14:val="60000"/>
+                  </w14:schemeClr>
+                </w14:shadow>
+                <w14:textOutline w14:w="0" w14:cap="flat" w14:cmpd="sng" w14:algn="ctr">
+                  <w14:noFill/>
+                  <w14:prstDash w14:val="solid"/>
+                  <w14:round/>
+                </w14:textOutline>
               </w:rPr>
-              <w:instrText xml:space="preserve"> PAGEREF _Toc518907342 \h </w:instrText>
+              <w:instrText xml:space="preserve"> PAGEREF _Toc6299041 \h </w:instrText>
             </w:r>
             <w:r>
               <w:rPr>
                 <w:noProof/>
                 <w:webHidden/>
-                <w:color w:val="auto"/>
+                <w:color w:val="000000" w:themeColor="text1"/>
+                <w14:shadow w14:blurRad="38100" w14:dist="19050" w14:dir="2700000" w14:sx="100000" w14:sy="100000" w14:kx="0" w14:ky="0" w14:algn="tl">
+                  <w14:schemeClr w14:val="dk1">
+                    <w14:alpha w14:val="60000"/>
+                  </w14:schemeClr>
+                </w14:shadow>
+                <w14:textOutline w14:w="0" w14:cap="flat" w14:cmpd="sng" w14:algn="ctr">
+                  <w14:noFill/>
+                  <w14:prstDash w14:val="solid"/>
+                  <w14:round/>
+                </w14:textOutline>
               </w:rPr>
             </w:r>
             <w:r>
               <w:rPr>
                 <w:noProof/>
                 <w:webHidden/>
-                <w:color w:val="auto"/>
+                <w:color w:val="000000" w:themeColor="text1"/>
+                <w14:shadow w14:blurRad="38100" w14:dist="19050" w14:dir="2700000" w14:sx="100000" w14:sy="100000" w14:kx="0" w14:ky="0" w14:algn="tl">
+                  <w14:schemeClr w14:val="dk1">
+                    <w14:alpha w14:val="60000"/>
+                  </w14:schemeClr>
+                </w14:shadow>
+                <w14:textOutline w14:w="0" w14:cap="flat" w14:cmpd="sng" w14:algn="ctr">
+                  <w14:noFill/>
+                  <w14:prstDash w14:val="solid"/>
+                  <w14:round/>
+                </w14:textOutline>
               </w:rPr>
               <w:fldChar w:fldCharType="separate"/>
             </w:r>
@@ -1062,7 +1615,17 @@
               <w:rPr>
                 <w:noProof/>
                 <w:webHidden/>
-                <w:color w:val="auto"/>
+                <w:color w:val="000000" w:themeColor="text1"/>
+                <w14:shadow w14:blurRad="38100" w14:dist="19050" w14:dir="2700000" w14:sx="100000" w14:sy="100000" w14:kx="0" w14:ky="0" w14:algn="tl">
+                  <w14:schemeClr w14:val="dk1">
+                    <w14:alpha w14:val="60000"/>
+                  </w14:schemeClr>
+                </w14:shadow>
+                <w14:textOutline w14:w="0" w14:cap="flat" w14:cmpd="sng" w14:algn="ctr">
+                  <w14:noFill/>
+                  <w14:prstDash w14:val="solid"/>
+                  <w14:round/>
+                </w14:textOutline>
               </w:rPr>
               <w:t>3</w:t>
             </w:r>
@@ -1070,7 +1633,17 @@
               <w:rPr>
                 <w:noProof/>
                 <w:webHidden/>
-                <w:color w:val="auto"/>
+                <w:color w:val="000000" w:themeColor="text1"/>
+                <w14:shadow w14:blurRad="38100" w14:dist="19050" w14:dir="2700000" w14:sx="100000" w14:sy="100000" w14:kx="0" w14:ky="0" w14:algn="tl">
+                  <w14:schemeClr w14:val="dk1">
+                    <w14:alpha w14:val="60000"/>
+                  </w14:schemeClr>
+                </w14:shadow>
+                <w14:textOutline w14:w="0" w14:cap="flat" w14:cmpd="sng" w14:algn="ctr">
+                  <w14:noFill/>
+                  <w14:prstDash w14:val="solid"/>
+                  <w14:round/>
+                </w14:textOutline>
               </w:rPr>
               <w:fldChar w:fldCharType="end"/>
             </w:r>
@@ -1082,18 +1655,37 @@
             <w:rPr>
               <w:rFonts w:eastAsiaTheme="minorEastAsia"/>
               <w:noProof/>
-              <w:color w:val="auto"/>
+              <w:color w:val="000000" w:themeColor="text1"/>
               <w:lang w:eastAsia="es-CL"/>
+              <w14:shadow w14:blurRad="38100" w14:dist="19050" w14:dir="2700000" w14:sx="100000" w14:sy="100000" w14:kx="0" w14:ky="0" w14:algn="tl">
+                <w14:schemeClr w14:val="dk1">
+                  <w14:alpha w14:val="60000"/>
+                </w14:schemeClr>
+              </w14:shadow>
+              <w14:textOutline w14:w="0" w14:cap="flat" w14:cmpd="sng" w14:algn="ctr">
+                <w14:noFill/>
+                <w14:prstDash w14:val="solid"/>
+                <w14:round/>
+              </w14:textOutline>
             </w:rPr>
           </w:pPr>
-          <w:hyperlink w:anchor="_Toc518907343" w:history="1">
+          <w:hyperlink w:anchor="_Toc6299042" w:history="1">
             <w:r>
               <w:rPr>
                 <w:rStyle w:val="Hipervnculo"/>
                 <w:rFonts w:ascii="Calibri" w:hAnsi="Calibri"/>
                 <w:noProof/>
-                <w:color w:val="auto"/>
-                <w:u w:color="FFFFFF" w:themeColor="background1"/>
+                <w:color w:val="000000" w:themeColor="text1"/>
+                <w14:shadow w14:blurRad="38100" w14:dist="19050" w14:dir="2700000" w14:sx="100000" w14:sy="100000" w14:kx="0" w14:ky="0" w14:algn="tl">
+                  <w14:schemeClr w14:val="dk1">
+                    <w14:alpha w14:val="60000"/>
+                  </w14:schemeClr>
+                </w14:shadow>
+                <w14:textOutline w14:w="0" w14:cap="flat" w14:cmpd="sng" w14:algn="ctr">
+                  <w14:noFill/>
+                  <w14:prstDash w14:val="solid"/>
+                  <w14:round/>
+                </w14:textOutline>
               </w:rPr>
               <w:t>V.</w:t>
             </w:r>
@@ -1101,8 +1693,18 @@
               <w:rPr>
                 <w:rFonts w:eastAsiaTheme="minorEastAsia"/>
                 <w:noProof/>
-                <w:color w:val="auto"/>
+                <w:color w:val="000000" w:themeColor="text1"/>
                 <w:lang w:eastAsia="es-CL"/>
+                <w14:shadow w14:blurRad="38100" w14:dist="19050" w14:dir="2700000" w14:sx="100000" w14:sy="100000" w14:kx="0" w14:ky="0" w14:algn="tl">
+                  <w14:schemeClr w14:val="dk1">
+                    <w14:alpha w14:val="60000"/>
+                  </w14:schemeClr>
+                </w14:shadow>
+                <w14:textOutline w14:w="0" w14:cap="flat" w14:cmpd="sng" w14:algn="ctr">
+                  <w14:noFill/>
+                  <w14:prstDash w14:val="solid"/>
+                  <w14:round/>
+                </w14:textOutline>
               </w:rPr>
               <w:tab/>
             </w:r>
@@ -1110,7 +1712,17 @@
               <w:rPr>
                 <w:rStyle w:val="Hipervnculo"/>
                 <w:noProof/>
-                <w:color w:val="auto"/>
+                <w:color w:val="000000" w:themeColor="text1"/>
+                <w14:shadow w14:blurRad="38100" w14:dist="19050" w14:dir="2700000" w14:sx="100000" w14:sy="100000" w14:kx="0" w14:ky="0" w14:algn="tl">
+                  <w14:schemeClr w14:val="dk1">
+                    <w14:alpha w14:val="60000"/>
+                  </w14:schemeClr>
+                </w14:shadow>
+                <w14:textOutline w14:w="0" w14:cap="flat" w14:cmpd="sng" w14:algn="ctr">
+                  <w14:noFill/>
+                  <w14:prstDash w14:val="solid"/>
+                  <w14:round/>
+                </w14:textOutline>
               </w:rPr>
               <w:t>Referencias bibliográficas</w:t>
             </w:r>
@@ -1118,7 +1730,17 @@
               <w:rPr>
                 <w:noProof/>
                 <w:webHidden/>
-                <w:color w:val="auto"/>
+                <w:color w:val="000000" w:themeColor="text1"/>
+                <w14:shadow w14:blurRad="38100" w14:dist="19050" w14:dir="2700000" w14:sx="100000" w14:sy="100000" w14:kx="0" w14:ky="0" w14:algn="tl">
+                  <w14:schemeClr w14:val="dk1">
+                    <w14:alpha w14:val="60000"/>
+                  </w14:schemeClr>
+                </w14:shadow>
+                <w14:textOutline w14:w="0" w14:cap="flat" w14:cmpd="sng" w14:algn="ctr">
+                  <w14:noFill/>
+                  <w14:prstDash w14:val="solid"/>
+                  <w14:round/>
+                </w14:textOutline>
               </w:rPr>
               <w:tab/>
             </w:r>
@@ -1126,7 +1748,17 @@
               <w:rPr>
                 <w:noProof/>
                 <w:webHidden/>
-                <w:color w:val="auto"/>
+                <w:color w:val="000000" w:themeColor="text1"/>
+                <w14:shadow w14:blurRad="38100" w14:dist="19050" w14:dir="2700000" w14:sx="100000" w14:sy="100000" w14:kx="0" w14:ky="0" w14:algn="tl">
+                  <w14:schemeClr w14:val="dk1">
+                    <w14:alpha w14:val="60000"/>
+                  </w14:schemeClr>
+                </w14:shadow>
+                <w14:textOutline w14:w="0" w14:cap="flat" w14:cmpd="sng" w14:algn="ctr">
+                  <w14:noFill/>
+                  <w14:prstDash w14:val="solid"/>
+                  <w14:round/>
+                </w14:textOutline>
               </w:rPr>
               <w:fldChar w:fldCharType="begin"/>
             </w:r>
@@ -1134,22 +1766,52 @@
               <w:rPr>
                 <w:noProof/>
                 <w:webHidden/>
-                <w:color w:val="auto"/>
+                <w:color w:val="000000" w:themeColor="text1"/>
+                <w14:shadow w14:blurRad="38100" w14:dist="19050" w14:dir="2700000" w14:sx="100000" w14:sy="100000" w14:kx="0" w14:ky="0" w14:algn="tl">
+                  <w14:schemeClr w14:val="dk1">
+                    <w14:alpha w14:val="60000"/>
+                  </w14:schemeClr>
+                </w14:shadow>
+                <w14:textOutline w14:w="0" w14:cap="flat" w14:cmpd="sng" w14:algn="ctr">
+                  <w14:noFill/>
+                  <w14:prstDash w14:val="solid"/>
+                  <w14:round/>
+                </w14:textOutline>
               </w:rPr>
-              <w:instrText xml:space="preserve"> PAGEREF _Toc518907343 \h </w:instrText>
+              <w:instrText xml:space="preserve"> PAGEREF _Toc6299042 \h </w:instrText>
             </w:r>
             <w:r>
               <w:rPr>
                 <w:noProof/>
                 <w:webHidden/>
-                <w:color w:val="auto"/>
+                <w:color w:val="000000" w:themeColor="text1"/>
+                <w14:shadow w14:blurRad="38100" w14:dist="19050" w14:dir="2700000" w14:sx="100000" w14:sy="100000" w14:kx="0" w14:ky="0" w14:algn="tl">
+                  <w14:schemeClr w14:val="dk1">
+                    <w14:alpha w14:val="60000"/>
+                  </w14:schemeClr>
+                </w14:shadow>
+                <w14:textOutline w14:w="0" w14:cap="flat" w14:cmpd="sng" w14:algn="ctr">
+                  <w14:noFill/>
+                  <w14:prstDash w14:val="solid"/>
+                  <w14:round/>
+                </w14:textOutline>
               </w:rPr>
             </w:r>
             <w:r>
               <w:rPr>
                 <w:noProof/>
                 <w:webHidden/>
-                <w:color w:val="auto"/>
+                <w:color w:val="000000" w:themeColor="text1"/>
+                <w14:shadow w14:blurRad="38100" w14:dist="19050" w14:dir="2700000" w14:sx="100000" w14:sy="100000" w14:kx="0" w14:ky="0" w14:algn="tl">
+                  <w14:schemeClr w14:val="dk1">
+                    <w14:alpha w14:val="60000"/>
+                  </w14:schemeClr>
+                </w14:shadow>
+                <w14:textOutline w14:w="0" w14:cap="flat" w14:cmpd="sng" w14:algn="ctr">
+                  <w14:noFill/>
+                  <w14:prstDash w14:val="solid"/>
+                  <w14:round/>
+                </w14:textOutline>
               </w:rPr>
               <w:fldChar w:fldCharType="separate"/>
             </w:r>
@@ -1157,7 +1819,17 @@
               <w:rPr>
                 <w:noProof/>
                 <w:webHidden/>
-                <w:color w:val="auto"/>
+                <w:color w:val="000000" w:themeColor="text1"/>
+                <w14:shadow w14:blurRad="38100" w14:dist="19050" w14:dir="2700000" w14:sx="100000" w14:sy="100000" w14:kx="0" w14:ky="0" w14:algn="tl">
+                  <w14:schemeClr w14:val="dk1">
+                    <w14:alpha w14:val="60000"/>
+                  </w14:schemeClr>
+                </w14:shadow>
+                <w14:textOutline w14:w="0" w14:cap="flat" w14:cmpd="sng" w14:algn="ctr">
+                  <w14:noFill/>
+                  <w14:prstDash w14:val="solid"/>
+                  <w14:round/>
+                </w14:textOutline>
               </w:rPr>
               <w:t>3</w:t>
             </w:r>
@@ -1165,7 +1837,17 @@
               <w:rPr>
                 <w:noProof/>
                 <w:webHidden/>
-                <w:color w:val="auto"/>
+                <w:color w:val="000000" w:themeColor="text1"/>
+                <w14:shadow w14:blurRad="38100" w14:dist="19050" w14:dir="2700000" w14:sx="100000" w14:sy="100000" w14:kx="0" w14:ky="0" w14:algn="tl">
+                  <w14:schemeClr w14:val="dk1">
+                    <w14:alpha w14:val="60000"/>
+                  </w14:schemeClr>
+                </w14:shadow>
+                <w14:textOutline w14:w="0" w14:cap="flat" w14:cmpd="sng" w14:algn="ctr">
+                  <w14:noFill/>
+                  <w14:prstDash w14:val="solid"/>
+                  <w14:round/>
+                </w14:textOutline>
               </w:rPr>
               <w:fldChar w:fldCharType="end"/>
             </w:r>
@@ -1174,9 +1856,19 @@
         <w:p>
           <w:r>
             <w:rPr>
-              <w:b/>
               <w:bCs/>
+              <w:color w:val="000000" w:themeColor="text1"/>
               <w:lang w:val="es-ES"/>
+              <w14:shadow w14:blurRad="38100" w14:dist="19050" w14:dir="2700000" w14:sx="100000" w14:sy="100000" w14:kx="0" w14:ky="0" w14:algn="tl">
+                <w14:schemeClr w14:val="dk1">
+                  <w14:alpha w14:val="60000"/>
+                </w14:schemeClr>
+              </w14:shadow>
+              <w14:textOutline w14:w="0" w14:cap="flat" w14:cmpd="sng" w14:algn="ctr">
+                <w14:noFill/>
+                <w14:prstDash w14:val="solid"/>
+                <w14:round/>
+              </w14:textOutline>
             </w:rPr>
             <w:fldChar w:fldCharType="end"/>
           </w:r>
@@ -1366,7 +2058,7 @@
           </w14:textFill>
         </w:rPr>
       </w:pPr>
-      <w:bookmarkStart w:id="1" w:name="_Toc518907339"/>
+      <w:bookmarkStart w:id="1" w:name="_Toc6299038"/>
       <w:r>
         <w:rPr>
           <w14:textFill>
@@ -1381,50 +2073,9 @@
             </w14:solidFill>
           </w14:textFill>
         </w:rPr>
-        <w:t>Elección del tipo de Proyecto.</w:t>
-      </w:r>
-      <w:bookmarkEnd w:id="1"/>
-    </w:p>
-    <w:p>
-      <w:pPr>
-        <w:pStyle w:val="Estilo4"/>
-        <w:numPr>
-          <w:ilvl w:val="0"/>
-          <w:numId w:val="19"/>
-        </w:numPr>
-      </w:pPr>
-      <w:bookmarkStart w:id="2" w:name="_GoBack"/>
-      <w:bookmarkEnd w:id="2"/>
-      <w:r>
-        <w:t>Medición de la conveniencia de la inversión</w:t>
+        <w:t>Elección de tipo de proyecto</w:t>
       </w:r>
       <w:r>
-        <w:t>.</w:t>
-      </w:r>
-    </w:p>
-    <w:p>
-      <w:pPr>
-        <w:pStyle w:val="Estilo4"/>
-        <w:ind w:left="720"/>
-      </w:pPr>
-    </w:p>
-    <w:p>
-      <w:pPr>
-        <w:pStyle w:val="Estilo4"/>
-        <w:numPr>
-          <w:ilvl w:val="0"/>
-          <w:numId w:val="19"/>
-        </w:numPr>
-        <w:spacing w:after="240"/>
-      </w:pPr>
-      <w:r>
-        <w:t>Calculo del Valor de desecho.</w:t>
-      </w:r>
-    </w:p>
-    <w:p>
-      <w:pPr>
-        <w:pStyle w:val="Ttulo1"/>
-        <w:outlineLvl w:val="0"/>
         <w:rPr>
           <w14:textFill>
             <w14:solidFill>
@@ -1438,9 +2089,53 @@
             </w14:solidFill>
           </w14:textFill>
         </w:rPr>
-      </w:pPr>
-      <w:bookmarkStart w:id="3" w:name="_Toc518907340"/>
+        <w:t>.</w:t>
+      </w:r>
+      <w:bookmarkEnd w:id="1"/>
+    </w:p>
+    <w:p>
+      <w:pPr>
+        <w:pStyle w:val="Estilo4"/>
+        <w:numPr>
+          <w:ilvl w:val="0"/>
+          <w:numId w:val="19"/>
+        </w:numPr>
+      </w:pPr>
       <w:r>
+        <w:t>Determinación de la problemática a abordar</w:t>
+      </w:r>
+      <w:r>
+        <w:t>.</w:t>
+      </w:r>
+    </w:p>
+    <w:p>
+      <w:pPr>
+        <w:pStyle w:val="Estilo4"/>
+        <w:ind w:left="720"/>
+      </w:pPr>
+    </w:p>
+    <w:p>
+      <w:pPr>
+        <w:pStyle w:val="Estilo4"/>
+        <w:numPr>
+          <w:ilvl w:val="0"/>
+          <w:numId w:val="19"/>
+        </w:numPr>
+        <w:spacing w:after="240"/>
+      </w:pPr>
+      <w:r>
+        <w:t>Definición de la solución</w:t>
+      </w:r>
+      <w:r>
+        <w:t>.</w:t>
+      </w:r>
+      <w:bookmarkStart w:id="2" w:name="_GoBack"/>
+      <w:bookmarkEnd w:id="2"/>
+    </w:p>
+    <w:p>
+      <w:pPr>
+        <w:pStyle w:val="Ttulo1"/>
+        <w:outlineLvl w:val="0"/>
         <w:rPr>
           <w14:textFill>
             <w14:solidFill>
@@ -1454,8 +2149,8 @@
             </w14:solidFill>
           </w14:textFill>
         </w:rPr>
-        <w:t>Alternativas de Financiamiento</w:t>
-      </w:r>
+      </w:pPr>
+      <w:bookmarkStart w:id="3" w:name="_Toc6299039"/>
       <w:r>
         <w:rPr>
           <w14:textFill>
@@ -1470,67 +2165,9 @@
             </w14:solidFill>
           </w14:textFill>
         </w:rPr>
-        <w:t>.</w:t>
+        <w:t>Análisis de la viabilidad del proyecto</w:t>
       </w:r>
-      <w:bookmarkEnd w:id="3"/>
-    </w:p>
-    <w:p>
-      <w:pPr>
-        <w:pStyle w:val="Estilo4"/>
-        <w:numPr>
-          <w:ilvl w:val="0"/>
-          <w:numId w:val="29"/>
-        </w:numPr>
-      </w:pPr>
       <w:r>
-        <w:t>Tipos de fuentes de financiamiento.</w:t>
-      </w:r>
-    </w:p>
-    <w:p>
-      <w:pPr>
-        <w:pStyle w:val="Estilo4"/>
-        <w:ind w:left="720"/>
-      </w:pPr>
-    </w:p>
-    <w:p>
-      <w:pPr>
-        <w:pStyle w:val="Estilo4"/>
-        <w:numPr>
-          <w:ilvl w:val="0"/>
-          <w:numId w:val="29"/>
-        </w:numPr>
-      </w:pPr>
-      <w:r>
-        <w:t>Análisis de las tasas de deuda y de leasing.</w:t>
-      </w:r>
-    </w:p>
-    <w:p>
-      <w:pPr>
-        <w:pStyle w:val="Estilo4"/>
-      </w:pPr>
-    </w:p>
-    <w:p>
-      <w:pPr>
-        <w:pStyle w:val="Estilo4"/>
-        <w:numPr>
-          <w:ilvl w:val="0"/>
-          <w:numId w:val="29"/>
-        </w:numPr>
-      </w:pPr>
-      <w:r>
-        <w:t>Cuadros de amortización.</w:t>
-      </w:r>
-    </w:p>
-    <w:p>
-      <w:pPr>
-        <w:pStyle w:val="Estilo4"/>
-        <w:ind w:left="720"/>
-      </w:pPr>
-    </w:p>
-    <w:p>
-      <w:pPr>
-        <w:pStyle w:val="Ttulo1"/>
-        <w:outlineLvl w:val="0"/>
         <w:rPr>
           <w14:textFill>
             <w14:solidFill>
@@ -1544,9 +2181,93 @@
             </w14:solidFill>
           </w14:textFill>
         </w:rPr>
-      </w:pPr>
-      <w:bookmarkStart w:id="4" w:name="_Toc518907341"/>
+        <w:t>.</w:t>
+      </w:r>
+      <w:bookmarkEnd w:id="3"/>
+    </w:p>
+    <w:p>
+      <w:pPr>
+        <w:pStyle w:val="Estilo4"/>
+        <w:numPr>
+          <w:ilvl w:val="0"/>
+          <w:numId w:val="29"/>
+        </w:numPr>
+      </w:pPr>
       <w:r>
+        <w:t>Análisis de viabilidad comercial</w:t>
+      </w:r>
+      <w:r>
+        <w:t>.</w:t>
+      </w:r>
+    </w:p>
+    <w:p>
+      <w:pPr>
+        <w:pStyle w:val="Estilo4"/>
+        <w:ind w:left="720"/>
+      </w:pPr>
+    </w:p>
+    <w:p>
+      <w:pPr>
+        <w:pStyle w:val="Estilo4"/>
+        <w:numPr>
+          <w:ilvl w:val="0"/>
+          <w:numId w:val="29"/>
+        </w:numPr>
+      </w:pPr>
+      <w:r>
+        <w:t>Análisis de viabilidad técnica</w:t>
+      </w:r>
+      <w:r>
+        <w:t>.</w:t>
+      </w:r>
+    </w:p>
+    <w:p>
+      <w:pPr>
+        <w:pStyle w:val="Estilo4"/>
+      </w:pPr>
+    </w:p>
+    <w:p>
+      <w:pPr>
+        <w:pStyle w:val="Estilo4"/>
+        <w:numPr>
+          <w:ilvl w:val="0"/>
+          <w:numId w:val="29"/>
+        </w:numPr>
+      </w:pPr>
+      <w:r>
+        <w:t>Análisis de viabilidad de gestión</w:t>
+      </w:r>
+      <w:r>
+        <w:t>.</w:t>
+      </w:r>
+    </w:p>
+    <w:p>
+      <w:pPr>
+        <w:pStyle w:val="Prrafodelista"/>
+      </w:pPr>
+    </w:p>
+    <w:p>
+      <w:pPr>
+        <w:pStyle w:val="Estilo4"/>
+        <w:numPr>
+          <w:ilvl w:val="0"/>
+          <w:numId w:val="29"/>
+        </w:numPr>
+      </w:pPr>
+      <w:r>
+        <w:t>Análisis de viabilidad legal.</w:t>
+      </w:r>
+    </w:p>
+    <w:p>
+      <w:pPr>
+        <w:pStyle w:val="Estilo4"/>
+        <w:ind w:left="720"/>
+      </w:pPr>
+    </w:p>
+    <w:p>
+      <w:pPr>
+        <w:pStyle w:val="Ttulo1"/>
+        <w:outlineLvl w:val="0"/>
         <w:rPr>
           <w14:textFill>
             <w14:solidFill>
@@ -1560,8 +2281,8 @@
             </w14:solidFill>
           </w14:textFill>
         </w:rPr>
-        <w:t>Construcción de Flujo de Caja</w:t>
-      </w:r>
+      </w:pPr>
+      <w:bookmarkStart w:id="4" w:name="_Toc6299040"/>
       <w:r>
         <w:rPr>
           <w14:textFill>
@@ -1576,56 +2297,9 @@
             </w14:solidFill>
           </w14:textFill>
         </w:rPr>
-        <w:t>.</w:t>
-      </w:r>
-      <w:bookmarkEnd w:id="4"/>
-    </w:p>
-    <w:p>
-      <w:pPr>
-        <w:pStyle w:val="Prrafodelista"/>
-        <w:numPr>
-          <w:ilvl w:val="0"/>
-          <w:numId w:val="21"/>
-        </w:numPr>
-        <w:spacing w:after="0"/>
-        <w:ind w:hanging="294"/>
-        <w:jc w:val="both"/>
-        <w:rPr>
-          <w:rFonts w:cstheme="minorHAnsi"/>
-        </w:rPr>
-      </w:pPr>
-      <w:r>
-        <w:rPr>
-          <w:rFonts w:cstheme="minorHAnsi"/>
-        </w:rPr>
-        <w:t>Inclusión del financiamiento</w:t>
+        <w:t>Alcance del proyecto</w:t>
       </w:r>
       <w:r>
-        <w:rPr>
-          <w:rFonts w:cstheme="minorHAnsi"/>
-        </w:rPr>
-        <w:t>.</w:t>
-      </w:r>
-    </w:p>
-    <w:p>
-      <w:pPr>
-        <w:pStyle w:val="Prrafodelista"/>
-        <w:spacing w:after="0"/>
-        <w:jc w:val="both"/>
-        <w:rPr>
-          <w:rFonts w:cstheme="minorHAnsi"/>
-        </w:rPr>
-      </w:pPr>
-    </w:p>
-    <w:p>
-      <w:pPr>
-        <w:pStyle w:val="Estilo4"/>
-      </w:pPr>
-    </w:p>
-    <w:p>
-      <w:pPr>
-        <w:pStyle w:val="Ttulo1"/>
-        <w:outlineLvl w:val="0"/>
         <w:rPr>
           <w14:textFill>
             <w14:solidFill>
@@ -1639,9 +2313,142 @@
             </w14:solidFill>
           </w14:textFill>
         </w:rPr>
-      </w:pPr>
-      <w:bookmarkStart w:id="5" w:name="_Toc518907342"/>
+        <w:t>.</w:t>
+      </w:r>
+      <w:bookmarkEnd w:id="4"/>
+    </w:p>
+    <w:p>
+      <w:pPr>
+        <w:pStyle w:val="Prrafodelista"/>
+        <w:numPr>
+          <w:ilvl w:val="0"/>
+          <w:numId w:val="21"/>
+        </w:numPr>
+        <w:spacing w:after="0"/>
+        <w:ind w:hanging="294"/>
+        <w:jc w:val="both"/>
+        <w:rPr>
+          <w:rFonts w:cstheme="minorHAnsi"/>
+        </w:rPr>
+      </w:pPr>
       <w:r>
+        <w:rPr>
+          <w:rFonts w:cstheme="minorHAnsi"/>
+        </w:rPr>
+        <w:t>Enunciado del alcance.</w:t>
+      </w:r>
+    </w:p>
+    <w:p>
+      <w:pPr>
+        <w:spacing w:after="0"/>
+        <w:ind w:left="426"/>
+        <w:jc w:val="both"/>
+        <w:rPr>
+          <w:rFonts w:cstheme="minorHAnsi"/>
+        </w:rPr>
+      </w:pPr>
+    </w:p>
+    <w:p>
+      <w:pPr>
+        <w:pStyle w:val="Prrafodelista"/>
+        <w:numPr>
+          <w:ilvl w:val="0"/>
+          <w:numId w:val="21"/>
+        </w:numPr>
+        <w:spacing w:after="0"/>
+        <w:ind w:hanging="294"/>
+        <w:jc w:val="both"/>
+        <w:rPr>
+          <w:rFonts w:cstheme="minorHAnsi"/>
+        </w:rPr>
+      </w:pPr>
+      <w:r>
+        <w:rPr>
+          <w:rFonts w:cstheme="minorHAnsi"/>
+        </w:rPr>
+        <w:t>Fuera del alcance.</w:t>
+      </w:r>
+    </w:p>
+    <w:p>
+      <w:pPr>
+        <w:spacing w:after="0"/>
+        <w:ind w:left="426"/>
+        <w:jc w:val="both"/>
+        <w:rPr>
+          <w:rFonts w:cstheme="minorHAnsi"/>
+        </w:rPr>
+      </w:pPr>
+    </w:p>
+    <w:p>
+      <w:pPr>
+        <w:pStyle w:val="Prrafodelista"/>
+        <w:numPr>
+          <w:ilvl w:val="0"/>
+          <w:numId w:val="21"/>
+        </w:numPr>
+        <w:spacing w:after="0"/>
+        <w:ind w:hanging="294"/>
+        <w:jc w:val="both"/>
+        <w:rPr>
+          <w:rFonts w:cstheme="minorHAnsi"/>
+        </w:rPr>
+      </w:pPr>
+      <w:r>
+        <w:rPr>
+          <w:rFonts w:cstheme="minorHAnsi"/>
+        </w:rPr>
+        <w:t>Definición y descripción de los entregables.</w:t>
+      </w:r>
+    </w:p>
+    <w:p>
+      <w:pPr>
+        <w:spacing w:after="0"/>
+        <w:jc w:val="both"/>
+        <w:rPr>
+          <w:rFonts w:cstheme="minorHAnsi"/>
+        </w:rPr>
+      </w:pPr>
+    </w:p>
+    <w:p>
+      <w:pPr>
+        <w:pStyle w:val="Prrafodelista"/>
+        <w:numPr>
+          <w:ilvl w:val="0"/>
+          <w:numId w:val="21"/>
+        </w:numPr>
+        <w:spacing w:after="0"/>
+        <w:ind w:hanging="294"/>
+        <w:jc w:val="both"/>
+        <w:rPr>
+          <w:rFonts w:cstheme="minorHAnsi"/>
+        </w:rPr>
+      </w:pPr>
+      <w:r>
+        <w:rPr>
+          <w:rFonts w:cstheme="minorHAnsi"/>
+        </w:rPr>
+        <w:t>Estructura de desglose del trabajo.</w:t>
+      </w:r>
+    </w:p>
+    <w:p>
+      <w:pPr>
+        <w:pStyle w:val="Prrafodelista"/>
+        <w:spacing w:after="0"/>
+        <w:jc w:val="both"/>
+        <w:rPr>
+          <w:rFonts w:cstheme="minorHAnsi"/>
+        </w:rPr>
+      </w:pPr>
+    </w:p>
+    <w:p>
+      <w:pPr>
+        <w:pStyle w:val="Estilo4"/>
+      </w:pPr>
+    </w:p>
+    <w:p>
+      <w:pPr>
+        <w:pStyle w:val="Ttulo1"/>
+        <w:outlineLvl w:val="0"/>
         <w:rPr>
           <w14:textFill>
             <w14:solidFill>
@@ -1655,8 +2462,8 @@
             </w14:solidFill>
           </w14:textFill>
         </w:rPr>
-        <w:t>Indicadores Financieros</w:t>
-      </w:r>
+      </w:pPr>
+      <w:bookmarkStart w:id="5" w:name="_Toc6299041"/>
       <w:r>
         <w:rPr>
           <w14:textFill>
@@ -1671,106 +2478,9 @@
             </w14:solidFill>
           </w14:textFill>
         </w:rPr>
-        <w:t>.</w:t>
-      </w:r>
-      <w:bookmarkEnd w:id="5"/>
-    </w:p>
-    <w:p>
-      <w:pPr>
-        <w:pStyle w:val="Estilo4"/>
-        <w:numPr>
-          <w:ilvl w:val="0"/>
-          <w:numId w:val="27"/>
-        </w:numPr>
-      </w:pPr>
-      <w:r>
-        <w:t>T</w:t>
+        <w:t>Factibilidad de sistemas</w:t>
       </w:r>
       <w:r>
-        <w:t>asa de descuento.</w:t>
-      </w:r>
-    </w:p>
-    <w:p>
-      <w:pPr>
-        <w:pStyle w:val="Estilo4"/>
-        <w:ind w:left="720"/>
-      </w:pPr>
-    </w:p>
-    <w:p>
-      <w:pPr>
-        <w:pStyle w:val="Estilo4"/>
-        <w:numPr>
-          <w:ilvl w:val="0"/>
-          <w:numId w:val="27"/>
-        </w:numPr>
-      </w:pPr>
-      <w:r>
-        <w:t xml:space="preserve">Calculo de </w:t>
-      </w:r>
-      <w:r>
-        <w:t>tasa de descuento</w:t>
-      </w:r>
-      <w:r>
-        <w:t>.</w:t>
-      </w:r>
-    </w:p>
-    <w:p>
-      <w:pPr>
-        <w:pStyle w:val="Estilo4"/>
-      </w:pPr>
-    </w:p>
-    <w:p>
-      <w:pPr>
-        <w:pStyle w:val="Estilo4"/>
-        <w:numPr>
-          <w:ilvl w:val="0"/>
-          <w:numId w:val="27"/>
-        </w:numPr>
-      </w:pPr>
-      <w:r>
-        <w:t>Calculo de indicadores</w:t>
-      </w:r>
-      <w:r>
-        <w:t>.</w:t>
-      </w:r>
-    </w:p>
-    <w:p>
-      <w:pPr>
-        <w:pStyle w:val="Estilo4"/>
-      </w:pPr>
-    </w:p>
-    <w:p>
-      <w:pPr>
-        <w:pStyle w:val="Estilo4"/>
-        <w:numPr>
-          <w:ilvl w:val="0"/>
-          <w:numId w:val="27"/>
-        </w:numPr>
-      </w:pPr>
-      <w:r>
-        <w:t>Análisis y conclusiones.</w:t>
-      </w:r>
-    </w:p>
-    <w:p>
-      <w:pPr>
-        <w:pStyle w:val="Estilo4"/>
-      </w:pPr>
-    </w:p>
-    <w:p>
-      <w:pPr>
-        <w:pStyle w:val="Prrafodelista"/>
-      </w:pPr>
-    </w:p>
-    <w:p>
-      <w:pPr>
-        <w:pStyle w:val="Estilo4"/>
-        <w:ind w:left="720"/>
-      </w:pPr>
-    </w:p>
-    <w:p>
-      <w:pPr>
-        <w:pStyle w:val="Ttulo1"/>
-        <w:outlineLvl w:val="0"/>
         <w:rPr>
           <w14:textFill>
             <w14:solidFill>
@@ -1784,10 +2494,72 @@
             </w14:solidFill>
           </w14:textFill>
         </w:rPr>
+        <w:t>.</w:t>
+      </w:r>
+      <w:bookmarkEnd w:id="5"/>
+    </w:p>
+    <w:p>
+      <w:pPr>
+        <w:pStyle w:val="Estilo4"/>
+        <w:numPr>
+          <w:ilvl w:val="0"/>
+          <w:numId w:val="27"/>
+        </w:numPr>
+      </w:pPr>
+      <w:r>
+        <w:t>Factibilidad técnica.</w:t>
+      </w:r>
+    </w:p>
+    <w:p>
+      <w:pPr>
+        <w:pStyle w:val="Estilo4"/>
+        <w:ind w:left="720"/>
+      </w:pPr>
+    </w:p>
+    <w:p>
+      <w:pPr>
+        <w:pStyle w:val="Estilo4"/>
+        <w:numPr>
+          <w:ilvl w:val="0"/>
+          <w:numId w:val="27"/>
+        </w:numPr>
+      </w:pPr>
+      <w:r>
+        <w:t>Factibilidad implementaría.</w:t>
+      </w:r>
+    </w:p>
+    <w:p>
+      <w:pPr>
+        <w:pStyle w:val="Prrafodelista"/>
+      </w:pPr>
+    </w:p>
+    <w:p>
+      <w:pPr>
+        <w:pStyle w:val="Estilo4"/>
+        <w:ind w:left="720"/>
+      </w:pPr>
+    </w:p>
+    <w:p>
+      <w:pPr>
+        <w:pStyle w:val="Ttulo1"/>
+        <w:outlineLvl w:val="0"/>
+        <w:rPr>
+          <w14:textFill>
+            <w14:solidFill>
+              <w14:schemeClr w14:val="tx1">
+                <w14:lumMod w14:val="65000"/>
+                <w14:lumOff w14:val="35000"/>
+                <w14:lumMod w14:val="75000"/>
+                <w14:lumOff w14:val="25000"/>
+                <w14:lumMod w14:val="75000"/>
+              </w14:schemeClr>
+            </w14:solidFill>
+          </w14:textFill>
+        </w:rPr>
       </w:pPr>
       <w:bookmarkStart w:id="6" w:name="_Toc451274003"/>
       <w:bookmarkStart w:id="7" w:name="_Toc471831144"/>
-      <w:bookmarkStart w:id="8" w:name="_Toc518907343"/>
+      <w:bookmarkStart w:id="8" w:name="_Toc6299042"/>
       <w:r>
         <w:rPr>
           <w14:textFill>
@@ -1983,6 +2755,7 @@
           <w:sz w:val="32"/>
           <w:lang w:eastAsia="es-CL"/>
         </w:rPr>
+        <w:lastRenderedPageBreak/>
         <w:t>Aspectos de forma y estilo</w:t>
       </w:r>
     </w:p>
@@ -2279,7 +3052,7 @@
         <mc:AlternateContent>
           <mc:Choice Requires="wpg">
             <w:drawing>
-              <wp:anchor distT="0" distB="0" distL="114300" distR="114300" simplePos="0" relativeHeight="251662336" behindDoc="0" locked="0" layoutInCell="1" allowOverlap="1" wp14:anchorId="4ECA0F7D" wp14:editId="6A90DA0D">
+              <wp:anchor distT="0" distB="0" distL="114300" distR="114300" simplePos="0" relativeHeight="251662336" behindDoc="0" locked="0" layoutInCell="1" allowOverlap="1" wp14:anchorId="4452C21A" wp14:editId="35ED49B2">
                 <wp:simplePos x="0" y="0"/>
                 <wp:positionH relativeFrom="margin">
                   <wp:posOffset>937260</wp:posOffset>
@@ -2424,7 +3197,7 @@
           </mc:Choice>
           <mc:Fallback>
             <w:pict>
-              <v:group w14:anchorId="4ECA0F7D" id="Grupo 4" o:spid="_x0000_s1028" style="position:absolute;left:0;text-align:left;margin-left:73.8pt;margin-top:12.55pt;width:351.25pt;height:46.45pt;z-index:251662336;mso-position-horizontal-relative:margin" coordsize="44611,5899" o:gfxdata="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">
+              <v:group w14:anchorId="4452C21A" id="Grupo 4" o:spid="_x0000_s1028" style="position:absolute;left:0;text-align:left;margin-left:73.8pt;margin-top:12.55pt;width:351.25pt;height:46.45pt;z-index:251662336;mso-position-horizontal-relative:margin" coordsize="44611,5899" o:gfxdata="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">
                 <v:roundrect id="Rectángulo redondeado 4" o:spid="_x0000_s1029" style="position:absolute;left:4766;top:721;width:39845;height:4457;visibility:visible;mso-wrap-style:square;v-text-anchor:middle" arcsize="5543f" o:gfxdata="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" fillcolor="#f2f2f2 [3052]" stroked="f" strokeweight="1.5pt">
                   <v:stroke joinstyle="miter"/>
                   <v:textbox>
@@ -2509,7 +3282,7 @@
           <w:lang w:eastAsia="es-CL"/>
         </w:rPr>
         <w:drawing>
-          <wp:anchor distT="0" distB="0" distL="114300" distR="114300" simplePos="0" relativeHeight="251663360" behindDoc="0" locked="0" layoutInCell="1" allowOverlap="1" wp14:anchorId="602FB361" wp14:editId="07AFEBE9">
+          <wp:anchor distT="0" distB="0" distL="114300" distR="114300" simplePos="0" relativeHeight="251663360" behindDoc="0" locked="0" layoutInCell="1" allowOverlap="1" wp14:anchorId="6B30FADE" wp14:editId="5115023F">
             <wp:simplePos x="0" y="0"/>
             <wp:positionH relativeFrom="column">
               <wp:posOffset>3681095</wp:posOffset>
@@ -2806,7 +3579,7 @@
       <mc:AlternateContent>
         <mc:Choice Requires="wps">
           <w:drawing>
-            <wp:anchor distT="0" distB="0" distL="114300" distR="114300" simplePos="0" relativeHeight="251667456" behindDoc="0" locked="0" layoutInCell="1" allowOverlap="1" wp14:anchorId="444EA33D" wp14:editId="17D92F9B">
+            <wp:anchor distT="0" distB="0" distL="114300" distR="114300" simplePos="0" relativeHeight="251667456" behindDoc="0" locked="0" layoutInCell="1" allowOverlap="1" wp14:anchorId="22425A34" wp14:editId="668B316A">
               <wp:simplePos x="0" y="0"/>
               <wp:positionH relativeFrom="page">
                 <wp:align>left</wp:align>
@@ -2897,7 +3670,7 @@
         <w:lang w:eastAsia="es-CL"/>
       </w:rPr>
       <w:drawing>
-        <wp:anchor distT="0" distB="0" distL="114300" distR="114300" simplePos="0" relativeHeight="251665408" behindDoc="0" locked="0" layoutInCell="1" allowOverlap="1" wp14:anchorId="45EE3AC8" wp14:editId="5F51E9D0">
+        <wp:anchor distT="0" distB="0" distL="114300" distR="114300" simplePos="0" relativeHeight="251665408" behindDoc="0" locked="0" layoutInCell="1" allowOverlap="1" wp14:anchorId="37386CB8" wp14:editId="0AAFA397">
           <wp:simplePos x="0" y="0"/>
           <wp:positionH relativeFrom="margin">
             <wp:align>center</wp:align>
@@ -3003,7 +3776,7 @@
         <w:lang w:eastAsia="es-CL"/>
       </w:rPr>
       <w:drawing>
-        <wp:anchor distT="0" distB="0" distL="114300" distR="114300" simplePos="0" relativeHeight="251656192" behindDoc="0" locked="0" layoutInCell="1" allowOverlap="1" wp14:anchorId="68C610DF" wp14:editId="11821F32">
+        <wp:anchor distT="0" distB="0" distL="114300" distR="114300" simplePos="0" relativeHeight="251656192" behindDoc="0" locked="0" layoutInCell="1" allowOverlap="1" wp14:anchorId="39F165D3" wp14:editId="7CDC15EF">
           <wp:simplePos x="0" y="0"/>
           <wp:positionH relativeFrom="margin">
             <wp:align>right</wp:align>
@@ -3076,7 +3849,7 @@
       <mc:AlternateContent>
         <mc:Choice Requires="wpg">
           <w:drawing>
-            <wp:anchor distT="0" distB="0" distL="114300" distR="114300" simplePos="0" relativeHeight="251662336" behindDoc="1" locked="0" layoutInCell="1" allowOverlap="1" wp14:anchorId="68FBAA9C" wp14:editId="19CD07D4">
+            <wp:anchor distT="0" distB="0" distL="114300" distR="114300" simplePos="0" relativeHeight="251662336" behindDoc="1" locked="0" layoutInCell="1" allowOverlap="1" wp14:anchorId="04F39603" wp14:editId="0FCEB727">
               <wp:simplePos x="0" y="0"/>
               <wp:positionH relativeFrom="page">
                 <wp:posOffset>5080</wp:posOffset>
@@ -6131,7 +6904,7 @@
         <w:lang w:eastAsia="es-CL"/>
       </w:rPr>
       <w:drawing>
-        <wp:anchor distT="0" distB="0" distL="114300" distR="114300" simplePos="0" relativeHeight="251663360" behindDoc="1" locked="0" layoutInCell="1" allowOverlap="1" wp14:anchorId="6E78FC38" wp14:editId="3270D0C7">
+        <wp:anchor distT="0" distB="0" distL="114300" distR="114300" simplePos="0" relativeHeight="251663360" behindDoc="1" locked="0" layoutInCell="1" allowOverlap="1" wp14:anchorId="08550047" wp14:editId="3FF8649B">
           <wp:simplePos x="0" y="0"/>
           <wp:positionH relativeFrom="page">
             <wp:posOffset>5925820</wp:posOffset>
@@ -8269,6 +9042,7 @@
     <w:lsdException w:name="HTML Sample" w:semiHidden="1" w:unhideWhenUsed="1"/>
     <w:lsdException w:name="HTML Typewriter" w:semiHidden="1" w:unhideWhenUsed="1"/>
     <w:lsdException w:name="HTML Variable" w:semiHidden="1" w:unhideWhenUsed="1"/>
+    <w:lsdException w:name="Normal Table" w:semiHidden="1" w:unhideWhenUsed="1"/>
     <w:lsdException w:name="annotation subject" w:semiHidden="1" w:unhideWhenUsed="1"/>
     <w:lsdException w:name="No List" w:semiHidden="1" w:unhideWhenUsed="1"/>
     <w:lsdException w:name="Outline List 1" w:semiHidden="1" w:unhideWhenUsed="1"/>
@@ -8315,8 +9089,10 @@
     <w:lsdException w:name="Table Subtle 2" w:semiHidden="1" w:unhideWhenUsed="1"/>
     <w:lsdException w:name="Table Web 1" w:semiHidden="1" w:unhideWhenUsed="1"/>
     <w:lsdException w:name="Table Web 2" w:semiHidden="1" w:unhideWhenUsed="1"/>
+    <w:lsdException w:name="Table Web 3" w:semiHidden="1" w:unhideWhenUsed="1"/>
     <w:lsdException w:name="Balloon Text" w:semiHidden="1" w:unhideWhenUsed="1"/>
     <w:lsdException w:name="Table Grid" w:uiPriority="39"/>
+    <w:lsdException w:name="Table Theme" w:semiHidden="1" w:unhideWhenUsed="1"/>
     <w:lsdException w:name="Placeholder Text" w:semiHidden="1"/>
     <w:lsdException w:name="No Spacing" w:uiPriority="1" w:qFormat="1"/>
     <w:lsdException w:name="Light Shading" w:uiPriority="60"/>
@@ -9681,6 +10457,21 @@
 </file>
 
 <file path=customXml/item1.xml><?xml version="1.0" encoding="utf-8"?>
+<p:properties xmlns:p="http://schemas.microsoft.com/office/2006/metadata/properties" xmlns:xsi="http://www.w3.org/2001/XMLSchema-instance" xmlns:pc="http://schemas.microsoft.com/office/infopath/2007/PartnerControls">
+  <documentManagement/>
+</p:properties>
+</file>
+
+<file path=customXml/item2.xml><?xml version="1.0" encoding="utf-8"?>
+<?mso-contentType ?>
+<FormTemplates xmlns="http://schemas.microsoft.com/sharepoint/v3/contenttype/forms">
+  <Display>DocumentLibraryForm</Display>
+  <Edit>DocumentLibraryForm</Edit>
+  <New>DocumentLibraryForm</New>
+</FormTemplates>
+</file>
+
+<file path=customXml/item3.xml><?xml version="1.0" encoding="utf-8"?>
 <ct:contentTypeSchema xmlns:ct="http://schemas.microsoft.com/office/2006/metadata/contentType" xmlns:ma="http://schemas.microsoft.com/office/2006/metadata/properties/metaAttributes" ct:_="" ma:_="" ma:contentTypeName="Documento" ma:contentTypeID="0x0101000F4758918AE592448477A0AA5DA5229B" ma:contentTypeVersion="0" ma:contentTypeDescription="Crear nuevo documento." ma:contentTypeScope="" ma:versionID="4712974915117db248daa0568bea06ff">
   <xsd:schema xmlns:xsd="http://www.w3.org/2001/XMLSchema" xmlns:xs="http://www.w3.org/2001/XMLSchema" xmlns:p="http://schemas.microsoft.com/office/2006/metadata/properties" targetNamespace="http://schemas.microsoft.com/office/2006/metadata/properties" ma:root="true" ma:fieldsID="3f6edc329ff236629c56e3b879b320d0">
     <xsd:element name="properties">
@@ -9794,26 +10585,28 @@
 </ct:contentTypeSchema>
 </file>
 
-<file path=customXml/item2.xml><?xml version="1.0" encoding="utf-8"?>
-<?mso-contentType ?>
-<FormTemplates xmlns="http://schemas.microsoft.com/sharepoint/v3/contenttype/forms">
-  <Display>DocumentLibraryForm</Display>
-  <Edit>DocumentLibraryForm</Edit>
-  <New>DocumentLibraryForm</New>
-</FormTemplates>
-</file>
-
-<file path=customXml/item3.xml><?xml version="1.0" encoding="utf-8"?>
-<p:properties xmlns:p="http://schemas.microsoft.com/office/2006/metadata/properties" xmlns:xsi="http://www.w3.org/2001/XMLSchema-instance" xmlns:pc="http://schemas.microsoft.com/office/infopath/2007/PartnerControls">
-  <documentManagement/>
-</p:properties>
-</file>
-
 <file path=customXml/item4.xml><?xml version="1.0" encoding="utf-8"?>
 <b:Sources xmlns:b="http://schemas.openxmlformats.org/officeDocument/2006/bibliography" xmlns="http://schemas.openxmlformats.org/officeDocument/2006/bibliography" SelectedStyle="\APASixthEditionOfficeOnline.xsl" StyleName="APA" Version="6"/>
 </file>
 
 <file path=customXml/itemProps1.xml><?xml version="1.0" encoding="utf-8"?>
+<ds:datastoreItem xmlns:ds="http://schemas.openxmlformats.org/officeDocument/2006/customXml" ds:itemID="{1BEFC227-36E9-4590-8FCB-F7124DB486A6}">
+  <ds:schemaRefs>
+    <ds:schemaRef ds:uri="http://schemas.microsoft.com/office/2006/metadata/properties"/>
+    <ds:schemaRef ds:uri="http://schemas.microsoft.com/office/infopath/2007/PartnerControls"/>
+  </ds:schemaRefs>
+</ds:datastoreItem>
+</file>
+
+<file path=customXml/itemProps2.xml><?xml version="1.0" encoding="utf-8"?>
+<ds:datastoreItem xmlns:ds="http://schemas.openxmlformats.org/officeDocument/2006/customXml" ds:itemID="{49709B3A-932F-4849-B873-2A1178BABAC3}">
+  <ds:schemaRefs>
+    <ds:schemaRef ds:uri="http://schemas.microsoft.com/sharepoint/v3/contenttype/forms"/>
+  </ds:schemaRefs>
+</ds:datastoreItem>
+</file>
+
+<file path=customXml/itemProps3.xml><?xml version="1.0" encoding="utf-8"?>
 <ds:datastoreItem xmlns:ds="http://schemas.openxmlformats.org/officeDocument/2006/customXml" ds:itemID="{4BC5872E-26D1-4A8D-B16D-2F20BD43D95E}">
   <ds:schemaRefs>
     <ds:schemaRef ds:uri="http://schemas.microsoft.com/office/2006/metadata/contentType"/>
@@ -9829,25 +10622,8 @@
 </ds:datastoreItem>
 </file>
 
-<file path=customXml/itemProps2.xml><?xml version="1.0" encoding="utf-8"?>
-<ds:datastoreItem xmlns:ds="http://schemas.openxmlformats.org/officeDocument/2006/customXml" ds:itemID="{49709B3A-932F-4849-B873-2A1178BABAC3}">
-  <ds:schemaRefs>
-    <ds:schemaRef ds:uri="http://schemas.microsoft.com/sharepoint/v3/contenttype/forms"/>
-  </ds:schemaRefs>
-</ds:datastoreItem>
-</file>
-
-<file path=customXml/itemProps3.xml><?xml version="1.0" encoding="utf-8"?>
-<ds:datastoreItem xmlns:ds="http://schemas.openxmlformats.org/officeDocument/2006/customXml" ds:itemID="{1BEFC227-36E9-4590-8FCB-F7124DB486A6}">
-  <ds:schemaRefs>
-    <ds:schemaRef ds:uri="http://schemas.microsoft.com/office/2006/metadata/properties"/>
-    <ds:schemaRef ds:uri="http://schemas.microsoft.com/office/infopath/2007/PartnerControls"/>
-  </ds:schemaRefs>
-</ds:datastoreItem>
-</file>
-
 <file path=customXml/itemProps4.xml><?xml version="1.0" encoding="utf-8"?>
-<ds:datastoreItem xmlns:ds="http://schemas.openxmlformats.org/officeDocument/2006/customXml" ds:itemID="{7F76F80B-1C1D-4AB8-9141-236FEEBDEC25}">
+<ds:datastoreItem xmlns:ds="http://schemas.openxmlformats.org/officeDocument/2006/customXml" ds:itemID="{E2B7EC15-5A28-40F0-9CD3-995E9B0265E6}">
   <ds:schemaRefs>
     <ds:schemaRef ds:uri="http://schemas.openxmlformats.org/officeDocument/2006/bibliography"/>
   </ds:schemaRefs>

</xml_diff>

<commit_message>
Procesos de negocio guia ABpro PEP
</commit_message>
<xml_diff>
--- a/trabajos.inacap.2019/Preparacion y evaluacion de proyecto (PEP)/Guia ABpro Nª1/Formulación y preparación del proyecto.docx
+++ b/trabajos.inacap.2019/Preparacion y evaluacion de proyecto (PEP)/Guia ABpro Nª1/Formulación y preparación del proyecto.docx
@@ -101,16 +101,7 @@
                                 <w:szCs w:val="48"/>
                                 <w:lang w:eastAsia="es-CL"/>
                               </w:rPr>
-                              <w:t>Formulación y Preparaci</w:t>
-                            </w:r>
-                            <w:r>
-                              <w:rPr>
-                                <w:color w:val="404040" w:themeColor="text1" w:themeTint="BF"/>
-                                <w:sz w:val="48"/>
-                                <w:szCs w:val="48"/>
-                                <w:lang w:eastAsia="es-CL"/>
-                              </w:rPr>
-                              <w:t>ón de Proyecto</w:t>
+                              <w:t>Formulación y Preparación de Proyecto</w:t>
                             </w:r>
                           </w:p>
                           <w:p>
@@ -143,16 +134,7 @@
                                 <w:szCs w:val="48"/>
                                 <w:lang w:eastAsia="es-CL"/>
                               </w:rPr>
-                              <w:t xml:space="preserve">Evaluación </w:t>
-                            </w:r>
-                            <w:r>
-                              <w:rPr>
-                                <w:color w:val="404040" w:themeColor="text1" w:themeTint="BF"/>
-                                <w:sz w:val="48"/>
-                                <w:szCs w:val="48"/>
-                                <w:lang w:eastAsia="es-CL"/>
-                              </w:rPr>
-                              <w:t>de Proyecto</w:t>
+                              <w:t>Visión artificial para el control vehicular</w:t>
                             </w:r>
                           </w:p>
                           <w:p>
@@ -215,16 +197,7 @@
                           <w:szCs w:val="48"/>
                           <w:lang w:eastAsia="es-CL"/>
                         </w:rPr>
-                        <w:t>Formulación y Preparaci</w:t>
-                      </w:r>
-                      <w:r>
-                        <w:rPr>
-                          <w:color w:val="404040" w:themeColor="text1" w:themeTint="BF"/>
-                          <w:sz w:val="48"/>
-                          <w:szCs w:val="48"/>
-                          <w:lang w:eastAsia="es-CL"/>
-                        </w:rPr>
-                        <w:t>ón de Proyecto</w:t>
+                        <w:t>Formulación y Preparación de Proyecto</w:t>
                       </w:r>
                     </w:p>
                     <w:p>
@@ -257,16 +230,7 @@
                           <w:szCs w:val="48"/>
                           <w:lang w:eastAsia="es-CL"/>
                         </w:rPr>
-                        <w:t xml:space="preserve">Evaluación </w:t>
-                      </w:r>
-                      <w:r>
-                        <w:rPr>
-                          <w:color w:val="404040" w:themeColor="text1" w:themeTint="BF"/>
-                          <w:sz w:val="48"/>
-                          <w:szCs w:val="48"/>
-                          <w:lang w:eastAsia="es-CL"/>
-                        </w:rPr>
-                        <w:t>de Proyecto</w:t>
+                        <w:t>Visión artificial para el control vehicular</w:t>
                       </w:r>
                     </w:p>
                     <w:p>
@@ -755,11 +719,10 @@
     <w:sdt>
       <w:sdtPr>
         <w:rPr>
-          <w:rFonts w:asciiTheme="minorHAnsi" w:eastAsiaTheme="minorHAnsi" w:hAnsiTheme="minorHAnsi" w:cstheme="minorBidi"/>
           <w:color w:val="auto"/>
           <w:sz w:val="22"/>
           <w:szCs w:val="22"/>
-          <w:lang w:val="es-ES" w:eastAsia="en-US"/>
+          <w:lang w:val="es-ES"/>
         </w:rPr>
         <w:id w:val="-510519776"/>
         <w:docPartObj>
@@ -769,18 +732,20 @@
       </w:sdtPr>
       <w:sdtEndPr>
         <w:rPr>
-          <w:b/>
           <w:bCs/>
         </w:rPr>
       </w:sdtEndPr>
       <w:sdtContent>
         <w:p>
           <w:pPr>
-            <w:pStyle w:val="TtuloTDC"/>
+            <w:pStyle w:val="TITULO1"/>
+            <w:rPr>
+              <w:lang w:val="es-ES" w:eastAsia="es-CL"/>
+            </w:rPr>
           </w:pPr>
           <w:r>
             <w:rPr>
-              <w:lang w:val="es-ES"/>
+              <w:lang w:eastAsia="es-CL"/>
             </w:rPr>
             <w:t>Contenido</w:t>
           </w:r>
@@ -789,249 +754,86 @@
           <w:pPr>
             <w:pStyle w:val="TDC1"/>
             <w:rPr>
-              <w:rFonts w:eastAsiaTheme="minorEastAsia"/>
-              <w:noProof/>
-              <w:color w:val="000000" w:themeColor="text1"/>
-              <w:lang w:eastAsia="es-CL"/>
-              <w14:shadow w14:blurRad="38100" w14:dist="19050" w14:dir="2700000" w14:sx="100000" w14:sy="100000" w14:kx="0" w14:ky="0" w14:algn="tl">
-                <w14:schemeClr w14:val="dk1">
-                  <w14:alpha w14:val="60000"/>
-                </w14:schemeClr>
-              </w14:shadow>
-              <w14:textOutline w14:w="0" w14:cap="flat" w14:cmpd="sng" w14:algn="ctr">
-                <w14:noFill/>
-                <w14:prstDash w14:val="solid"/>
-                <w14:round/>
-              </w14:textOutline>
+              <w:lang w:val="es-ES" w:eastAsia="es-CL"/>
             </w:rPr>
           </w:pPr>
           <w:r>
             <w:rPr>
-              <w:color w:val="000000" w:themeColor="text1"/>
-              <w14:shadow w14:blurRad="38100" w14:dist="19050" w14:dir="2700000" w14:sx="100000" w14:sy="100000" w14:kx="0" w14:ky="0" w14:algn="tl">
-                <w14:schemeClr w14:val="dk1">
-                  <w14:alpha w14:val="60000"/>
-                </w14:schemeClr>
-              </w14:shadow>
-              <w14:textOutline w14:w="0" w14:cap="flat" w14:cmpd="sng" w14:algn="ctr">
-                <w14:noFill/>
-                <w14:prstDash w14:val="solid"/>
-                <w14:round/>
-              </w14:textOutline>
+              <w:lang w:val="es-ES" w:eastAsia="es-CL"/>
             </w:rPr>
             <w:fldChar w:fldCharType="begin"/>
           </w:r>
           <w:r>
             <w:rPr>
-              <w:color w:val="000000" w:themeColor="text1"/>
-              <w14:shadow w14:blurRad="38100" w14:dist="19050" w14:dir="2700000" w14:sx="100000" w14:sy="100000" w14:kx="0" w14:ky="0" w14:algn="tl">
-                <w14:schemeClr w14:val="dk1">
-                  <w14:alpha w14:val="60000"/>
-                </w14:schemeClr>
-              </w14:shadow>
-              <w14:textOutline w14:w="0" w14:cap="flat" w14:cmpd="sng" w14:algn="ctr">
-                <w14:noFill/>
-                <w14:prstDash w14:val="solid"/>
-                <w14:round/>
-              </w14:textOutline>
+              <w:lang w:val="es-ES" w:eastAsia="es-CL"/>
             </w:rPr>
             <w:instrText xml:space="preserve"> TOC \o "1-3" \h \z \u </w:instrText>
           </w:r>
           <w:r>
             <w:rPr>
-              <w:color w:val="000000" w:themeColor="text1"/>
-              <w14:shadow w14:blurRad="38100" w14:dist="19050" w14:dir="2700000" w14:sx="100000" w14:sy="100000" w14:kx="0" w14:ky="0" w14:algn="tl">
-                <w14:schemeClr w14:val="dk1">
-                  <w14:alpha w14:val="60000"/>
-                </w14:schemeClr>
-              </w14:shadow>
-              <w14:textOutline w14:w="0" w14:cap="flat" w14:cmpd="sng" w14:algn="ctr">
-                <w14:noFill/>
-                <w14:prstDash w14:val="solid"/>
-                <w14:round/>
-              </w14:textOutline>
+              <w:lang w:val="es-ES" w:eastAsia="es-CL"/>
             </w:rPr>
             <w:fldChar w:fldCharType="separate"/>
           </w:r>
-          <w:hyperlink w:anchor="_Toc6299038" w:history="1">
+          <w:hyperlink w:anchor="_Toc6315006" w:history="1">
             <w:r>
               <w:rPr>
-                <w:rStyle w:val="Hipervnculo"/>
-                <w:rFonts w:ascii="Calibri" w:hAnsi="Calibri"/>
-                <w:noProof/>
-                <w:color w:val="000000" w:themeColor="text1"/>
-                <w14:shadow w14:blurRad="38100" w14:dist="19050" w14:dir="2700000" w14:sx="100000" w14:sy="100000" w14:kx="0" w14:ky="0" w14:algn="tl">
-                  <w14:schemeClr w14:val="dk1">
-                    <w14:alpha w14:val="60000"/>
-                  </w14:schemeClr>
-                </w14:shadow>
-                <w14:textOutline w14:w="0" w14:cap="flat" w14:cmpd="sng" w14:algn="ctr">
-                  <w14:noFill/>
-                  <w14:prstDash w14:val="solid"/>
-                  <w14:round/>
-                </w14:textOutline>
+                <w:lang w:val="es-ES" w:eastAsia="es-CL"/>
               </w:rPr>
               <w:t>I.</w:t>
             </w:r>
             <w:r>
               <w:rPr>
-                <w:rFonts w:eastAsiaTheme="minorEastAsia"/>
-                <w:noProof/>
-                <w:color w:val="000000" w:themeColor="text1"/>
-                <w:lang w:eastAsia="es-CL"/>
-                <w14:shadow w14:blurRad="38100" w14:dist="19050" w14:dir="2700000" w14:sx="100000" w14:sy="100000" w14:kx="0" w14:ky="0" w14:algn="tl">
-                  <w14:schemeClr w14:val="dk1">
-                    <w14:alpha w14:val="60000"/>
-                  </w14:schemeClr>
-                </w14:shadow>
-                <w14:textOutline w14:w="0" w14:cap="flat" w14:cmpd="sng" w14:algn="ctr">
-                  <w14:noFill/>
-                  <w14:prstDash w14:val="solid"/>
-                  <w14:round/>
-                </w14:textOutline>
+                <w:lang w:val="es-ES" w:eastAsia="es-CL"/>
+              </w:rPr>
+              <w:tab/>
+              <w:t>Elección de tipo de proyecto.</w:t>
+            </w:r>
+            <w:r>
+              <w:rPr>
+                <w:webHidden/>
+                <w:lang w:val="es-ES" w:eastAsia="es-CL"/>
               </w:rPr>
               <w:tab/>
             </w:r>
             <w:r>
               <w:rPr>
-                <w:rStyle w:val="Hipervnculo"/>
-                <w:noProof/>
-                <w:color w:val="000000" w:themeColor="text1"/>
-                <w14:shadow w14:blurRad="38100" w14:dist="19050" w14:dir="2700000" w14:sx="100000" w14:sy="100000" w14:kx="0" w14:ky="0" w14:algn="tl">
-                  <w14:schemeClr w14:val="dk1">
-                    <w14:alpha w14:val="60000"/>
-                  </w14:schemeClr>
-                </w14:shadow>
-                <w14:textOutline w14:w="0" w14:cap="flat" w14:cmpd="sng" w14:algn="ctr">
-                  <w14:noFill/>
-                  <w14:prstDash w14:val="solid"/>
-                  <w14:round/>
-                </w14:textOutline>
-              </w:rPr>
-              <w:t>Elección de tipo de proyecto.</w:t>
-            </w:r>
-            <w:r>
-              <w:rPr>
-                <w:noProof/>
                 <w:webHidden/>
-                <w:color w:val="000000" w:themeColor="text1"/>
-                <w14:shadow w14:blurRad="38100" w14:dist="19050" w14:dir="2700000" w14:sx="100000" w14:sy="100000" w14:kx="0" w14:ky="0" w14:algn="tl">
-                  <w14:schemeClr w14:val="dk1">
-                    <w14:alpha w14:val="60000"/>
-                  </w14:schemeClr>
-                </w14:shadow>
-                <w14:textOutline w14:w="0" w14:cap="flat" w14:cmpd="sng" w14:algn="ctr">
-                  <w14:noFill/>
-                  <w14:prstDash w14:val="solid"/>
-                  <w14:round/>
-                </w14:textOutline>
-              </w:rPr>
-              <w:tab/>
-            </w:r>
-            <w:r>
-              <w:rPr>
-                <w:noProof/>
-                <w:webHidden/>
-                <w:color w:val="000000" w:themeColor="text1"/>
-                <w14:shadow w14:blurRad="38100" w14:dist="19050" w14:dir="2700000" w14:sx="100000" w14:sy="100000" w14:kx="0" w14:ky="0" w14:algn="tl">
-                  <w14:schemeClr w14:val="dk1">
-                    <w14:alpha w14:val="60000"/>
-                  </w14:schemeClr>
-                </w14:shadow>
-                <w14:textOutline w14:w="0" w14:cap="flat" w14:cmpd="sng" w14:algn="ctr">
-                  <w14:noFill/>
-                  <w14:prstDash w14:val="solid"/>
-                  <w14:round/>
-                </w14:textOutline>
+                <w:lang w:val="es-ES" w:eastAsia="es-CL"/>
               </w:rPr>
               <w:fldChar w:fldCharType="begin"/>
             </w:r>
             <w:r>
               <w:rPr>
-                <w:noProof/>
                 <w:webHidden/>
-                <w:color w:val="000000" w:themeColor="text1"/>
-                <w14:shadow w14:blurRad="38100" w14:dist="19050" w14:dir="2700000" w14:sx="100000" w14:sy="100000" w14:kx="0" w14:ky="0" w14:algn="tl">
-                  <w14:schemeClr w14:val="dk1">
-                    <w14:alpha w14:val="60000"/>
-                  </w14:schemeClr>
-                </w14:shadow>
-                <w14:textOutline w14:w="0" w14:cap="flat" w14:cmpd="sng" w14:algn="ctr">
-                  <w14:noFill/>
-                  <w14:prstDash w14:val="solid"/>
-                  <w14:round/>
-                </w14:textOutline>
+                <w:lang w:val="es-ES" w:eastAsia="es-CL"/>
               </w:rPr>
-              <w:instrText xml:space="preserve"> PAGEREF _Toc6299038 \h </w:instrText>
+              <w:instrText xml:space="preserve"> PAGEREF _Toc6315006 \h </w:instrText>
             </w:r>
             <w:r>
               <w:rPr>
-                <w:noProof/>
                 <w:webHidden/>
-                <w:color w:val="000000" w:themeColor="text1"/>
-                <w14:shadow w14:blurRad="38100" w14:dist="19050" w14:dir="2700000" w14:sx="100000" w14:sy="100000" w14:kx="0" w14:ky="0" w14:algn="tl">
-                  <w14:schemeClr w14:val="dk1">
-                    <w14:alpha w14:val="60000"/>
-                  </w14:schemeClr>
-                </w14:shadow>
-                <w14:textOutline w14:w="0" w14:cap="flat" w14:cmpd="sng" w14:algn="ctr">
-                  <w14:noFill/>
-                  <w14:prstDash w14:val="solid"/>
-                  <w14:round/>
-                </w14:textOutline>
+                <w:lang w:val="es-ES" w:eastAsia="es-CL"/>
               </w:rPr>
             </w:r>
             <w:r>
               <w:rPr>
-                <w:noProof/>
                 <w:webHidden/>
-                <w:color w:val="000000" w:themeColor="text1"/>
-                <w14:shadow w14:blurRad="38100" w14:dist="19050" w14:dir="2700000" w14:sx="100000" w14:sy="100000" w14:kx="0" w14:ky="0" w14:algn="tl">
-                  <w14:schemeClr w14:val="dk1">
-                    <w14:alpha w14:val="60000"/>
-                  </w14:schemeClr>
-                </w14:shadow>
-                <w14:textOutline w14:w="0" w14:cap="flat" w14:cmpd="sng" w14:algn="ctr">
-                  <w14:noFill/>
-                  <w14:prstDash w14:val="solid"/>
-                  <w14:round/>
-                </w14:textOutline>
+                <w:lang w:val="es-ES" w:eastAsia="es-CL"/>
               </w:rPr>
               <w:fldChar w:fldCharType="separate"/>
             </w:r>
             <w:r>
               <w:rPr>
-                <w:noProof/>
                 <w:webHidden/>
-                <w:color w:val="000000" w:themeColor="text1"/>
-                <w14:shadow w14:blurRad="38100" w14:dist="19050" w14:dir="2700000" w14:sx="100000" w14:sy="100000" w14:kx="0" w14:ky="0" w14:algn="tl">
-                  <w14:schemeClr w14:val="dk1">
-                    <w14:alpha w14:val="60000"/>
-                  </w14:schemeClr>
-                </w14:shadow>
-                <w14:textOutline w14:w="0" w14:cap="flat" w14:cmpd="sng" w14:algn="ctr">
-                  <w14:noFill/>
-                  <w14:prstDash w14:val="solid"/>
-                  <w14:round/>
-                </w14:textOutline>
+                <w:lang w:val="es-ES" w:eastAsia="es-CL"/>
               </w:rPr>
               <w:t>3</w:t>
             </w:r>
             <w:r>
               <w:rPr>
-                <w:noProof/>
                 <w:webHidden/>
-                <w:color w:val="000000" w:themeColor="text1"/>
-                <w14:shadow w14:blurRad="38100" w14:dist="19050" w14:dir="2700000" w14:sx="100000" w14:sy="100000" w14:kx="0" w14:ky="0" w14:algn="tl">
-                  <w14:schemeClr w14:val="dk1">
-                    <w14:alpha w14:val="60000"/>
-                  </w14:schemeClr>
-                </w14:shadow>
-                <w14:textOutline w14:w="0" w14:cap="flat" w14:cmpd="sng" w14:algn="ctr">
-                  <w14:noFill/>
-                  <w14:prstDash w14:val="solid"/>
-                  <w14:round/>
-                </w14:textOutline>
+                <w:lang w:val="es-ES" w:eastAsia="es-CL"/>
               </w:rPr>
               <w:fldChar w:fldCharType="end"/>
             </w:r>
@@ -1041,201 +843,68 @@
           <w:pPr>
             <w:pStyle w:val="TDC1"/>
             <w:rPr>
-              <w:rFonts w:eastAsiaTheme="minorEastAsia"/>
-              <w:noProof/>
-              <w:color w:val="000000" w:themeColor="text1"/>
-              <w:lang w:eastAsia="es-CL"/>
-              <w14:shadow w14:blurRad="38100" w14:dist="19050" w14:dir="2700000" w14:sx="100000" w14:sy="100000" w14:kx="0" w14:ky="0" w14:algn="tl">
-                <w14:schemeClr w14:val="dk1">
-                  <w14:alpha w14:val="60000"/>
-                </w14:schemeClr>
-              </w14:shadow>
-              <w14:textOutline w14:w="0" w14:cap="flat" w14:cmpd="sng" w14:algn="ctr">
-                <w14:noFill/>
-                <w14:prstDash w14:val="solid"/>
-                <w14:round/>
-              </w14:textOutline>
+              <w:lang w:val="es-ES" w:eastAsia="es-CL"/>
             </w:rPr>
           </w:pPr>
-          <w:hyperlink w:anchor="_Toc6299039" w:history="1">
+          <w:hyperlink w:anchor="_Toc6315007" w:history="1">
             <w:r>
               <w:rPr>
-                <w:rStyle w:val="Hipervnculo"/>
-                <w:rFonts w:ascii="Calibri" w:hAnsi="Calibri"/>
-                <w:noProof/>
-                <w:color w:val="000000" w:themeColor="text1"/>
-                <w14:shadow w14:blurRad="38100" w14:dist="19050" w14:dir="2700000" w14:sx="100000" w14:sy="100000" w14:kx="0" w14:ky="0" w14:algn="tl">
-                  <w14:schemeClr w14:val="dk1">
-                    <w14:alpha w14:val="60000"/>
-                  </w14:schemeClr>
-                </w14:shadow>
-                <w14:textOutline w14:w="0" w14:cap="flat" w14:cmpd="sng" w14:algn="ctr">
-                  <w14:noFill/>
-                  <w14:prstDash w14:val="solid"/>
-                  <w14:round/>
-                </w14:textOutline>
+                <w:lang w:val="es-ES" w:eastAsia="es-CL"/>
               </w:rPr>
               <w:t>II.</w:t>
             </w:r>
             <w:r>
               <w:rPr>
-                <w:rFonts w:eastAsiaTheme="minorEastAsia"/>
-                <w:noProof/>
-                <w:color w:val="000000" w:themeColor="text1"/>
-                <w:lang w:eastAsia="es-CL"/>
-                <w14:shadow w14:blurRad="38100" w14:dist="19050" w14:dir="2700000" w14:sx="100000" w14:sy="100000" w14:kx="0" w14:ky="0" w14:algn="tl">
-                  <w14:schemeClr w14:val="dk1">
-                    <w14:alpha w14:val="60000"/>
-                  </w14:schemeClr>
-                </w14:shadow>
-                <w14:textOutline w14:w="0" w14:cap="flat" w14:cmpd="sng" w14:algn="ctr">
-                  <w14:noFill/>
-                  <w14:prstDash w14:val="solid"/>
-                  <w14:round/>
-                </w14:textOutline>
+                <w:lang w:val="es-ES" w:eastAsia="es-CL"/>
+              </w:rPr>
+              <w:tab/>
+              <w:t>Análisis de la viabilidad del proyecto.</w:t>
+            </w:r>
+            <w:r>
+              <w:rPr>
+                <w:webHidden/>
+                <w:lang w:val="es-ES" w:eastAsia="es-CL"/>
               </w:rPr>
               <w:tab/>
             </w:r>
             <w:r>
               <w:rPr>
-                <w:rStyle w:val="Hipervnculo"/>
-                <w:noProof/>
-                <w:color w:val="000000" w:themeColor="text1"/>
-                <w14:shadow w14:blurRad="38100" w14:dist="19050" w14:dir="2700000" w14:sx="100000" w14:sy="100000" w14:kx="0" w14:ky="0" w14:algn="tl">
-                  <w14:schemeClr w14:val="dk1">
-                    <w14:alpha w14:val="60000"/>
-                  </w14:schemeClr>
-                </w14:shadow>
-                <w14:textOutline w14:w="0" w14:cap="flat" w14:cmpd="sng" w14:algn="ctr">
-                  <w14:noFill/>
-                  <w14:prstDash w14:val="solid"/>
-                  <w14:round/>
-                </w14:textOutline>
-              </w:rPr>
-              <w:t>Análisis de la viabilidad del proyecto.</w:t>
-            </w:r>
-            <w:r>
-              <w:rPr>
-                <w:noProof/>
                 <w:webHidden/>
-                <w:color w:val="000000" w:themeColor="text1"/>
-                <w14:shadow w14:blurRad="38100" w14:dist="19050" w14:dir="2700000" w14:sx="100000" w14:sy="100000" w14:kx="0" w14:ky="0" w14:algn="tl">
-                  <w14:schemeClr w14:val="dk1">
-                    <w14:alpha w14:val="60000"/>
-                  </w14:schemeClr>
-                </w14:shadow>
-                <w14:textOutline w14:w="0" w14:cap="flat" w14:cmpd="sng" w14:algn="ctr">
-                  <w14:noFill/>
-                  <w14:prstDash w14:val="solid"/>
-                  <w14:round/>
-                </w14:textOutline>
-              </w:rPr>
-              <w:tab/>
-            </w:r>
-            <w:r>
-              <w:rPr>
-                <w:noProof/>
-                <w:webHidden/>
-                <w:color w:val="000000" w:themeColor="text1"/>
-                <w14:shadow w14:blurRad="38100" w14:dist="19050" w14:dir="2700000" w14:sx="100000" w14:sy="100000" w14:kx="0" w14:ky="0" w14:algn="tl">
-                  <w14:schemeClr w14:val="dk1">
-                    <w14:alpha w14:val="60000"/>
-                  </w14:schemeClr>
-                </w14:shadow>
-                <w14:textOutline w14:w="0" w14:cap="flat" w14:cmpd="sng" w14:algn="ctr">
-                  <w14:noFill/>
-                  <w14:prstDash w14:val="solid"/>
-                  <w14:round/>
-                </w14:textOutline>
+                <w:lang w:val="es-ES" w:eastAsia="es-CL"/>
               </w:rPr>
               <w:fldChar w:fldCharType="begin"/>
             </w:r>
             <w:r>
               <w:rPr>
-                <w:noProof/>
                 <w:webHidden/>
-                <w:color w:val="000000" w:themeColor="text1"/>
-                <w14:shadow w14:blurRad="38100" w14:dist="19050" w14:dir="2700000" w14:sx="100000" w14:sy="100000" w14:kx="0" w14:ky="0" w14:algn="tl">
-                  <w14:schemeClr w14:val="dk1">
-                    <w14:alpha w14:val="60000"/>
-                  </w14:schemeClr>
-                </w14:shadow>
-                <w14:textOutline w14:w="0" w14:cap="flat" w14:cmpd="sng" w14:algn="ctr">
-                  <w14:noFill/>
-                  <w14:prstDash w14:val="solid"/>
-                  <w14:round/>
-                </w14:textOutline>
+                <w:lang w:val="es-ES" w:eastAsia="es-CL"/>
               </w:rPr>
-              <w:instrText xml:space="preserve"> PAGEREF _Toc6299039 \h </w:instrText>
+              <w:instrText xml:space="preserve"> PAGEREF _Toc6315007 \h </w:instrText>
             </w:r>
             <w:r>
               <w:rPr>
-                <w:noProof/>
                 <w:webHidden/>
-                <w:color w:val="000000" w:themeColor="text1"/>
-                <w14:shadow w14:blurRad="38100" w14:dist="19050" w14:dir="2700000" w14:sx="100000" w14:sy="100000" w14:kx="0" w14:ky="0" w14:algn="tl">
-                  <w14:schemeClr w14:val="dk1">
-                    <w14:alpha w14:val="60000"/>
-                  </w14:schemeClr>
-                </w14:shadow>
-                <w14:textOutline w14:w="0" w14:cap="flat" w14:cmpd="sng" w14:algn="ctr">
-                  <w14:noFill/>
-                  <w14:prstDash w14:val="solid"/>
-                  <w14:round/>
-                </w14:textOutline>
+                <w:lang w:val="es-ES" w:eastAsia="es-CL"/>
               </w:rPr>
             </w:r>
             <w:r>
               <w:rPr>
-                <w:noProof/>
                 <w:webHidden/>
-                <w:color w:val="000000" w:themeColor="text1"/>
-                <w14:shadow w14:blurRad="38100" w14:dist="19050" w14:dir="2700000" w14:sx="100000" w14:sy="100000" w14:kx="0" w14:ky="0" w14:algn="tl">
-                  <w14:schemeClr w14:val="dk1">
-                    <w14:alpha w14:val="60000"/>
-                  </w14:schemeClr>
-                </w14:shadow>
-                <w14:textOutline w14:w="0" w14:cap="flat" w14:cmpd="sng" w14:algn="ctr">
-                  <w14:noFill/>
-                  <w14:prstDash w14:val="solid"/>
-                  <w14:round/>
-                </w14:textOutline>
+                <w:lang w:val="es-ES" w:eastAsia="es-CL"/>
               </w:rPr>
               <w:fldChar w:fldCharType="separate"/>
             </w:r>
             <w:r>
               <w:rPr>
-                <w:noProof/>
                 <w:webHidden/>
-                <w:color w:val="000000" w:themeColor="text1"/>
-                <w14:shadow w14:blurRad="38100" w14:dist="19050" w14:dir="2700000" w14:sx="100000" w14:sy="100000" w14:kx="0" w14:ky="0" w14:algn="tl">
-                  <w14:schemeClr w14:val="dk1">
-                    <w14:alpha w14:val="60000"/>
-                  </w14:schemeClr>
-                </w14:shadow>
-                <w14:textOutline w14:w="0" w14:cap="flat" w14:cmpd="sng" w14:algn="ctr">
-                  <w14:noFill/>
-                  <w14:prstDash w14:val="solid"/>
-                  <w14:round/>
-                </w14:textOutline>
+                <w:lang w:val="es-ES" w:eastAsia="es-CL"/>
               </w:rPr>
-              <w:t>3</w:t>
+              <w:t>5</w:t>
             </w:r>
             <w:r>
               <w:rPr>
-                <w:noProof/>
                 <w:webHidden/>
-                <w:color w:val="000000" w:themeColor="text1"/>
-                <w14:shadow w14:blurRad="38100" w14:dist="19050" w14:dir="2700000" w14:sx="100000" w14:sy="100000" w14:kx="0" w14:ky="0" w14:algn="tl">
-                  <w14:schemeClr w14:val="dk1">
-                    <w14:alpha w14:val="60000"/>
-                  </w14:schemeClr>
-                </w14:shadow>
-                <w14:textOutline w14:w="0" w14:cap="flat" w14:cmpd="sng" w14:algn="ctr">
-                  <w14:noFill/>
-                  <w14:prstDash w14:val="solid"/>
-                  <w14:round/>
-                </w14:textOutline>
+                <w:lang w:val="es-ES" w:eastAsia="es-CL"/>
               </w:rPr>
               <w:fldChar w:fldCharType="end"/>
             </w:r>
@@ -1245,201 +914,68 @@
           <w:pPr>
             <w:pStyle w:val="TDC1"/>
             <w:rPr>
-              <w:rFonts w:eastAsiaTheme="minorEastAsia"/>
-              <w:noProof/>
-              <w:color w:val="000000" w:themeColor="text1"/>
-              <w:lang w:eastAsia="es-CL"/>
-              <w14:shadow w14:blurRad="38100" w14:dist="19050" w14:dir="2700000" w14:sx="100000" w14:sy="100000" w14:kx="0" w14:ky="0" w14:algn="tl">
-                <w14:schemeClr w14:val="dk1">
-                  <w14:alpha w14:val="60000"/>
-                </w14:schemeClr>
-              </w14:shadow>
-              <w14:textOutline w14:w="0" w14:cap="flat" w14:cmpd="sng" w14:algn="ctr">
-                <w14:noFill/>
-                <w14:prstDash w14:val="solid"/>
-                <w14:round/>
-              </w14:textOutline>
+              <w:lang w:val="es-ES" w:eastAsia="es-CL"/>
             </w:rPr>
           </w:pPr>
-          <w:hyperlink w:anchor="_Toc6299040" w:history="1">
+          <w:hyperlink w:anchor="_Toc6315008" w:history="1">
             <w:r>
               <w:rPr>
-                <w:rStyle w:val="Hipervnculo"/>
-                <w:rFonts w:ascii="Calibri" w:hAnsi="Calibri"/>
-                <w:noProof/>
-                <w:color w:val="000000" w:themeColor="text1"/>
-                <w14:shadow w14:blurRad="38100" w14:dist="19050" w14:dir="2700000" w14:sx="100000" w14:sy="100000" w14:kx="0" w14:ky="0" w14:algn="tl">
-                  <w14:schemeClr w14:val="dk1">
-                    <w14:alpha w14:val="60000"/>
-                  </w14:schemeClr>
-                </w14:shadow>
-                <w14:textOutline w14:w="0" w14:cap="flat" w14:cmpd="sng" w14:algn="ctr">
-                  <w14:noFill/>
-                  <w14:prstDash w14:val="solid"/>
-                  <w14:round/>
-                </w14:textOutline>
+                <w:lang w:val="es-ES" w:eastAsia="es-CL"/>
               </w:rPr>
               <w:t>III.</w:t>
             </w:r>
             <w:r>
               <w:rPr>
-                <w:rFonts w:eastAsiaTheme="minorEastAsia"/>
-                <w:noProof/>
-                <w:color w:val="000000" w:themeColor="text1"/>
-                <w:lang w:eastAsia="es-CL"/>
-                <w14:shadow w14:blurRad="38100" w14:dist="19050" w14:dir="2700000" w14:sx="100000" w14:sy="100000" w14:kx="0" w14:ky="0" w14:algn="tl">
-                  <w14:schemeClr w14:val="dk1">
-                    <w14:alpha w14:val="60000"/>
-                  </w14:schemeClr>
-                </w14:shadow>
-                <w14:textOutline w14:w="0" w14:cap="flat" w14:cmpd="sng" w14:algn="ctr">
-                  <w14:noFill/>
-                  <w14:prstDash w14:val="solid"/>
-                  <w14:round/>
-                </w14:textOutline>
+                <w:lang w:val="es-ES" w:eastAsia="es-CL"/>
+              </w:rPr>
+              <w:tab/>
+              <w:t>Alcance del proyecto.</w:t>
+            </w:r>
+            <w:r>
+              <w:rPr>
+                <w:webHidden/>
+                <w:lang w:val="es-ES" w:eastAsia="es-CL"/>
               </w:rPr>
               <w:tab/>
             </w:r>
             <w:r>
               <w:rPr>
-                <w:rStyle w:val="Hipervnculo"/>
-                <w:noProof/>
-                <w:color w:val="000000" w:themeColor="text1"/>
-                <w14:shadow w14:blurRad="38100" w14:dist="19050" w14:dir="2700000" w14:sx="100000" w14:sy="100000" w14:kx="0" w14:ky="0" w14:algn="tl">
-                  <w14:schemeClr w14:val="dk1">
-                    <w14:alpha w14:val="60000"/>
-                  </w14:schemeClr>
-                </w14:shadow>
-                <w14:textOutline w14:w="0" w14:cap="flat" w14:cmpd="sng" w14:algn="ctr">
-                  <w14:noFill/>
-                  <w14:prstDash w14:val="solid"/>
-                  <w14:round/>
-                </w14:textOutline>
-              </w:rPr>
-              <w:t>Alcance del proyecto.</w:t>
-            </w:r>
-            <w:r>
-              <w:rPr>
-                <w:noProof/>
                 <w:webHidden/>
-                <w:color w:val="000000" w:themeColor="text1"/>
-                <w14:shadow w14:blurRad="38100" w14:dist="19050" w14:dir="2700000" w14:sx="100000" w14:sy="100000" w14:kx="0" w14:ky="0" w14:algn="tl">
-                  <w14:schemeClr w14:val="dk1">
-                    <w14:alpha w14:val="60000"/>
-                  </w14:schemeClr>
-                </w14:shadow>
-                <w14:textOutline w14:w="0" w14:cap="flat" w14:cmpd="sng" w14:algn="ctr">
-                  <w14:noFill/>
-                  <w14:prstDash w14:val="solid"/>
-                  <w14:round/>
-                </w14:textOutline>
-              </w:rPr>
-              <w:tab/>
-            </w:r>
-            <w:r>
-              <w:rPr>
-                <w:noProof/>
-                <w:webHidden/>
-                <w:color w:val="000000" w:themeColor="text1"/>
-                <w14:shadow w14:blurRad="38100" w14:dist="19050" w14:dir="2700000" w14:sx="100000" w14:sy="100000" w14:kx="0" w14:ky="0" w14:algn="tl">
-                  <w14:schemeClr w14:val="dk1">
-                    <w14:alpha w14:val="60000"/>
-                  </w14:schemeClr>
-                </w14:shadow>
-                <w14:textOutline w14:w="0" w14:cap="flat" w14:cmpd="sng" w14:algn="ctr">
-                  <w14:noFill/>
-                  <w14:prstDash w14:val="solid"/>
-                  <w14:round/>
-                </w14:textOutline>
+                <w:lang w:val="es-ES" w:eastAsia="es-CL"/>
               </w:rPr>
               <w:fldChar w:fldCharType="begin"/>
             </w:r>
             <w:r>
               <w:rPr>
-                <w:noProof/>
                 <w:webHidden/>
-                <w:color w:val="000000" w:themeColor="text1"/>
-                <w14:shadow w14:blurRad="38100" w14:dist="19050" w14:dir="2700000" w14:sx="100000" w14:sy="100000" w14:kx="0" w14:ky="0" w14:algn="tl">
-                  <w14:schemeClr w14:val="dk1">
-                    <w14:alpha w14:val="60000"/>
-                  </w14:schemeClr>
-                </w14:shadow>
-                <w14:textOutline w14:w="0" w14:cap="flat" w14:cmpd="sng" w14:algn="ctr">
-                  <w14:noFill/>
-                  <w14:prstDash w14:val="solid"/>
-                  <w14:round/>
-                </w14:textOutline>
+                <w:lang w:val="es-ES" w:eastAsia="es-CL"/>
               </w:rPr>
-              <w:instrText xml:space="preserve"> PAGEREF _Toc6299040 \h </w:instrText>
+              <w:instrText xml:space="preserve"> PAGEREF _Toc6315008 \h </w:instrText>
             </w:r>
             <w:r>
               <w:rPr>
-                <w:noProof/>
                 <w:webHidden/>
-                <w:color w:val="000000" w:themeColor="text1"/>
-                <w14:shadow w14:blurRad="38100" w14:dist="19050" w14:dir="2700000" w14:sx="100000" w14:sy="100000" w14:kx="0" w14:ky="0" w14:algn="tl">
-                  <w14:schemeClr w14:val="dk1">
-                    <w14:alpha w14:val="60000"/>
-                  </w14:schemeClr>
-                </w14:shadow>
-                <w14:textOutline w14:w="0" w14:cap="flat" w14:cmpd="sng" w14:algn="ctr">
-                  <w14:noFill/>
-                  <w14:prstDash w14:val="solid"/>
-                  <w14:round/>
-                </w14:textOutline>
+                <w:lang w:val="es-ES" w:eastAsia="es-CL"/>
               </w:rPr>
             </w:r>
             <w:r>
               <w:rPr>
-                <w:noProof/>
                 <w:webHidden/>
-                <w:color w:val="000000" w:themeColor="text1"/>
-                <w14:shadow w14:blurRad="38100" w14:dist="19050" w14:dir="2700000" w14:sx="100000" w14:sy="100000" w14:kx="0" w14:ky="0" w14:algn="tl">
-                  <w14:schemeClr w14:val="dk1">
-                    <w14:alpha w14:val="60000"/>
-                  </w14:schemeClr>
-                </w14:shadow>
-                <w14:textOutline w14:w="0" w14:cap="flat" w14:cmpd="sng" w14:algn="ctr">
-                  <w14:noFill/>
-                  <w14:prstDash w14:val="solid"/>
-                  <w14:round/>
-                </w14:textOutline>
+                <w:lang w:val="es-ES" w:eastAsia="es-CL"/>
               </w:rPr>
               <w:fldChar w:fldCharType="separate"/>
             </w:r>
             <w:r>
               <w:rPr>
-                <w:noProof/>
                 <w:webHidden/>
-                <w:color w:val="000000" w:themeColor="text1"/>
-                <w14:shadow w14:blurRad="38100" w14:dist="19050" w14:dir="2700000" w14:sx="100000" w14:sy="100000" w14:kx="0" w14:ky="0" w14:algn="tl">
-                  <w14:schemeClr w14:val="dk1">
-                    <w14:alpha w14:val="60000"/>
-                  </w14:schemeClr>
-                </w14:shadow>
-                <w14:textOutline w14:w="0" w14:cap="flat" w14:cmpd="sng" w14:algn="ctr">
-                  <w14:noFill/>
-                  <w14:prstDash w14:val="solid"/>
-                  <w14:round/>
-                </w14:textOutline>
+                <w:lang w:val="es-ES" w:eastAsia="es-CL"/>
               </w:rPr>
-              <w:t>3</w:t>
+              <w:t>5</w:t>
             </w:r>
             <w:r>
               <w:rPr>
-                <w:noProof/>
                 <w:webHidden/>
-                <w:color w:val="000000" w:themeColor="text1"/>
-                <w14:shadow w14:blurRad="38100" w14:dist="19050" w14:dir="2700000" w14:sx="100000" w14:sy="100000" w14:kx="0" w14:ky="0" w14:algn="tl">
-                  <w14:schemeClr w14:val="dk1">
-                    <w14:alpha w14:val="60000"/>
-                  </w14:schemeClr>
-                </w14:shadow>
-                <w14:textOutline w14:w="0" w14:cap="flat" w14:cmpd="sng" w14:algn="ctr">
-                  <w14:noFill/>
-                  <w14:prstDash w14:val="solid"/>
-                  <w14:round/>
-                </w14:textOutline>
+                <w:lang w:val="es-ES" w:eastAsia="es-CL"/>
               </w:rPr>
               <w:fldChar w:fldCharType="end"/>
             </w:r>
@@ -1449,405 +985,68 @@
           <w:pPr>
             <w:pStyle w:val="TDC1"/>
             <w:rPr>
-              <w:rFonts w:eastAsiaTheme="minorEastAsia"/>
-              <w:noProof/>
-              <w:color w:val="000000" w:themeColor="text1"/>
-              <w:lang w:eastAsia="es-CL"/>
-              <w14:shadow w14:blurRad="38100" w14:dist="19050" w14:dir="2700000" w14:sx="100000" w14:sy="100000" w14:kx="0" w14:ky="0" w14:algn="tl">
-                <w14:schemeClr w14:val="dk1">
-                  <w14:alpha w14:val="60000"/>
-                </w14:schemeClr>
-              </w14:shadow>
-              <w14:textOutline w14:w="0" w14:cap="flat" w14:cmpd="sng" w14:algn="ctr">
-                <w14:noFill/>
-                <w14:prstDash w14:val="solid"/>
-                <w14:round/>
-              </w14:textOutline>
+              <w:lang w:val="es-ES" w:eastAsia="es-CL"/>
             </w:rPr>
           </w:pPr>
-          <w:hyperlink w:anchor="_Toc6299041" w:history="1">
+          <w:hyperlink w:anchor="_Toc6315009" w:history="1">
             <w:r>
               <w:rPr>
-                <w:rStyle w:val="Hipervnculo"/>
-                <w:rFonts w:ascii="Calibri" w:hAnsi="Calibri"/>
-                <w:noProof/>
-                <w:color w:val="000000" w:themeColor="text1"/>
-                <w14:shadow w14:blurRad="38100" w14:dist="19050" w14:dir="2700000" w14:sx="100000" w14:sy="100000" w14:kx="0" w14:ky="0" w14:algn="tl">
-                  <w14:schemeClr w14:val="dk1">
-                    <w14:alpha w14:val="60000"/>
-                  </w14:schemeClr>
-                </w14:shadow>
-                <w14:textOutline w14:w="0" w14:cap="flat" w14:cmpd="sng" w14:algn="ctr">
-                  <w14:noFill/>
-                  <w14:prstDash w14:val="solid"/>
-                  <w14:round/>
-                </w14:textOutline>
+                <w:lang w:val="es-ES" w:eastAsia="es-CL"/>
               </w:rPr>
               <w:t>IV.</w:t>
             </w:r>
             <w:r>
               <w:rPr>
-                <w:rFonts w:eastAsiaTheme="minorEastAsia"/>
-                <w:noProof/>
-                <w:color w:val="000000" w:themeColor="text1"/>
-                <w:lang w:eastAsia="es-CL"/>
-                <w14:shadow w14:blurRad="38100" w14:dist="19050" w14:dir="2700000" w14:sx="100000" w14:sy="100000" w14:kx="0" w14:ky="0" w14:algn="tl">
-                  <w14:schemeClr w14:val="dk1">
-                    <w14:alpha w14:val="60000"/>
-                  </w14:schemeClr>
-                </w14:shadow>
-                <w14:textOutline w14:w="0" w14:cap="flat" w14:cmpd="sng" w14:algn="ctr">
-                  <w14:noFill/>
-                  <w14:prstDash w14:val="solid"/>
-                  <w14:round/>
-                </w14:textOutline>
+                <w:lang w:val="es-ES" w:eastAsia="es-CL"/>
+              </w:rPr>
+              <w:tab/>
+              <w:t>Factibilidad de sistemas.</w:t>
+            </w:r>
+            <w:r>
+              <w:rPr>
+                <w:webHidden/>
+                <w:lang w:val="es-ES" w:eastAsia="es-CL"/>
               </w:rPr>
               <w:tab/>
             </w:r>
             <w:r>
               <w:rPr>
-                <w:rStyle w:val="Hipervnculo"/>
-                <w:noProof/>
-                <w:color w:val="000000" w:themeColor="text1"/>
-                <w14:shadow w14:blurRad="38100" w14:dist="19050" w14:dir="2700000" w14:sx="100000" w14:sy="100000" w14:kx="0" w14:ky="0" w14:algn="tl">
-                  <w14:schemeClr w14:val="dk1">
-                    <w14:alpha w14:val="60000"/>
-                  </w14:schemeClr>
-                </w14:shadow>
-                <w14:textOutline w14:w="0" w14:cap="flat" w14:cmpd="sng" w14:algn="ctr">
-                  <w14:noFill/>
-                  <w14:prstDash w14:val="solid"/>
-                  <w14:round/>
-                </w14:textOutline>
-              </w:rPr>
-              <w:t>Factibilidad de sistemas.</w:t>
-            </w:r>
-            <w:r>
-              <w:rPr>
-                <w:noProof/>
                 <w:webHidden/>
-                <w:color w:val="000000" w:themeColor="text1"/>
-                <w14:shadow w14:blurRad="38100" w14:dist="19050" w14:dir="2700000" w14:sx="100000" w14:sy="100000" w14:kx="0" w14:ky="0" w14:algn="tl">
-                  <w14:schemeClr w14:val="dk1">
-                    <w14:alpha w14:val="60000"/>
-                  </w14:schemeClr>
-                </w14:shadow>
-                <w14:textOutline w14:w="0" w14:cap="flat" w14:cmpd="sng" w14:algn="ctr">
-                  <w14:noFill/>
-                  <w14:prstDash w14:val="solid"/>
-                  <w14:round/>
-                </w14:textOutline>
-              </w:rPr>
-              <w:tab/>
-            </w:r>
-            <w:r>
-              <w:rPr>
-                <w:noProof/>
-                <w:webHidden/>
-                <w:color w:val="000000" w:themeColor="text1"/>
-                <w14:shadow w14:blurRad="38100" w14:dist="19050" w14:dir="2700000" w14:sx="100000" w14:sy="100000" w14:kx="0" w14:ky="0" w14:algn="tl">
-                  <w14:schemeClr w14:val="dk1">
-                    <w14:alpha w14:val="60000"/>
-                  </w14:schemeClr>
-                </w14:shadow>
-                <w14:textOutline w14:w="0" w14:cap="flat" w14:cmpd="sng" w14:algn="ctr">
-                  <w14:noFill/>
-                  <w14:prstDash w14:val="solid"/>
-                  <w14:round/>
-                </w14:textOutline>
+                <w:lang w:val="es-ES" w:eastAsia="es-CL"/>
               </w:rPr>
               <w:fldChar w:fldCharType="begin"/>
             </w:r>
             <w:r>
               <w:rPr>
-                <w:noProof/>
                 <w:webHidden/>
-                <w:color w:val="000000" w:themeColor="text1"/>
-                <w14:shadow w14:blurRad="38100" w14:dist="19050" w14:dir="2700000" w14:sx="100000" w14:sy="100000" w14:kx="0" w14:ky="0" w14:algn="tl">
-                  <w14:schemeClr w14:val="dk1">
-                    <w14:alpha w14:val="60000"/>
-                  </w14:schemeClr>
-                </w14:shadow>
-                <w14:textOutline w14:w="0" w14:cap="flat" w14:cmpd="sng" w14:algn="ctr">
-                  <w14:noFill/>
-                  <w14:prstDash w14:val="solid"/>
-                  <w14:round/>
-                </w14:textOutline>
+                <w:lang w:val="es-ES" w:eastAsia="es-CL"/>
               </w:rPr>
-              <w:instrText xml:space="preserve"> PAGEREF _Toc6299041 \h </w:instrText>
+              <w:instrText xml:space="preserve"> PAGEREF _Toc6315009 \h </w:instrText>
             </w:r>
             <w:r>
               <w:rPr>
-                <w:noProof/>
                 <w:webHidden/>
-                <w:color w:val="000000" w:themeColor="text1"/>
-                <w14:shadow w14:blurRad="38100" w14:dist="19050" w14:dir="2700000" w14:sx="100000" w14:sy="100000" w14:kx="0" w14:ky="0" w14:algn="tl">
-                  <w14:schemeClr w14:val="dk1">
-                    <w14:alpha w14:val="60000"/>
-                  </w14:schemeClr>
-                </w14:shadow>
-                <w14:textOutline w14:w="0" w14:cap="flat" w14:cmpd="sng" w14:algn="ctr">
-                  <w14:noFill/>
-                  <w14:prstDash w14:val="solid"/>
-                  <w14:round/>
-                </w14:textOutline>
+                <w:lang w:val="es-ES" w:eastAsia="es-CL"/>
               </w:rPr>
             </w:r>
             <w:r>
               <w:rPr>
-                <w:noProof/>
                 <w:webHidden/>
-                <w:color w:val="000000" w:themeColor="text1"/>
-                <w14:shadow w14:blurRad="38100" w14:dist="19050" w14:dir="2700000" w14:sx="100000" w14:sy="100000" w14:kx="0" w14:ky="0" w14:algn="tl">
-                  <w14:schemeClr w14:val="dk1">
-                    <w14:alpha w14:val="60000"/>
-                  </w14:schemeClr>
-                </w14:shadow>
-                <w14:textOutline w14:w="0" w14:cap="flat" w14:cmpd="sng" w14:algn="ctr">
-                  <w14:noFill/>
-                  <w14:prstDash w14:val="solid"/>
-                  <w14:round/>
-                </w14:textOutline>
+                <w:lang w:val="es-ES" w:eastAsia="es-CL"/>
               </w:rPr>
               <w:fldChar w:fldCharType="separate"/>
             </w:r>
             <w:r>
               <w:rPr>
-                <w:noProof/>
                 <w:webHidden/>
-                <w:color w:val="000000" w:themeColor="text1"/>
-                <w14:shadow w14:blurRad="38100" w14:dist="19050" w14:dir="2700000" w14:sx="100000" w14:sy="100000" w14:kx="0" w14:ky="0" w14:algn="tl">
-                  <w14:schemeClr w14:val="dk1">
-                    <w14:alpha w14:val="60000"/>
-                  </w14:schemeClr>
-                </w14:shadow>
-                <w14:textOutline w14:w="0" w14:cap="flat" w14:cmpd="sng" w14:algn="ctr">
-                  <w14:noFill/>
-                  <w14:prstDash w14:val="solid"/>
-                  <w14:round/>
-                </w14:textOutline>
+                <w:lang w:val="es-ES" w:eastAsia="es-CL"/>
               </w:rPr>
-              <w:t>3</w:t>
+              <w:t>5</w:t>
             </w:r>
             <w:r>
               <w:rPr>
-                <w:noProof/>
                 <w:webHidden/>
-                <w:color w:val="000000" w:themeColor="text1"/>
-                <w14:shadow w14:blurRad="38100" w14:dist="19050" w14:dir="2700000" w14:sx="100000" w14:sy="100000" w14:kx="0" w14:ky="0" w14:algn="tl">
-                  <w14:schemeClr w14:val="dk1">
-                    <w14:alpha w14:val="60000"/>
-                  </w14:schemeClr>
-                </w14:shadow>
-                <w14:textOutline w14:w="0" w14:cap="flat" w14:cmpd="sng" w14:algn="ctr">
-                  <w14:noFill/>
-                  <w14:prstDash w14:val="solid"/>
-                  <w14:round/>
-                </w14:textOutline>
-              </w:rPr>
-              <w:fldChar w:fldCharType="end"/>
-            </w:r>
-          </w:hyperlink>
-        </w:p>
-        <w:p>
-          <w:pPr>
-            <w:pStyle w:val="TDC1"/>
-            <w:rPr>
-              <w:rFonts w:eastAsiaTheme="minorEastAsia"/>
-              <w:noProof/>
-              <w:color w:val="000000" w:themeColor="text1"/>
-              <w:lang w:eastAsia="es-CL"/>
-              <w14:shadow w14:blurRad="38100" w14:dist="19050" w14:dir="2700000" w14:sx="100000" w14:sy="100000" w14:kx="0" w14:ky="0" w14:algn="tl">
-                <w14:schemeClr w14:val="dk1">
-                  <w14:alpha w14:val="60000"/>
-                </w14:schemeClr>
-              </w14:shadow>
-              <w14:textOutline w14:w="0" w14:cap="flat" w14:cmpd="sng" w14:algn="ctr">
-                <w14:noFill/>
-                <w14:prstDash w14:val="solid"/>
-                <w14:round/>
-              </w14:textOutline>
-            </w:rPr>
-          </w:pPr>
-          <w:hyperlink w:anchor="_Toc6299042" w:history="1">
-            <w:r>
-              <w:rPr>
-                <w:rStyle w:val="Hipervnculo"/>
-                <w:rFonts w:ascii="Calibri" w:hAnsi="Calibri"/>
-                <w:noProof/>
-                <w:color w:val="000000" w:themeColor="text1"/>
-                <w14:shadow w14:blurRad="38100" w14:dist="19050" w14:dir="2700000" w14:sx="100000" w14:sy="100000" w14:kx="0" w14:ky="0" w14:algn="tl">
-                  <w14:schemeClr w14:val="dk1">
-                    <w14:alpha w14:val="60000"/>
-                  </w14:schemeClr>
-                </w14:shadow>
-                <w14:textOutline w14:w="0" w14:cap="flat" w14:cmpd="sng" w14:algn="ctr">
-                  <w14:noFill/>
-                  <w14:prstDash w14:val="solid"/>
-                  <w14:round/>
-                </w14:textOutline>
-              </w:rPr>
-              <w:t>V.</w:t>
-            </w:r>
-            <w:r>
-              <w:rPr>
-                <w:rFonts w:eastAsiaTheme="minorEastAsia"/>
-                <w:noProof/>
-                <w:color w:val="000000" w:themeColor="text1"/>
-                <w:lang w:eastAsia="es-CL"/>
-                <w14:shadow w14:blurRad="38100" w14:dist="19050" w14:dir="2700000" w14:sx="100000" w14:sy="100000" w14:kx="0" w14:ky="0" w14:algn="tl">
-                  <w14:schemeClr w14:val="dk1">
-                    <w14:alpha w14:val="60000"/>
-                  </w14:schemeClr>
-                </w14:shadow>
-                <w14:textOutline w14:w="0" w14:cap="flat" w14:cmpd="sng" w14:algn="ctr">
-                  <w14:noFill/>
-                  <w14:prstDash w14:val="solid"/>
-                  <w14:round/>
-                </w14:textOutline>
-              </w:rPr>
-              <w:tab/>
-            </w:r>
-            <w:r>
-              <w:rPr>
-                <w:rStyle w:val="Hipervnculo"/>
-                <w:noProof/>
-                <w:color w:val="000000" w:themeColor="text1"/>
-                <w14:shadow w14:blurRad="38100" w14:dist="19050" w14:dir="2700000" w14:sx="100000" w14:sy="100000" w14:kx="0" w14:ky="0" w14:algn="tl">
-                  <w14:schemeClr w14:val="dk1">
-                    <w14:alpha w14:val="60000"/>
-                  </w14:schemeClr>
-                </w14:shadow>
-                <w14:textOutline w14:w="0" w14:cap="flat" w14:cmpd="sng" w14:algn="ctr">
-                  <w14:noFill/>
-                  <w14:prstDash w14:val="solid"/>
-                  <w14:round/>
-                </w14:textOutline>
-              </w:rPr>
-              <w:t>Referencias bibliográficas</w:t>
-            </w:r>
-            <w:r>
-              <w:rPr>
-                <w:noProof/>
-                <w:webHidden/>
-                <w:color w:val="000000" w:themeColor="text1"/>
-                <w14:shadow w14:blurRad="38100" w14:dist="19050" w14:dir="2700000" w14:sx="100000" w14:sy="100000" w14:kx="0" w14:ky="0" w14:algn="tl">
-                  <w14:schemeClr w14:val="dk1">
-                    <w14:alpha w14:val="60000"/>
-                  </w14:schemeClr>
-                </w14:shadow>
-                <w14:textOutline w14:w="0" w14:cap="flat" w14:cmpd="sng" w14:algn="ctr">
-                  <w14:noFill/>
-                  <w14:prstDash w14:val="solid"/>
-                  <w14:round/>
-                </w14:textOutline>
-              </w:rPr>
-              <w:tab/>
-            </w:r>
-            <w:r>
-              <w:rPr>
-                <w:noProof/>
-                <w:webHidden/>
-                <w:color w:val="000000" w:themeColor="text1"/>
-                <w14:shadow w14:blurRad="38100" w14:dist="19050" w14:dir="2700000" w14:sx="100000" w14:sy="100000" w14:kx="0" w14:ky="0" w14:algn="tl">
-                  <w14:schemeClr w14:val="dk1">
-                    <w14:alpha w14:val="60000"/>
-                  </w14:schemeClr>
-                </w14:shadow>
-                <w14:textOutline w14:w="0" w14:cap="flat" w14:cmpd="sng" w14:algn="ctr">
-                  <w14:noFill/>
-                  <w14:prstDash w14:val="solid"/>
-                  <w14:round/>
-                </w14:textOutline>
-              </w:rPr>
-              <w:fldChar w:fldCharType="begin"/>
-            </w:r>
-            <w:r>
-              <w:rPr>
-                <w:noProof/>
-                <w:webHidden/>
-                <w:color w:val="000000" w:themeColor="text1"/>
-                <w14:shadow w14:blurRad="38100" w14:dist="19050" w14:dir="2700000" w14:sx="100000" w14:sy="100000" w14:kx="0" w14:ky="0" w14:algn="tl">
-                  <w14:schemeClr w14:val="dk1">
-                    <w14:alpha w14:val="60000"/>
-                  </w14:schemeClr>
-                </w14:shadow>
-                <w14:textOutline w14:w="0" w14:cap="flat" w14:cmpd="sng" w14:algn="ctr">
-                  <w14:noFill/>
-                  <w14:prstDash w14:val="solid"/>
-                  <w14:round/>
-                </w14:textOutline>
-              </w:rPr>
-              <w:instrText xml:space="preserve"> PAGEREF _Toc6299042 \h </w:instrText>
-            </w:r>
-            <w:r>
-              <w:rPr>
-                <w:noProof/>
-                <w:webHidden/>
-                <w:color w:val="000000" w:themeColor="text1"/>
-                <w14:shadow w14:blurRad="38100" w14:dist="19050" w14:dir="2700000" w14:sx="100000" w14:sy="100000" w14:kx="0" w14:ky="0" w14:algn="tl">
-                  <w14:schemeClr w14:val="dk1">
-                    <w14:alpha w14:val="60000"/>
-                  </w14:schemeClr>
-                </w14:shadow>
-                <w14:textOutline w14:w="0" w14:cap="flat" w14:cmpd="sng" w14:algn="ctr">
-                  <w14:noFill/>
-                  <w14:prstDash w14:val="solid"/>
-                  <w14:round/>
-                </w14:textOutline>
-              </w:rPr>
-            </w:r>
-            <w:r>
-              <w:rPr>
-                <w:noProof/>
-                <w:webHidden/>
-                <w:color w:val="000000" w:themeColor="text1"/>
-                <w14:shadow w14:blurRad="38100" w14:dist="19050" w14:dir="2700000" w14:sx="100000" w14:sy="100000" w14:kx="0" w14:ky="0" w14:algn="tl">
-                  <w14:schemeClr w14:val="dk1">
-                    <w14:alpha w14:val="60000"/>
-                  </w14:schemeClr>
-                </w14:shadow>
-                <w14:textOutline w14:w="0" w14:cap="flat" w14:cmpd="sng" w14:algn="ctr">
-                  <w14:noFill/>
-                  <w14:prstDash w14:val="solid"/>
-                  <w14:round/>
-                </w14:textOutline>
-              </w:rPr>
-              <w:fldChar w:fldCharType="separate"/>
-            </w:r>
-            <w:r>
-              <w:rPr>
-                <w:noProof/>
-                <w:webHidden/>
-                <w:color w:val="000000" w:themeColor="text1"/>
-                <w14:shadow w14:blurRad="38100" w14:dist="19050" w14:dir="2700000" w14:sx="100000" w14:sy="100000" w14:kx="0" w14:ky="0" w14:algn="tl">
-                  <w14:schemeClr w14:val="dk1">
-                    <w14:alpha w14:val="60000"/>
-                  </w14:schemeClr>
-                </w14:shadow>
-                <w14:textOutline w14:w="0" w14:cap="flat" w14:cmpd="sng" w14:algn="ctr">
-                  <w14:noFill/>
-                  <w14:prstDash w14:val="solid"/>
-                  <w14:round/>
-                </w14:textOutline>
-              </w:rPr>
-              <w:t>3</w:t>
-            </w:r>
-            <w:r>
-              <w:rPr>
-                <w:noProof/>
-                <w:webHidden/>
-                <w:color w:val="000000" w:themeColor="text1"/>
-                <w14:shadow w14:blurRad="38100" w14:dist="19050" w14:dir="2700000" w14:sx="100000" w14:sy="100000" w14:kx="0" w14:ky="0" w14:algn="tl">
-                  <w14:schemeClr w14:val="dk1">
-                    <w14:alpha w14:val="60000"/>
-                  </w14:schemeClr>
-                </w14:shadow>
-                <w14:textOutline w14:w="0" w14:cap="flat" w14:cmpd="sng" w14:algn="ctr">
-                  <w14:noFill/>
-                  <w14:prstDash w14:val="solid"/>
-                  <w14:round/>
-                </w14:textOutline>
+                <w:lang w:val="es-ES" w:eastAsia="es-CL"/>
               </w:rPr>
               <w:fldChar w:fldCharType="end"/>
             </w:r>
@@ -1856,19 +1055,8 @@
         <w:p>
           <w:r>
             <w:rPr>
-              <w:bCs/>
-              <w:color w:val="000000" w:themeColor="text1"/>
-              <w:lang w:val="es-ES"/>
-              <w14:shadow w14:blurRad="38100" w14:dist="19050" w14:dir="2700000" w14:sx="100000" w14:sy="100000" w14:kx="0" w14:ky="0" w14:algn="tl">
-                <w14:schemeClr w14:val="dk1">
-                  <w14:alpha w14:val="60000"/>
-                </w14:schemeClr>
-              </w14:shadow>
-              <w14:textOutline w14:w="0" w14:cap="flat" w14:cmpd="sng" w14:algn="ctr">
-                <w14:noFill/>
-                <w14:prstDash w14:val="solid"/>
-                <w14:round/>
-              </w14:textOutline>
+              <w:color w:val="404040" w:themeColor="text1" w:themeTint="BF"/>
+              <w:lang w:val="es-ES" w:eastAsia="es-CL"/>
             </w:rPr>
             <w:fldChar w:fldCharType="end"/>
           </w:r>
@@ -1879,9 +1067,6 @@
       <w:pPr>
         <w:spacing w:line="288" w:lineRule="auto"/>
         <w:jc w:val="center"/>
-        <w:rPr>
-          <w:color w:val="595959" w:themeColor="text1" w:themeTint="A6"/>
-        </w:rPr>
       </w:pPr>
     </w:p>
     <w:p>
@@ -1892,122 +1077,6 @@
           <w:color w:val="595959" w:themeColor="text1" w:themeTint="A6"/>
         </w:rPr>
       </w:pPr>
-    </w:p>
-    <w:p>
-      <w:pPr>
-        <w:spacing w:line="288" w:lineRule="auto"/>
-        <w:jc w:val="center"/>
-        <w:rPr>
-          <w:color w:val="A6A6A6" w:themeColor="background1" w:themeShade="A6"/>
-          <w:sz w:val="24"/>
-        </w:rPr>
-      </w:pPr>
-      <w:r>
-        <w:rPr>
-          <w:rFonts w:cs="Arial"/>
-          <w:color w:val="A6A6A6" w:themeColor="background1" w:themeShade="A6"/>
-          <w:sz w:val="24"/>
-          <w:lang w:eastAsia="es-CL"/>
-        </w:rPr>
-        <w:t xml:space="preserve"> </w:t>
-      </w:r>
-      <w:r>
-        <w:rPr>
-          <w:rFonts w:cs="Arial"/>
-          <w:color w:val="A6A6A6" w:themeColor="background1" w:themeShade="A6"/>
-          <w:sz w:val="24"/>
-          <w:lang w:eastAsia="es-CL"/>
-        </w:rPr>
-        <w:t>U</w:t>
-      </w:r>
-      <w:r>
-        <w:rPr>
-          <w:rFonts w:cs="Arial"/>
-          <w:color w:val="A6A6A6" w:themeColor="background1" w:themeShade="A6"/>
-          <w:sz w:val="24"/>
-        </w:rPr>
-        <w:t xml:space="preserve">na vez finalizado el </w:t>
-      </w:r>
-      <w:r>
-        <w:rPr>
-          <w:rFonts w:cs="Arial"/>
-          <w:color w:val="A6A6A6" w:themeColor="background1" w:themeShade="A6"/>
-          <w:sz w:val="24"/>
-        </w:rPr>
-        <w:t>informe, actualiza</w:t>
-      </w:r>
-      <w:r>
-        <w:rPr>
-          <w:rFonts w:cs="Arial"/>
-          <w:color w:val="A6A6A6" w:themeColor="background1" w:themeShade="A6"/>
-          <w:sz w:val="24"/>
-        </w:rPr>
-        <w:t xml:space="preserve"> esta tabla de contenidos, ubicando el mouse sobre ella, y pulsando el botón derecho del mouse. Actualí</w:t>
-      </w:r>
-      <w:r>
-        <w:rPr>
-          <w:rFonts w:cs="Arial"/>
-          <w:color w:val="A6A6A6" w:themeColor="background1" w:themeShade="A6"/>
-          <w:sz w:val="24"/>
-        </w:rPr>
-        <w:t>zala en su totalidad y</w:t>
-      </w:r>
-      <w:r>
-        <w:rPr>
-          <w:rFonts w:cs="Arial"/>
-          <w:color w:val="A6A6A6" w:themeColor="background1" w:themeShade="A6"/>
-          <w:sz w:val="24"/>
-        </w:rPr>
-        <w:t xml:space="preserve"> </w:t>
-      </w:r>
-      <w:r>
-        <w:rPr>
-          <w:rFonts w:cs="Arial"/>
-          <w:color w:val="A6A6A6" w:themeColor="background1" w:themeShade="A6"/>
-          <w:sz w:val="24"/>
-        </w:rPr>
-        <w:t>d</w:t>
-      </w:r>
-      <w:r>
-        <w:rPr>
-          <w:rFonts w:cs="Arial"/>
-          <w:color w:val="A6A6A6" w:themeColor="background1" w:themeShade="A6"/>
-          <w:sz w:val="24"/>
-        </w:rPr>
-        <w:t>éjela en una página independiente de la Introducción</w:t>
-      </w:r>
-      <w:r>
-        <w:rPr>
-          <w:rFonts w:cs="Arial"/>
-          <w:color w:val="A6A6A6" w:themeColor="background1" w:themeShade="A6"/>
-          <w:sz w:val="24"/>
-        </w:rPr>
-        <w:t>. F</w:t>
-      </w:r>
-      <w:r>
-        <w:rPr>
-          <w:rFonts w:cs="Arial"/>
-          <w:color w:val="A6A6A6" w:themeColor="background1" w:themeShade="A6"/>
-          <w:sz w:val="24"/>
-        </w:rPr>
-        <w:t xml:space="preserve">inalmente </w:t>
-      </w:r>
-      <w:r>
-        <w:rPr>
-          <w:rFonts w:cs="Arial"/>
-          <w:color w:val="A6A6A6" w:themeColor="background1" w:themeShade="A6"/>
-          <w:sz w:val="24"/>
-        </w:rPr>
-        <w:t>elimina</w:t>
-      </w:r>
-      <w:r>
-        <w:rPr>
-          <w:rFonts w:cs="Arial"/>
-          <w:color w:val="A6A6A6" w:themeColor="background1" w:themeShade="A6"/>
-          <w:sz w:val="24"/>
-        </w:rPr>
-        <w:t xml:space="preserve"> este texto. </w:t>
-      </w:r>
     </w:p>
     <w:p>
       <w:pPr>
@@ -2058,7 +1127,7 @@
           </w14:textFill>
         </w:rPr>
       </w:pPr>
-      <w:bookmarkStart w:id="1" w:name="_Toc6299038"/>
+      <w:bookmarkStart w:id="1" w:name="_Toc6315006"/>
       <w:r>
         <w:rPr>
           <w14:textFill>
@@ -2100,9 +1169,52 @@
           <w:ilvl w:val="0"/>
           <w:numId w:val="19"/>
         </w:numPr>
+        <w:rPr>
+          <w:b/>
+          <w:i/>
+          <w:u w:val="single"/>
+        </w:rPr>
       </w:pPr>
       <w:r>
+        <w:rPr>
+          <w:b/>
+          <w:i/>
+          <w:u w:val="single"/>
+        </w:rPr>
         <w:t>Determinación de la problemática a abordar</w:t>
+      </w:r>
+      <w:r>
+        <w:rPr>
+          <w:b/>
+          <w:i/>
+          <w:u w:val="single"/>
+        </w:rPr>
+        <w:t>.</w:t>
+      </w:r>
+    </w:p>
+    <w:p>
+      <w:pPr>
+        <w:pStyle w:val="Estilo4"/>
+        <w:ind w:left="720"/>
+      </w:pPr>
+    </w:p>
+    <w:p>
+      <w:pPr>
+        <w:pStyle w:val="Estilo4"/>
+        <w:ind w:left="720"/>
+        <w:jc w:val="left"/>
+      </w:pPr>
+      <w:r>
+        <w:t>A lo largo de toda la historia</w:t>
+      </w:r>
+      <w:r>
+        <w:t xml:space="preserve"> la humanidad a sido victima de la delincuencia, ya sea en forma de saqueos generalizados en la edad media, robo de carroña en la era de los cavernícolas o robo de vehículos en nuestra época actual, por lo que es algo que esta integrado en nuestra esencia como humanos, esto ha representado una preocupación desde el nacimiento de la humanidad, por lo que siempre se han buscado </w:t>
+      </w:r>
+      <w:r>
+        <w:rPr>
+          <w:b/>
+        </w:rPr>
+        <w:t>mecanismos para solventar las situaciones de peligro</w:t>
       </w:r>
       <w:r>
         <w:t>.</w:t>
@@ -2112,6 +1224,540 @@
       <w:pPr>
         <w:pStyle w:val="Estilo4"/>
         <w:ind w:left="720"/>
+        <w:jc w:val="left"/>
+      </w:pPr>
+    </w:p>
+    <w:p>
+      <w:pPr>
+        <w:pStyle w:val="Estilo4"/>
+        <w:ind w:left="720"/>
+        <w:jc w:val="left"/>
+      </w:pPr>
+      <w:r>
+        <w:t xml:space="preserve">El </w:t>
+      </w:r>
+      <w:r>
+        <w:rPr>
+          <w:b/>
+        </w:rPr>
+        <w:t>enfoque de est</w:t>
+      </w:r>
+      <w:r>
+        <w:rPr>
+          <w:b/>
+        </w:rPr>
+        <w:t>e proyecto está</w:t>
+      </w:r>
+      <w:r>
+        <w:rPr>
+          <w:b/>
+        </w:rPr>
+        <w:t xml:space="preserve"> orientado al robo de </w:t>
+      </w:r>
+      <w:r>
+        <w:rPr>
+          <w:b/>
+        </w:rPr>
+        <w:t>vehículos</w:t>
+      </w:r>
+      <w:r>
+        <w:t>, por lo que se desea encontrar mecanismos adecuados para el control y mitigación de situaciones de delincuencia, para mitigar las situaciones de robo de vehículos y disminuir los delitos que preceden a esto, tales como los llamados portonazos, o robo de otro vehículo, robo de cajeros automáticos, etc.</w:t>
+      </w:r>
+    </w:p>
+    <w:p>
+      <w:pPr>
+        <w:pStyle w:val="Estilo4"/>
+        <w:ind w:left="720"/>
+        <w:jc w:val="left"/>
+      </w:pPr>
+    </w:p>
+    <w:p>
+      <w:pPr>
+        <w:pStyle w:val="Estilo4"/>
+        <w:ind w:left="720"/>
+        <w:jc w:val="left"/>
+      </w:pPr>
+      <w:r>
+        <w:t xml:space="preserve">En este sentido, </w:t>
+      </w:r>
+      <w:r>
+        <w:rPr>
+          <w:b/>
+        </w:rPr>
+        <w:t>existe un punto clave que es bueno destacar, la directa repetición de vehículos robados</w:t>
+      </w:r>
+      <w:r>
+        <w:t>, por lo que son un bien en gran medida propenso a siniestros, además de que estos en si son de un valor elevado.</w:t>
+      </w:r>
+    </w:p>
+    <w:p>
+      <w:pPr>
+        <w:pStyle w:val="Estilo4"/>
+        <w:ind w:left="720"/>
+        <w:jc w:val="left"/>
+      </w:pPr>
+    </w:p>
+    <w:p>
+      <w:pPr>
+        <w:pStyle w:val="Estilo4"/>
+        <w:ind w:left="720"/>
+        <w:jc w:val="left"/>
+      </w:pPr>
+      <w:r>
+        <w:t>Según datos entregados por Carabineros de Chile</w:t>
+      </w:r>
+      <w:sdt>
+        <w:sdtPr>
+          <w:id w:val="203304734"/>
+          <w:citation/>
+        </w:sdtPr>
+        <w:sdtContent>
+          <w:r>
+            <w:fldChar w:fldCharType="begin"/>
+          </w:r>
+          <w:r>
+            <w:instrText xml:space="preserve"> CITATION 24h17 \l 13322 </w:instrText>
+          </w:r>
+          <w:r>
+            <w:fldChar w:fldCharType="separate"/>
+          </w:r>
+          <w:r>
+            <w:rPr>
+              <w:noProof/>
+            </w:rPr>
+            <w:t xml:space="preserve"> (24horas, 2017)</w:t>
+          </w:r>
+          <w:r>
+            <w:fldChar w:fldCharType="end"/>
+          </w:r>
+        </w:sdtContent>
+      </w:sdt>
+      <w:r>
+        <w:t xml:space="preserve">, </w:t>
+      </w:r>
+      <w:r>
+        <w:rPr>
+          <w:b/>
+        </w:rPr>
+        <w:t>la entidad registro 40.576 vehículos con encargo por robo en todo Chile</w:t>
+      </w:r>
+      <w:r>
+        <w:t>, de los cuales 24.293 corresponden a la Región Metropolitana, de este total se recupero cerca de un 75%</w:t>
+      </w:r>
+      <w:r>
+        <w:t xml:space="preserve"> con un plazo de un año</w:t>
+      </w:r>
+      <w:r>
+        <w:t>.</w:t>
+      </w:r>
+      <w:r>
+        <w:tab/>
+        <w:t xml:space="preserve">Destacan las comunas de </w:t>
+      </w:r>
+      <w:r>
+        <w:rPr>
+          <w:b/>
+        </w:rPr>
+        <w:t>S</w:t>
+      </w:r>
+      <w:r>
+        <w:rPr>
+          <w:b/>
+        </w:rPr>
+        <w:t>antiago, Puente Alto, Maipú, San Bernardo, La Florida, Ñuñoa, Providencia, Quilicura, Pudahuel y Las Condes</w:t>
+      </w:r>
+      <w:r>
+        <w:t xml:space="preserve">, en ese orden, mientras que entre las con menos robos están </w:t>
+      </w:r>
+      <w:r>
+        <w:rPr>
+          <w:b/>
+        </w:rPr>
+        <w:t>Vitacura, Estación Central, Conchalí y La Pintana</w:t>
+      </w:r>
+    </w:p>
+    <w:p>
+      <w:pPr>
+        <w:spacing w:after="160" w:line="259" w:lineRule="auto"/>
+        <w:rPr>
+          <w:color w:val="595959" w:themeColor="text1" w:themeTint="A6"/>
+          <w:lang w:eastAsia="es-CL"/>
+        </w:rPr>
+      </w:pPr>
+      <w:r>
+        <w:br w:type="page"/>
+      </w:r>
+    </w:p>
+    <w:p>
+      <w:pPr>
+        <w:pStyle w:val="Estilo4"/>
+        <w:ind w:left="720"/>
+      </w:pPr>
+      <w:r>
+        <w:lastRenderedPageBreak/>
+        <w:t>Por otro lado, existen otras falencias dentro del sistema vial</w:t>
+      </w:r>
+      <w:r>
+        <w:t>, como las infracciones de tránsito, de las cuales existe un conjunto que puede ser medido mediante visión artificial.</w:t>
+      </w:r>
+    </w:p>
+    <w:p>
+      <w:pPr>
+        <w:pStyle w:val="Estilo4"/>
+        <w:ind w:left="720"/>
+      </w:pPr>
+    </w:p>
+    <w:p>
+      <w:pPr>
+        <w:pStyle w:val="Estilo4"/>
+        <w:ind w:left="720"/>
+      </w:pPr>
+      <w:r>
+        <w:t>Según cifras ofrecidas en las memorias de Carabineros de Chile</w:t>
+      </w:r>
+      <w:sdt>
+        <w:sdtPr>
+          <w:id w:val="1260876160"/>
+          <w:citation/>
+        </w:sdtPr>
+        <w:sdtContent>
+          <w:r>
+            <w:fldChar w:fldCharType="begin"/>
+          </w:r>
+          <w:r>
+            <w:instrText xml:space="preserve"> CITATION Ins17 \l 13322 </w:instrText>
+          </w:r>
+          <w:r>
+            <w:fldChar w:fldCharType="separate"/>
+          </w:r>
+          <w:r>
+            <w:rPr>
+              <w:noProof/>
+            </w:rPr>
+            <w:t xml:space="preserve"> (Instituto Nacional De Estadisticas, 2017)</w:t>
+          </w:r>
+          <w:r>
+            <w:fldChar w:fldCharType="end"/>
+          </w:r>
+        </w:sdtContent>
+      </w:sdt>
+    </w:p>
+    <w:p>
+      <w:pPr>
+        <w:pStyle w:val="Estilo4"/>
+        <w:ind w:left="720"/>
+      </w:pPr>
+      <w:r>
+        <w:rPr>
+          <w:noProof/>
+        </w:rPr>
+        <w:drawing>
+          <wp:anchor distT="0" distB="0" distL="114300" distR="114300" simplePos="0" relativeHeight="251664384" behindDoc="1" locked="0" layoutInCell="1" allowOverlap="1" wp14:anchorId="679C60F2" wp14:editId="3D70CECA">
+            <wp:simplePos x="0" y="0"/>
+            <wp:positionH relativeFrom="margin">
+              <wp:posOffset>-1905</wp:posOffset>
+            </wp:positionH>
+            <wp:positionV relativeFrom="paragraph">
+              <wp:posOffset>173355</wp:posOffset>
+            </wp:positionV>
+            <wp:extent cx="5971540" cy="5011420"/>
+            <wp:effectExtent l="190500" t="190500" r="181610" b="189230"/>
+            <wp:wrapNone/>
+            <wp:docPr id="5" name="Imagen 5"/>
+            <wp:cNvGraphicFramePr>
+              <a:graphicFrameLocks xmlns:a="http://schemas.openxmlformats.org/drawingml/2006/main" noChangeAspect="1"/>
+            </wp:cNvGraphicFramePr>
+            <a:graphic xmlns:a="http://schemas.openxmlformats.org/drawingml/2006/main">
+              <a:graphicData uri="http://schemas.openxmlformats.org/drawingml/2006/picture">
+                <pic:pic xmlns:pic="http://schemas.openxmlformats.org/drawingml/2006/picture">
+                  <pic:nvPicPr>
+                    <pic:cNvPr id="1" name=""/>
+                    <pic:cNvPicPr/>
+                  </pic:nvPicPr>
+                  <pic:blipFill>
+                    <a:blip r:embed="rId11">
+                      <a:extLst>
+                        <a:ext uri="{28A0092B-C50C-407E-A947-70E740481C1C}">
+                          <a14:useLocalDpi xmlns:a14="http://schemas.microsoft.com/office/drawing/2010/main" val="0"/>
+                        </a:ext>
+                      </a:extLst>
+                    </a:blip>
+                    <a:stretch>
+                      <a:fillRect/>
+                    </a:stretch>
+                  </pic:blipFill>
+                  <pic:spPr>
+                    <a:xfrm>
+                      <a:off x="0" y="0"/>
+                      <a:ext cx="5971540" cy="5011420"/>
+                    </a:xfrm>
+                    <a:prstGeom prst="rect">
+                      <a:avLst/>
+                    </a:prstGeom>
+                    <a:ln>
+                      <a:noFill/>
+                    </a:ln>
+                    <a:effectLst>
+                      <a:outerShdw blurRad="190500" algn="tl" rotWithShape="0">
+                        <a:srgbClr val="000000">
+                          <a:alpha val="70000"/>
+                        </a:srgbClr>
+                      </a:outerShdw>
+                    </a:effectLst>
+                  </pic:spPr>
+                </pic:pic>
+              </a:graphicData>
+            </a:graphic>
+            <wp14:sizeRelH relativeFrom="page">
+              <wp14:pctWidth>0</wp14:pctWidth>
+            </wp14:sizeRelH>
+            <wp14:sizeRelV relativeFrom="page">
+              <wp14:pctHeight>0</wp14:pctHeight>
+            </wp14:sizeRelV>
+          </wp:anchor>
+        </w:drawing>
+      </w:r>
+    </w:p>
+    <w:p>
+      <w:pPr>
+        <w:pStyle w:val="Estilo4"/>
+        <w:ind w:left="720"/>
+      </w:pPr>
+    </w:p>
+    <w:p>
+      <w:pPr>
+        <w:pStyle w:val="Estilo4"/>
+        <w:ind w:left="720"/>
+      </w:pPr>
+    </w:p>
+    <w:p>
+      <w:pPr>
+        <w:pStyle w:val="Estilo4"/>
+        <w:ind w:left="720"/>
+      </w:pPr>
+    </w:p>
+    <w:p>
+      <w:pPr>
+        <w:pStyle w:val="Estilo4"/>
+        <w:ind w:left="720"/>
+      </w:pPr>
+    </w:p>
+    <w:p>
+      <w:pPr>
+        <w:pStyle w:val="Estilo4"/>
+        <w:ind w:left="720"/>
+      </w:pPr>
+    </w:p>
+    <w:p>
+      <w:pPr>
+        <w:pStyle w:val="Estilo4"/>
+        <w:ind w:left="720"/>
+      </w:pPr>
+    </w:p>
+    <w:p>
+      <w:pPr>
+        <w:pStyle w:val="Estilo4"/>
+        <w:ind w:left="720"/>
+      </w:pPr>
+    </w:p>
+    <w:p>
+      <w:pPr>
+        <w:pStyle w:val="Estilo4"/>
+        <w:ind w:left="720"/>
+      </w:pPr>
+    </w:p>
+    <w:p>
+      <w:pPr>
+        <w:pStyle w:val="Estilo4"/>
+        <w:ind w:left="720"/>
+      </w:pPr>
+    </w:p>
+    <w:p>
+      <w:pPr>
+        <w:pStyle w:val="Estilo4"/>
+        <w:ind w:left="720"/>
+      </w:pPr>
+    </w:p>
+    <w:p>
+      <w:pPr>
+        <w:pStyle w:val="Estilo4"/>
+        <w:ind w:left="720"/>
+      </w:pPr>
+    </w:p>
+    <w:p>
+      <w:pPr>
+        <w:pStyle w:val="Estilo4"/>
+        <w:ind w:left="720"/>
+      </w:pPr>
+    </w:p>
+    <w:p>
+      <w:pPr>
+        <w:pStyle w:val="Estilo4"/>
+        <w:ind w:left="720"/>
+      </w:pPr>
+    </w:p>
+    <w:p>
+      <w:pPr>
+        <w:pStyle w:val="Estilo4"/>
+        <w:ind w:left="720"/>
+      </w:pPr>
+    </w:p>
+    <w:p>
+      <w:pPr>
+        <w:pStyle w:val="Estilo4"/>
+        <w:ind w:left="720"/>
+      </w:pPr>
+    </w:p>
+    <w:p>
+      <w:pPr>
+        <w:pStyle w:val="Estilo4"/>
+        <w:ind w:left="720"/>
+      </w:pPr>
+    </w:p>
+    <w:p>
+      <w:pPr>
+        <w:pStyle w:val="Estilo4"/>
+        <w:ind w:left="720"/>
+      </w:pPr>
+    </w:p>
+    <w:p>
+      <w:pPr>
+        <w:pStyle w:val="Estilo4"/>
+        <w:ind w:left="720"/>
+      </w:pPr>
+    </w:p>
+    <w:p>
+      <w:pPr>
+        <w:pStyle w:val="Estilo4"/>
+        <w:ind w:left="720"/>
+      </w:pPr>
+    </w:p>
+    <w:p>
+      <w:pPr>
+        <w:pStyle w:val="Estilo4"/>
+        <w:ind w:left="720"/>
+      </w:pPr>
+    </w:p>
+    <w:p>
+      <w:pPr>
+        <w:pStyle w:val="Estilo4"/>
+        <w:ind w:left="720"/>
+      </w:pPr>
+    </w:p>
+    <w:p>
+      <w:pPr>
+        <w:pStyle w:val="Estilo4"/>
+        <w:ind w:left="720"/>
+      </w:pPr>
+    </w:p>
+    <w:p>
+      <w:pPr>
+        <w:pStyle w:val="Estilo4"/>
+        <w:ind w:left="720"/>
+      </w:pPr>
+    </w:p>
+    <w:p>
+      <w:pPr>
+        <w:pStyle w:val="Estilo4"/>
+        <w:ind w:left="720"/>
+      </w:pPr>
+    </w:p>
+    <w:p>
+      <w:pPr>
+        <w:pStyle w:val="Estilo4"/>
+        <w:ind w:left="720"/>
+      </w:pPr>
+    </w:p>
+    <w:p>
+      <w:pPr>
+        <w:pStyle w:val="Estilo4"/>
+        <w:ind w:left="720"/>
+      </w:pPr>
+    </w:p>
+    <w:p>
+      <w:pPr>
+        <w:pStyle w:val="Estilo4"/>
+        <w:ind w:left="720"/>
+      </w:pPr>
+    </w:p>
+    <w:p>
+      <w:pPr>
+        <w:pStyle w:val="Estilo4"/>
+        <w:ind w:left="720"/>
+      </w:pPr>
+    </w:p>
+    <w:p>
+      <w:pPr>
+        <w:pStyle w:val="Estilo4"/>
+        <w:ind w:left="720"/>
+      </w:pPr>
+    </w:p>
+    <w:p>
+      <w:pPr>
+        <w:pStyle w:val="Estilo4"/>
+        <w:ind w:left="720"/>
+      </w:pPr>
+    </w:p>
+    <w:p>
+      <w:pPr>
+        <w:pStyle w:val="Estilo4"/>
+        <w:ind w:left="720"/>
+      </w:pPr>
+    </w:p>
+    <w:p>
+      <w:pPr>
+        <w:pStyle w:val="Estilo4"/>
+        <w:ind w:left="720"/>
+      </w:pPr>
+    </w:p>
+    <w:p>
+      <w:pPr>
+        <w:pStyle w:val="Estilo4"/>
+        <w:ind w:left="720"/>
+      </w:pPr>
+      <w:r>
+        <w:t>Podemos extrapolar la cantidad de accidentes a una realidad en donde la real cantidad de eventuales accidentes no es denunciada, por lo que podemos asumir que estos son los números mínimos.</w:t>
+      </w:r>
+    </w:p>
+    <w:p>
+      <w:pPr>
+        <w:pStyle w:val="Estilo4"/>
+        <w:ind w:left="720"/>
+      </w:pPr>
+    </w:p>
+    <w:p>
+      <w:pPr>
+        <w:pStyle w:val="Estilo4"/>
+        <w:ind w:left="720"/>
+      </w:pPr>
+    </w:p>
+    <w:p>
+      <w:pPr>
+        <w:pStyle w:val="Estilo4"/>
+        <w:ind w:left="720"/>
+      </w:pPr>
+    </w:p>
+    <w:p>
+      <w:pPr>
+        <w:pStyle w:val="Estilo4"/>
+        <w:ind w:left="720"/>
+      </w:pPr>
+    </w:p>
+    <w:p>
+      <w:pPr>
+        <w:pStyle w:val="Estilo4"/>
+        <w:ind w:left="720"/>
+      </w:pPr>
+    </w:p>
+    <w:p>
+      <w:pPr>
+        <w:pStyle w:val="Estilo4"/>
+        <w:ind w:left="720"/>
+      </w:pPr>
+    </w:p>
+    <w:p>
+      <w:pPr>
+        <w:pStyle w:val="Estilo4"/>
       </w:pPr>
     </w:p>
     <w:p>
@@ -2122,15 +1768,115 @@
           <w:numId w:val="19"/>
         </w:numPr>
         <w:spacing w:after="240"/>
+        <w:rPr>
+          <w:b/>
+          <w:i/>
+          <w:u w:val="single"/>
+        </w:rPr>
       </w:pPr>
       <w:r>
+        <w:rPr>
+          <w:b/>
+          <w:i/>
+          <w:u w:val="single"/>
+        </w:rPr>
+        <w:lastRenderedPageBreak/>
         <w:t>Definición de la solución</w:t>
       </w:r>
       <w:r>
+        <w:rPr>
+          <w:b/>
+          <w:i/>
+          <w:u w:val="single"/>
+        </w:rPr>
         <w:t>.</w:t>
+      </w:r>
+    </w:p>
+    <w:p>
+      <w:pPr>
+        <w:pStyle w:val="Estilo4"/>
+        <w:spacing w:after="240"/>
+        <w:ind w:left="360"/>
+      </w:pPr>
+      <w:r>
+        <w:t>Encontramos que una solución integral y de gran confiabilidad seria una unidad de software, debido a que pose la rapidez y la capacidad de control adecuado a una tarea tan extenuante como vigilar un área tan extensa mediante logística convencional.</w:t>
+      </w:r>
+    </w:p>
+    <w:p>
+      <w:pPr>
+        <w:pStyle w:val="Estilo4"/>
+        <w:spacing w:after="240"/>
+        <w:ind w:left="360"/>
+      </w:pPr>
+      <w:r>
+        <w:t>Principalmente se tiene la idea de desarrollar una visión artificial que opere sobre las cámaras de vigilancia presentes en las distintas comunas, y utilizar los datos para identificar vehículos con encargo por delito o también identificar las situaciones de riesgo existentes.</w:t>
+      </w:r>
+    </w:p>
+    <w:p>
+      <w:pPr>
+        <w:pStyle w:val="Estilo4"/>
+        <w:spacing w:after="240"/>
+        <w:ind w:left="360"/>
+      </w:pPr>
+      <w:r>
+        <w:t xml:space="preserve">Esto tendrá impacto en toda la cadena de delitos que precede a los robos de vehículos, debido a </w:t>
+      </w:r>
+      <w:r>
+        <w:t>que,</w:t>
+      </w:r>
+      <w:r>
+        <w:t xml:space="preserve"> por la rápida recuperación, se detiene este proceso antes de llegar a término.</w:t>
+      </w:r>
+    </w:p>
+    <w:p>
+      <w:pPr>
+        <w:pStyle w:val="Estilo4"/>
+        <w:spacing w:after="240"/>
+        <w:ind w:left="360"/>
+      </w:pPr>
+      <w:r>
+        <w:t>Para lograr esta empresa, es necesario conocer los fundamentos de la estadística y manejo en aprendizaje automático y reconocimiento de formas con visión artificial.</w:t>
+      </w:r>
+    </w:p>
+    <w:p>
+      <w:pPr>
+        <w:pStyle w:val="Estilo4"/>
+        <w:spacing w:after="240"/>
+        <w:ind w:left="360"/>
+      </w:pPr>
+      <w:r>
+        <w:t xml:space="preserve">Para lograr tales propósitos, existen herramientas dentro de la computación científica como Python con sus respectivas librerías open source, algunas de ellas son Matplotlib, TensorFlow, </w:t>
+      </w:r>
+      <w:r>
+        <w:t>OpenCV, con las cuales se puede crear una herramienta que cumpla con estas expectativas.</w:t>
+      </w:r>
+    </w:p>
+    <w:p>
+      <w:pPr>
+        <w:pStyle w:val="Estilo4"/>
+        <w:spacing w:after="240"/>
+        <w:ind w:left="360"/>
+      </w:pPr>
+      <w:r>
+        <w:t>La idea principal es utilizar las cámaras propiedad de los municipios que se dediquen a la vigilancia, también realizar la instalación de conjuntos de cámaras sobre los semáforos, de esta forma enviar los datos a un servidor que detecte las clases de infracciones o delitos antes mencionados, luego de identificar algún ilíci</w:t>
       </w:r>
       <w:bookmarkStart w:id="2" w:name="_GoBack"/>
       <w:bookmarkEnd w:id="2"/>
+      <w:r>
+        <w:t>to, derivar un aviso a alguna institución encargada del control.</w:t>
+      </w:r>
+    </w:p>
+    <w:p>
+      <w:pPr>
+        <w:pStyle w:val="Estilo4"/>
+        <w:spacing w:after="240"/>
+        <w:ind w:left="360"/>
+        <w:rPr>
+          <w:b/>
+          <w:i/>
+          <w:u w:val="single"/>
+        </w:rPr>
+      </w:pPr>
     </w:p>
     <w:p>
       <w:pPr>
@@ -2150,7 +1896,7 @@
           </w14:textFill>
         </w:rPr>
       </w:pPr>
-      <w:bookmarkStart w:id="3" w:name="_Toc6299039"/>
+      <w:bookmarkStart w:id="3" w:name="_Toc6315007"/>
       <w:r>
         <w:rPr>
           <w14:textFill>
@@ -2282,7 +2028,7 @@
           </w14:textFill>
         </w:rPr>
       </w:pPr>
-      <w:bookmarkStart w:id="4" w:name="_Toc6299040"/>
+      <w:bookmarkStart w:id="4" w:name="_Toc6315008"/>
       <w:r>
         <w:rPr>
           <w14:textFill>
@@ -2463,7 +2209,7 @@
           </w14:textFill>
         </w:rPr>
       </w:pPr>
-      <w:bookmarkStart w:id="5" w:name="_Toc6299041"/>
+      <w:bookmarkStart w:id="5" w:name="_Toc6315009"/>
       <w:r>
         <w:rPr>
           <w14:textFill>
@@ -2478,6 +2224,7 @@
             </w14:solidFill>
           </w14:textFill>
         </w:rPr>
+        <w:lastRenderedPageBreak/>
         <w:t>Factibilidad de sistemas</w:t>
       </w:r>
       <w:r>
@@ -2530,962 +2277,159 @@
     </w:p>
     <w:p>
       <w:pPr>
-        <w:pStyle w:val="Prrafodelista"/>
-      </w:pPr>
-    </w:p>
-    <w:p>
-      <w:pPr>
         <w:pStyle w:val="Estilo4"/>
         <w:ind w:left="720"/>
       </w:pPr>
     </w:p>
     <w:p>
       <w:pPr>
-        <w:pStyle w:val="Ttulo1"/>
-        <w:outlineLvl w:val="0"/>
+        <w:pStyle w:val="Estilo4"/>
+        <w:ind w:left="720"/>
+      </w:pPr>
+    </w:p>
+    <w:p>
+      <w:pPr>
+        <w:pStyle w:val="Estilo4"/>
+        <w:ind w:left="720"/>
+      </w:pPr>
+    </w:p>
+    <w:p/>
+    <w:p/>
+    <w:sdt>
+      <w:sdtPr>
         <w:rPr>
-          <w14:textFill>
-            <w14:solidFill>
-              <w14:schemeClr w14:val="tx1">
-                <w14:lumMod w14:val="65000"/>
-                <w14:lumOff w14:val="35000"/>
-                <w14:lumMod w14:val="75000"/>
-                <w14:lumOff w14:val="25000"/>
-                <w14:lumMod w14:val="75000"/>
-              </w14:schemeClr>
-            </w14:solidFill>
-          </w14:textFill>
+          <w:lang w:val="es-ES"/>
         </w:rPr>
-      </w:pPr>
-      <w:bookmarkStart w:id="6" w:name="_Toc451274003"/>
-      <w:bookmarkStart w:id="7" w:name="_Toc471831144"/>
-      <w:bookmarkStart w:id="8" w:name="_Toc6299042"/>
-      <w:r>
+        <w:id w:val="1941799293"/>
+        <w:docPartObj>
+          <w:docPartGallery w:val="Bibliographies"/>
+          <w:docPartUnique/>
+        </w:docPartObj>
+      </w:sdtPr>
+      <w:sdtEndPr>
         <w:rPr>
-          <w14:textFill>
-            <w14:solidFill>
-              <w14:schemeClr w14:val="tx1">
-                <w14:lumMod w14:val="65000"/>
-                <w14:lumOff w14:val="35000"/>
-                <w14:lumMod w14:val="75000"/>
-                <w14:lumOff w14:val="25000"/>
-                <w14:lumMod w14:val="75000"/>
-              </w14:schemeClr>
-            </w14:solidFill>
-          </w14:textFill>
-        </w:rPr>
-        <w:t>Referencias bibliográficas</w:t>
-      </w:r>
-      <w:bookmarkEnd w:id="6"/>
-      <w:bookmarkEnd w:id="7"/>
-      <w:bookmarkEnd w:id="8"/>
-    </w:p>
-    <w:p>
-      <w:pPr>
-        <w:pStyle w:val="Estilo3"/>
-        <w:rPr>
-          <w:b/>
-          <w:color w:val="A6A6A6" w:themeColor="background1" w:themeShade="A6"/>
-          <w:sz w:val="22"/>
-          <w:lang w:eastAsia="es-CL"/>
-        </w:rPr>
-      </w:pPr>
-      <w:r>
-        <w:rPr>
-          <w:b/>
-          <w:color w:val="A6A6A6" w:themeColor="background1" w:themeShade="A6"/>
-          <w:sz w:val="22"/>
-          <w:lang w:eastAsia="es-CL"/>
-        </w:rPr>
-        <w:t>Ejemplo de referencias bibliográficas (interlineado doble y sangría francesa):</w:t>
-      </w:r>
-    </w:p>
-    <w:p>
-      <w:pPr>
-        <w:pStyle w:val="Estilo1"/>
-        <w:tabs>
-          <w:tab w:val="clear" w:pos="4242"/>
-        </w:tabs>
-        <w:rPr>
-          <w:color w:val="595959" w:themeColor="text1" w:themeTint="A6"/>
-          <w:sz w:val="28"/>
-          <w:lang w:eastAsia="es-CL"/>
-        </w:rPr>
-      </w:pPr>
-    </w:p>
-    <w:p>
-      <w:pPr>
-        <w:pStyle w:val="Estilo3"/>
-        <w:tabs>
-          <w:tab w:val="clear" w:pos="4242"/>
-        </w:tabs>
-        <w:spacing w:line="480" w:lineRule="auto"/>
-        <w:ind w:left="709" w:hanging="709"/>
-        <w:rPr>
-          <w:color w:val="595959" w:themeColor="text1" w:themeTint="A6"/>
-          <w:sz w:val="22"/>
-        </w:rPr>
-      </w:pPr>
-      <w:proofErr w:type="spellStart"/>
-      <w:r>
-        <w:rPr>
-          <w:color w:val="595959" w:themeColor="text1" w:themeTint="A6"/>
-          <w:sz w:val="22"/>
-          <w:lang w:val="en-US"/>
-        </w:rPr>
-        <w:t>Audesirk</w:t>
-      </w:r>
-      <w:proofErr w:type="spellEnd"/>
-      <w:r>
-        <w:rPr>
-          <w:color w:val="595959" w:themeColor="text1" w:themeTint="A6"/>
-          <w:sz w:val="22"/>
-          <w:lang w:val="en-US"/>
-        </w:rPr>
-        <w:t xml:space="preserve"> T., </w:t>
-      </w:r>
-      <w:proofErr w:type="spellStart"/>
-      <w:r>
-        <w:rPr>
-          <w:color w:val="595959" w:themeColor="text1" w:themeTint="A6"/>
-          <w:sz w:val="22"/>
-          <w:lang w:val="en-US"/>
-        </w:rPr>
-        <w:t>Audesirk</w:t>
-      </w:r>
-      <w:proofErr w:type="spellEnd"/>
-      <w:r>
-        <w:rPr>
-          <w:color w:val="595959" w:themeColor="text1" w:themeTint="A6"/>
-          <w:sz w:val="22"/>
-          <w:lang w:val="en-US"/>
-        </w:rPr>
-        <w:t xml:space="preserve"> G., Byers, B. (2008). </w:t>
-      </w:r>
-      <w:r>
-        <w:rPr>
-          <w:i/>
-          <w:color w:val="595959" w:themeColor="text1" w:themeTint="A6"/>
-          <w:sz w:val="22"/>
-        </w:rPr>
-        <w:t>Biología: La vida en la Tierra</w:t>
-      </w:r>
-      <w:r>
-        <w:rPr>
-          <w:color w:val="595959" w:themeColor="text1" w:themeTint="A6"/>
-          <w:sz w:val="22"/>
-        </w:rPr>
-        <w:t xml:space="preserve">. México: Pearson Educación. </w:t>
-      </w:r>
-    </w:p>
-    <w:p>
-      <w:pPr>
-        <w:pStyle w:val="Estilo3"/>
-        <w:spacing w:line="480" w:lineRule="auto"/>
-        <w:ind w:left="709" w:hanging="709"/>
-        <w:rPr>
-          <w:rStyle w:val="Hipervnculo"/>
-          <w:color w:val="595959" w:themeColor="text1" w:themeTint="A6"/>
+          <w:b w:val="0"/>
+          <w:color w:val="auto"/>
           <w:sz w:val="22"/>
           <w:szCs w:val="22"/>
+          <w:lang w:val="es-CL"/>
         </w:rPr>
-      </w:pPr>
-      <w:r>
-        <w:rPr>
-          <w:color w:val="595959" w:themeColor="text1" w:themeTint="A6"/>
-          <w:sz w:val="22"/>
-          <w:szCs w:val="22"/>
-        </w:rPr>
-        <w:t xml:space="preserve">Vargas, A. y Palacios, P. (2014). </w:t>
-      </w:r>
-      <w:r>
-        <w:rPr>
-          <w:i/>
-          <w:color w:val="595959" w:themeColor="text1" w:themeTint="A6"/>
-          <w:sz w:val="22"/>
-          <w:szCs w:val="22"/>
-        </w:rPr>
-        <w:t>Educación para la salud</w:t>
-      </w:r>
-      <w:r>
-        <w:rPr>
-          <w:color w:val="595959" w:themeColor="text1" w:themeTint="A6"/>
-          <w:sz w:val="22"/>
-          <w:szCs w:val="22"/>
-        </w:rPr>
-        <w:t xml:space="preserve"> [Monografía]. Recuperado de </w:t>
-      </w:r>
-      <w:hyperlink r:id="rId11" w:history="1">
-        <w:r>
-          <w:rPr>
-            <w:rStyle w:val="Hipervnculo"/>
-            <w:color w:val="595959" w:themeColor="text1" w:themeTint="A6"/>
-            <w:sz w:val="22"/>
-            <w:szCs w:val="22"/>
-          </w:rPr>
-          <w:t>http://site.ebrary.com/lib/inacapsp/reader.action?docID=11046190&amp;ppg=3</w:t>
-        </w:r>
-      </w:hyperlink>
-    </w:p>
-    <w:p>
-      <w:pPr>
-        <w:pStyle w:val="Estilo1"/>
-        <w:spacing w:after="120"/>
-        <w:rPr>
-          <w:color w:val="595959" w:themeColor="text1" w:themeTint="A6"/>
-          <w:sz w:val="32"/>
-          <w:lang w:eastAsia="es-CL"/>
-        </w:rPr>
-      </w:pPr>
-    </w:p>
-    <w:p>
-      <w:pPr>
-        <w:pStyle w:val="Estilo1"/>
-        <w:spacing w:after="120"/>
-        <w:jc w:val="center"/>
-        <w:rPr>
-          <w:color w:val="A6A6A6" w:themeColor="background1" w:themeShade="A6"/>
-          <w:sz w:val="32"/>
-          <w:lang w:eastAsia="es-CL"/>
-        </w:rPr>
-      </w:pPr>
-      <w:r>
-        <w:rPr>
-          <w:color w:val="A6A6A6" w:themeColor="background1" w:themeShade="A6"/>
-          <w:sz w:val="32"/>
-          <w:lang w:eastAsia="es-CL"/>
-        </w:rPr>
-        <w:lastRenderedPageBreak/>
-        <w:t>Aspectos de forma y estilo</w:t>
-      </w:r>
-    </w:p>
-    <w:p>
-      <w:pPr>
-        <w:pStyle w:val="Estilo3"/>
-        <w:numPr>
-          <w:ilvl w:val="0"/>
-          <w:numId w:val="5"/>
-        </w:numPr>
-        <w:rPr>
-          <w:color w:val="A6A6A6" w:themeColor="background1" w:themeShade="A6"/>
-          <w:sz w:val="22"/>
-          <w:lang w:eastAsia="es-CL"/>
-        </w:rPr>
-      </w:pPr>
-      <w:r>
-        <w:rPr>
-          <w:color w:val="A6A6A6" w:themeColor="background1" w:themeShade="A6"/>
-          <w:sz w:val="22"/>
-          <w:lang w:eastAsia="es-CL"/>
-        </w:rPr>
-        <w:t>Considere como guía el presente documento, y los siguientes elementos</w:t>
-      </w:r>
-      <w:r>
-        <w:rPr>
-          <w:color w:val="A6A6A6" w:themeColor="background1" w:themeShade="A6"/>
-          <w:sz w:val="22"/>
-          <w:lang w:eastAsia="es-CL"/>
-        </w:rPr>
-        <w:t xml:space="preserve"> (puede ser modificado)</w:t>
-      </w:r>
-      <w:r>
-        <w:rPr>
-          <w:color w:val="A6A6A6" w:themeColor="background1" w:themeShade="A6"/>
-          <w:sz w:val="22"/>
-          <w:lang w:eastAsia="es-CL"/>
-        </w:rPr>
-        <w:t>:</w:t>
-      </w:r>
-    </w:p>
-    <w:p>
-      <w:pPr>
-        <w:pStyle w:val="Estilo3"/>
-        <w:rPr>
-          <w:color w:val="A6A6A6" w:themeColor="background1" w:themeShade="A6"/>
-          <w:sz w:val="22"/>
-          <w:lang w:eastAsia="es-CL"/>
-        </w:rPr>
-      </w:pPr>
-    </w:p>
-    <w:p>
-      <w:pPr>
-        <w:pStyle w:val="Estilo3"/>
-        <w:numPr>
-          <w:ilvl w:val="0"/>
-          <w:numId w:val="3"/>
-        </w:numPr>
-        <w:rPr>
-          <w:color w:val="A6A6A6" w:themeColor="background1" w:themeShade="A6"/>
-          <w:sz w:val="22"/>
-          <w:szCs w:val="22"/>
-          <w:lang w:eastAsia="es-CL"/>
-        </w:rPr>
-      </w:pPr>
-      <w:r>
-        <w:rPr>
-          <w:color w:val="A6A6A6" w:themeColor="background1" w:themeShade="A6"/>
-          <w:sz w:val="22"/>
-          <w:szCs w:val="22"/>
-          <w:lang w:eastAsia="es-CL"/>
-        </w:rPr>
-        <w:t xml:space="preserve">Formato: tiene dos opciones para entregar el informe: documento de Word o convertirlo en PDF. </w:t>
-      </w:r>
-    </w:p>
-    <w:p>
-      <w:pPr>
-        <w:pStyle w:val="Estilo3"/>
-        <w:numPr>
-          <w:ilvl w:val="0"/>
-          <w:numId w:val="3"/>
-        </w:numPr>
-        <w:rPr>
-          <w:color w:val="A6A6A6" w:themeColor="background1" w:themeShade="A6"/>
-          <w:sz w:val="22"/>
-          <w:szCs w:val="22"/>
-          <w:lang w:eastAsia="es-CL"/>
-        </w:rPr>
-      </w:pPr>
-      <w:r>
-        <w:rPr>
-          <w:color w:val="A6A6A6" w:themeColor="background1" w:themeShade="A6"/>
-          <w:sz w:val="22"/>
-          <w:szCs w:val="22"/>
-          <w:lang w:eastAsia="es-CL"/>
-        </w:rPr>
-        <w:t>Papel tamaño carta. Márgenes estándar (superior e inferior de 2,5 cm. izquierdo y derecho de 2,5 cm).</w:t>
-      </w:r>
-    </w:p>
-    <w:p>
-      <w:pPr>
-        <w:pStyle w:val="Estilo3"/>
-        <w:numPr>
-          <w:ilvl w:val="0"/>
-          <w:numId w:val="3"/>
-        </w:numPr>
-        <w:rPr>
-          <w:color w:val="A6A6A6" w:themeColor="background1" w:themeShade="A6"/>
-          <w:sz w:val="22"/>
-          <w:szCs w:val="22"/>
-          <w:lang w:eastAsia="es-CL"/>
-        </w:rPr>
-      </w:pPr>
-      <w:r>
-        <w:rPr>
-          <w:color w:val="A6A6A6" w:themeColor="background1" w:themeShade="A6"/>
-          <w:sz w:val="22"/>
-          <w:szCs w:val="22"/>
-          <w:lang w:eastAsia="es-CL"/>
-        </w:rPr>
-        <w:t xml:space="preserve">Párrafos: alineación justificada, interlineado sencillo. </w:t>
-      </w:r>
-    </w:p>
-    <w:p>
-      <w:pPr>
-        <w:pStyle w:val="Estilo3"/>
-        <w:numPr>
-          <w:ilvl w:val="0"/>
-          <w:numId w:val="3"/>
-        </w:numPr>
-        <w:rPr>
-          <w:color w:val="A6A6A6" w:themeColor="background1" w:themeShade="A6"/>
-          <w:sz w:val="22"/>
-          <w:szCs w:val="22"/>
-          <w:lang w:eastAsia="es-CL"/>
-        </w:rPr>
-      </w:pPr>
-      <w:r>
-        <w:rPr>
-          <w:color w:val="A6A6A6" w:themeColor="background1" w:themeShade="A6"/>
-          <w:sz w:val="22"/>
-          <w:szCs w:val="22"/>
-          <w:lang w:eastAsia="es-CL"/>
-        </w:rPr>
-        <w:t>Tipo de letra o fuente: Arial o Calibri</w:t>
-      </w:r>
-      <w:r>
-        <w:rPr>
-          <w:color w:val="A6A6A6" w:themeColor="background1" w:themeShade="A6"/>
-          <w:sz w:val="22"/>
-          <w:szCs w:val="22"/>
-          <w:lang w:eastAsia="es-CL"/>
-        </w:rPr>
-        <w:t xml:space="preserve"> (Cuerpo)</w:t>
-      </w:r>
-      <w:r>
-        <w:rPr>
-          <w:color w:val="A6A6A6" w:themeColor="background1" w:themeShade="A6"/>
-          <w:sz w:val="22"/>
-          <w:szCs w:val="22"/>
-          <w:lang w:eastAsia="es-CL"/>
-        </w:rPr>
-        <w:t xml:space="preserve">. </w:t>
-      </w:r>
-    </w:p>
-    <w:p>
-      <w:pPr>
-        <w:pStyle w:val="Estilo3"/>
-        <w:numPr>
-          <w:ilvl w:val="0"/>
-          <w:numId w:val="3"/>
-        </w:numPr>
-        <w:rPr>
-          <w:color w:val="A6A6A6" w:themeColor="background1" w:themeShade="A6"/>
-          <w:sz w:val="22"/>
-          <w:szCs w:val="22"/>
-          <w:lang w:eastAsia="es-CL"/>
-        </w:rPr>
-      </w:pPr>
-      <w:r>
-        <w:rPr>
-          <w:color w:val="A6A6A6" w:themeColor="background1" w:themeShade="A6"/>
-          <w:sz w:val="22"/>
-          <w:szCs w:val="22"/>
-          <w:lang w:eastAsia="es-CL"/>
-        </w:rPr>
-        <w:t>Tamaño títulos: 14 y en negrita</w:t>
-      </w:r>
-    </w:p>
-    <w:p>
-      <w:pPr>
-        <w:pStyle w:val="Estilo3"/>
-        <w:numPr>
-          <w:ilvl w:val="0"/>
-          <w:numId w:val="3"/>
-        </w:numPr>
-        <w:rPr>
-          <w:color w:val="A6A6A6" w:themeColor="background1" w:themeShade="A6"/>
-          <w:sz w:val="22"/>
-          <w:szCs w:val="22"/>
-          <w:lang w:eastAsia="es-CL"/>
-        </w:rPr>
-      </w:pPr>
-      <w:r>
-        <w:rPr>
-          <w:color w:val="A6A6A6" w:themeColor="background1" w:themeShade="A6"/>
-          <w:sz w:val="22"/>
-          <w:szCs w:val="22"/>
-          <w:lang w:eastAsia="es-CL"/>
-        </w:rPr>
-        <w:t>Tamaño subtítulos: 1</w:t>
-      </w:r>
-      <w:r>
-        <w:rPr>
-          <w:color w:val="A6A6A6" w:themeColor="background1" w:themeShade="A6"/>
-          <w:sz w:val="22"/>
-          <w:szCs w:val="22"/>
-          <w:lang w:eastAsia="es-CL"/>
-        </w:rPr>
-        <w:t>2</w:t>
-      </w:r>
-      <w:r>
-        <w:rPr>
-          <w:color w:val="A6A6A6" w:themeColor="background1" w:themeShade="A6"/>
-          <w:sz w:val="22"/>
-          <w:szCs w:val="22"/>
-          <w:lang w:eastAsia="es-CL"/>
-        </w:rPr>
-        <w:t xml:space="preserve"> y en negrita.</w:t>
-      </w:r>
-    </w:p>
-    <w:p>
-      <w:pPr>
-        <w:pStyle w:val="Estilo3"/>
-        <w:numPr>
-          <w:ilvl w:val="0"/>
-          <w:numId w:val="3"/>
-        </w:numPr>
-        <w:rPr>
-          <w:color w:val="A6A6A6" w:themeColor="background1" w:themeShade="A6"/>
-          <w:sz w:val="22"/>
-          <w:szCs w:val="22"/>
-          <w:lang w:eastAsia="es-CL"/>
-        </w:rPr>
-      </w:pPr>
-      <w:r>
-        <w:rPr>
-          <w:color w:val="A6A6A6" w:themeColor="background1" w:themeShade="A6"/>
-          <w:sz w:val="22"/>
-          <w:szCs w:val="22"/>
-          <w:lang w:eastAsia="es-CL"/>
-        </w:rPr>
-        <w:t>Tamaño textos</w:t>
-      </w:r>
-      <w:r>
-        <w:rPr>
-          <w:color w:val="A6A6A6" w:themeColor="background1" w:themeShade="A6"/>
-          <w:sz w:val="22"/>
-          <w:szCs w:val="22"/>
-          <w:lang w:eastAsia="es-CL"/>
-        </w:rPr>
-        <w:t>: 11 normal.</w:t>
-      </w:r>
-      <w:r>
-        <w:rPr>
-          <w:color w:val="A6A6A6" w:themeColor="background1" w:themeShade="A6"/>
-          <w:sz w:val="22"/>
-          <w:szCs w:val="22"/>
-          <w:lang w:eastAsia="es-CL"/>
-        </w:rPr>
-        <w:t xml:space="preserve"> </w:t>
-      </w:r>
-    </w:p>
-    <w:p>
-      <w:pPr>
-        <w:tabs>
-          <w:tab w:val="left" w:pos="355"/>
-        </w:tabs>
-        <w:spacing w:line="24" w:lineRule="atLeast"/>
-        <w:jc w:val="both"/>
-        <w:rPr>
-          <w:rFonts w:ascii="Myriad Pro" w:hAnsi="Myriad Pro" w:cs="Arial"/>
-          <w:color w:val="595959" w:themeColor="text1" w:themeTint="A6"/>
-          <w:lang w:eastAsia="es-CL"/>
-        </w:rPr>
-      </w:pPr>
-      <w:r>
-        <w:rPr>
-          <w:rFonts w:ascii="Myriad Pro" w:hAnsi="Myriad Pro"/>
-          <w:noProof/>
-          <w:color w:val="595959" w:themeColor="text1" w:themeTint="A6"/>
-          <w:lang w:eastAsia="es-CL"/>
-        </w:rPr>
-        <mc:AlternateContent>
-          <mc:Choice Requires="wpg">
-            <w:drawing>
-              <wp:anchor distT="0" distB="0" distL="114300" distR="114300" simplePos="0" relativeHeight="251662336" behindDoc="0" locked="0" layoutInCell="1" allowOverlap="1" wp14:anchorId="4452C21A" wp14:editId="35ED49B2">
-                <wp:simplePos x="0" y="0"/>
-                <wp:positionH relativeFrom="margin">
-                  <wp:posOffset>937260</wp:posOffset>
-                </wp:positionH>
-                <wp:positionV relativeFrom="paragraph">
-                  <wp:posOffset>159385</wp:posOffset>
-                </wp:positionV>
-                <wp:extent cx="4460875" cy="589915"/>
-                <wp:effectExtent l="0" t="0" r="0" b="635"/>
-                <wp:wrapNone/>
-                <wp:docPr id="1" name="Grupo 4"/>
-                <wp:cNvGraphicFramePr/>
-                <a:graphic xmlns:a="http://schemas.openxmlformats.org/drawingml/2006/main">
-                  <a:graphicData uri="http://schemas.microsoft.com/office/word/2010/wordprocessingGroup">
-                    <wpg:wgp>
-                      <wpg:cNvGrpSpPr/>
-                      <wpg:grpSpPr>
-                        <a:xfrm>
-                          <a:off x="0" y="0"/>
-                          <a:ext cx="4460875" cy="589915"/>
-                          <a:chOff x="0" y="0"/>
-                          <a:chExt cx="4461120" cy="589981"/>
-                        </a:xfrm>
-                      </wpg:grpSpPr>
-                      <wps:wsp>
-                        <wps:cNvPr id="3" name="Rectángulo redondeado 4"/>
-                        <wps:cNvSpPr/>
-                        <wps:spPr>
-                          <a:xfrm>
-                            <a:off x="476645" y="72102"/>
-                            <a:ext cx="3984475" cy="445778"/>
-                          </a:xfrm>
-                          <a:prstGeom prst="roundRect">
-                            <a:avLst>
-                              <a:gd name="adj" fmla="val 8458"/>
-                            </a:avLst>
-                          </a:prstGeom>
-                          <a:solidFill>
-                            <a:schemeClr val="bg1">
-                              <a:lumMod val="95000"/>
-                            </a:schemeClr>
-                          </a:solidFill>
-                          <a:ln w="19050">
-                            <a:noFill/>
-                          </a:ln>
-                        </wps:spPr>
-                        <wps:style>
-                          <a:lnRef idx="2">
-                            <a:schemeClr val="accent1">
-                              <a:shade val="50000"/>
-                            </a:schemeClr>
-                          </a:lnRef>
-                          <a:fillRef idx="1">
-                            <a:schemeClr val="accent1"/>
-                          </a:fillRef>
-                          <a:effectRef idx="0">
-                            <a:schemeClr val="accent1"/>
-                          </a:effectRef>
-                          <a:fontRef idx="minor">
-                            <a:schemeClr val="lt1"/>
-                          </a:fontRef>
-                        </wps:style>
-                        <wps:txbx>
-                          <w:txbxContent>
-                            <w:p>
-                              <w:pPr>
-                                <w:pStyle w:val="NormalWeb"/>
-                                <w:spacing w:before="0" w:beforeAutospacing="0" w:after="0" w:afterAutospacing="0"/>
-                                <w:jc w:val="center"/>
-                                <w:rPr>
-                                  <w:rFonts w:asciiTheme="minorHAnsi" w:hAnsiTheme="minorHAnsi"/>
-                                </w:rPr>
-                              </w:pPr>
-                              <w:r>
-                                <w:rPr>
-                                  <w:rFonts w:asciiTheme="minorHAnsi" w:eastAsia="Times New Roman" w:hAnsiTheme="minorHAnsi" w:cs="Mangal"/>
-                                  <w:b/>
-                                  <w:bCs/>
-                                  <w:color w:val="262626"/>
-                                  <w:kern w:val="24"/>
-                                  <w:sz w:val="22"/>
-                                  <w:szCs w:val="22"/>
-                                </w:rPr>
-                                <w:t>No olvides respetar las reglas ortográficas y de redacción</w:t>
-                              </w:r>
-                            </w:p>
-                          </w:txbxContent>
-                        </wps:txbx>
-                        <wps:bodyPr rot="0" spcFirstLastPara="0" vert="horz" wrap="square" lIns="91440" tIns="45720" rIns="91440" bIns="45720" numCol="1" spcCol="0" rtlCol="0" fromWordArt="0" anchor="ctr" anchorCtr="0" forceAA="0" compatLnSpc="1">
-                          <a:prstTxWarp prst="textNoShape">
-                            <a:avLst/>
-                          </a:prstTxWarp>
-                          <a:noAutofit/>
-                        </wps:bodyPr>
-                      </wps:wsp>
-                      <pic:pic xmlns:pic="http://schemas.openxmlformats.org/drawingml/2006/picture">
-                        <pic:nvPicPr>
-                          <pic:cNvPr id="4" name="Picture 4" descr="http://colabora.inacap.cl/sitios/corp/VRIP/IV/DDI/Documentos%20compartidos/DISE%C3%91O%20GR%C3%81FICO/ICONOS/Dato.png"/>
-                          <pic:cNvPicPr>
-                            <a:picLocks noChangeAspect="1" noChangeArrowheads="1"/>
-                          </pic:cNvPicPr>
-                        </pic:nvPicPr>
-                        <pic:blipFill>
-                          <a:blip r:embed="rId12">
-                            <a:biLevel thresh="25000"/>
-                            <a:extLst>
-                              <a:ext uri="{28A0092B-C50C-407E-A947-70E740481C1C}">
-                                <a14:useLocalDpi xmlns:a14="http://schemas.microsoft.com/office/drawing/2010/main" val="0"/>
-                              </a:ext>
-                            </a:extLst>
-                          </a:blip>
-                          <a:srcRect/>
-                          <a:stretch>
-                            <a:fillRect/>
-                          </a:stretch>
-                        </pic:blipFill>
-                        <pic:spPr bwMode="auto">
-                          <a:xfrm>
-                            <a:off x="0" y="0"/>
-                            <a:ext cx="589980" cy="589981"/>
-                          </a:xfrm>
-                          <a:prstGeom prst="rect">
-                            <a:avLst/>
-                          </a:prstGeom>
-                          <a:noFill/>
-                          <a:extLst>
-                            <a:ext uri="{909E8E84-426E-40DD-AFC4-6F175D3DCCD1}">
-                              <a14:hiddenFill xmlns:a14="http://schemas.microsoft.com/office/drawing/2010/main">
-                                <a:solidFill>
-                                  <a:srgbClr val="FFFFFF"/>
-                                </a:solidFill>
-                              </a14:hiddenFill>
-                            </a:ext>
-                          </a:extLst>
-                        </pic:spPr>
-                      </pic:pic>
-                    </wpg:wgp>
-                  </a:graphicData>
-                </a:graphic>
-              </wp:anchor>
-            </w:drawing>
-          </mc:Choice>
-          <mc:Fallback>
-            <w:pict>
-              <v:group w14:anchorId="4452C21A" id="Grupo 4" o:spid="_x0000_s1028" style="position:absolute;left:0;text-align:left;margin-left:73.8pt;margin-top:12.55pt;width:351.25pt;height:46.45pt;z-index:251662336;mso-position-horizontal-relative:margin" coordsize="44611,5899" o:gfxdata="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">
-                <v:roundrect id="Rectángulo redondeado 4" o:spid="_x0000_s1029" style="position:absolute;left:4766;top:721;width:39845;height:4457;visibility:visible;mso-wrap-style:square;v-text-anchor:middle" arcsize="5543f" o:gfxdata="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" fillcolor="#f2f2f2 [3052]" stroked="f" strokeweight="1.5pt">
-                  <v:stroke joinstyle="miter"/>
-                  <v:textbox>
-                    <w:txbxContent>
-                      <w:p>
-                        <w:pPr>
-                          <w:pStyle w:val="NormalWeb"/>
-                          <w:spacing w:before="0" w:beforeAutospacing="0" w:after="0" w:afterAutospacing="0"/>
-                          <w:jc w:val="center"/>
-                          <w:rPr>
-                            <w:rFonts w:asciiTheme="minorHAnsi" w:hAnsiTheme="minorHAnsi"/>
-                          </w:rPr>
-                        </w:pPr>
-                        <w:r>
-                          <w:rPr>
-                            <w:rFonts w:asciiTheme="minorHAnsi" w:eastAsia="Times New Roman" w:hAnsiTheme="minorHAnsi" w:cs="Mangal"/>
-                            <w:b/>
-                            <w:bCs/>
-                            <w:color w:val="262626"/>
-                            <w:kern w:val="24"/>
-                            <w:sz w:val="22"/>
-                            <w:szCs w:val="22"/>
-                          </w:rPr>
-                          <w:t>No olvides respetar las reglas ortográficas y de redacción</w:t>
-                        </w:r>
-                      </w:p>
-                    </w:txbxContent>
-                  </v:textbox>
-                </v:roundrect>
-                <v:shapetype id="_x0000_t75" coordsize="21600,21600" o:spt="75" o:preferrelative="t" path="m@4@5l@4@11@9@11@9@5xe" filled="f" stroked="f">
-                  <v:stroke joinstyle="miter"/>
-                  <v:formulas>
-                    <v:f eqn="if lineDrawn pixelLineWidth 0"/>
-                    <v:f eqn="sum @0 1 0"/>
-                    <v:f eqn="sum 0 0 @1"/>
-                    <v:f eqn="prod @2 1 2"/>
-                    <v:f eqn="prod @3 21600 pixelWidth"/>
-                    <v:f eqn="prod @3 21600 pixelHeight"/>
-                    <v:f eqn="sum @0 0 1"/>
-                    <v:f eqn="prod @6 1 2"/>
-                    <v:f eqn="prod @7 21600 pixelWidth"/>
-                    <v:f eqn="sum @8 21600 0"/>
-                    <v:f eqn="prod @7 21600 pixelHeight"/>
-                    <v:f eqn="sum @10 21600 0"/>
-                  </v:formulas>
-                  <v:path o:extrusionok="f" gradientshapeok="t" o:connecttype="rect"/>
-                  <o:lock v:ext="edit" aspectratio="t"/>
-                </v:shapetype>
-                <v:shape id="Picture 4" o:spid="_x0000_s1030" type="#_x0000_t75" alt="http://colabora.inacap.cl/sitios/corp/VRIP/IV/DDI/Documentos%20compartidos/DISE%C3%91O%20GR%C3%81FICO/ICONOS/Dato.png" style="position:absolute;width:5899;height:5899;visibility:visible;mso-wrap-style:square" o:gfxdata="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">
-                  <v:imagedata r:id="rId13" o:title="Dato" grayscale="t" bilevel="t"/>
-                </v:shape>
-                <w10:wrap anchorx="margin"/>
-              </v:group>
-            </w:pict>
-          </mc:Fallback>
-        </mc:AlternateContent>
-      </w:r>
-    </w:p>
-    <w:p>
-      <w:pPr>
-        <w:spacing w:before="240" w:after="120" w:line="288" w:lineRule="auto"/>
-        <w:jc w:val="both"/>
-        <w:rPr>
-          <w:rFonts w:cs="Arial"/>
-          <w:color w:val="595959" w:themeColor="text1" w:themeTint="A6"/>
-        </w:rPr>
-      </w:pPr>
-    </w:p>
-    <w:p>
-      <w:pPr>
-        <w:spacing w:before="240" w:after="120" w:line="288" w:lineRule="auto"/>
-        <w:jc w:val="both"/>
-        <w:rPr>
-          <w:rFonts w:cs="Arial"/>
-          <w:color w:val="595959" w:themeColor="text1" w:themeTint="A6"/>
-        </w:rPr>
-      </w:pPr>
-      <w:r>
-        <w:rPr>
-          <w:noProof/>
-          <w:color w:val="595959" w:themeColor="text1" w:themeTint="A6"/>
-          <w:lang w:eastAsia="es-CL"/>
-        </w:rPr>
-        <w:drawing>
-          <wp:anchor distT="0" distB="0" distL="114300" distR="114300" simplePos="0" relativeHeight="251663360" behindDoc="0" locked="0" layoutInCell="1" allowOverlap="1" wp14:anchorId="6B30FADE" wp14:editId="5115023F">
-            <wp:simplePos x="0" y="0"/>
-            <wp:positionH relativeFrom="column">
-              <wp:posOffset>3681095</wp:posOffset>
-            </wp:positionH>
-            <wp:positionV relativeFrom="paragraph">
-              <wp:posOffset>263525</wp:posOffset>
-            </wp:positionV>
-            <wp:extent cx="2047875" cy="2277745"/>
-            <wp:effectExtent l="0" t="0" r="9525" b="8255"/>
-            <wp:wrapSquare wrapText="bothSides"/>
-            <wp:docPr id="2" name="Imagen 2"/>
-            <wp:cNvGraphicFramePr>
-              <a:graphicFrameLocks xmlns:a="http://schemas.openxmlformats.org/drawingml/2006/main" noChangeAspect="1"/>
-            </wp:cNvGraphicFramePr>
-            <a:graphic xmlns:a="http://schemas.openxmlformats.org/drawingml/2006/main">
-              <a:graphicData uri="http://schemas.openxmlformats.org/drawingml/2006/picture">
-                <pic:pic xmlns:pic="http://schemas.openxmlformats.org/drawingml/2006/picture">
-                  <pic:nvPicPr>
-                    <pic:cNvPr id="1" name=""/>
-                    <pic:cNvPicPr/>
-                  </pic:nvPicPr>
-                  <pic:blipFill>
-                    <a:blip r:embed="rId14">
-                      <a:extLst>
-                        <a:ext uri="{28A0092B-C50C-407E-A947-70E740481C1C}">
-                          <a14:useLocalDpi xmlns:a14="http://schemas.microsoft.com/office/drawing/2010/main" val="0"/>
-                        </a:ext>
-                      </a:extLst>
-                    </a:blip>
-                    <a:stretch>
-                      <a:fillRect/>
-                    </a:stretch>
-                  </pic:blipFill>
-                  <pic:spPr>
-                    <a:xfrm>
-                      <a:off x="0" y="0"/>
-                      <a:ext cx="2047875" cy="2277745"/>
-                    </a:xfrm>
-                    <a:prstGeom prst="rect">
-                      <a:avLst/>
-                    </a:prstGeom>
-                  </pic:spPr>
-                </pic:pic>
-              </a:graphicData>
-            </a:graphic>
-            <wp14:sizeRelH relativeFrom="margin">
-              <wp14:pctWidth>0</wp14:pctWidth>
-            </wp14:sizeRelH>
-            <wp14:sizeRelV relativeFrom="margin">
-              <wp14:pctHeight>0</wp14:pctHeight>
-            </wp14:sizeRelV>
-          </wp:anchor>
-        </w:drawing>
-      </w:r>
-    </w:p>
-    <w:p>
-      <w:pPr>
-        <w:pStyle w:val="Estilo3"/>
-        <w:numPr>
-          <w:ilvl w:val="0"/>
-          <w:numId w:val="5"/>
-        </w:numPr>
-        <w:rPr>
-          <w:color w:val="A6A6A6" w:themeColor="background1" w:themeShade="A6"/>
-          <w:sz w:val="22"/>
-          <w:lang w:eastAsia="es-CL"/>
-        </w:rPr>
-      </w:pPr>
-      <w:r>
-        <w:rPr>
-          <w:color w:val="A6A6A6" w:themeColor="background1" w:themeShade="A6"/>
-          <w:sz w:val="22"/>
-          <w:lang w:eastAsia="es-CL"/>
-        </w:rPr>
-        <w:t xml:space="preserve">Para realizar un listado de las fuentes bibliográficas utilizadas para la recopilación de información, con el título “Referencias bibliográficas”, según </w:t>
-      </w:r>
-      <w:r>
-        <w:rPr>
-          <w:color w:val="A6A6A6" w:themeColor="background1" w:themeShade="A6"/>
-          <w:szCs w:val="24"/>
-        </w:rPr>
-        <w:t>Norma APA 6° Edición</w:t>
-      </w:r>
-      <w:r>
-        <w:rPr>
-          <w:color w:val="A6A6A6" w:themeColor="background1" w:themeShade="A6"/>
-          <w:sz w:val="22"/>
-          <w:lang w:eastAsia="es-CL"/>
-        </w:rPr>
-        <w:t>. Se sugiere descargar la Guía para citas y referencias bibliográficas según Norma APA, en el sitio web de INACAP, en la Red de Bibliotecas:</w:t>
-      </w:r>
-    </w:p>
-    <w:p>
-      <w:pPr>
-        <w:pStyle w:val="Estilo3"/>
-        <w:ind w:left="360"/>
-        <w:rPr>
-          <w:color w:val="A6A6A6" w:themeColor="background1" w:themeShade="A6"/>
-        </w:rPr>
-      </w:pPr>
-      <w:hyperlink r:id="rId15" w:history="1">
-        <w:r>
-          <w:rPr>
-            <w:rStyle w:val="Hipervnculo"/>
-            <w:rFonts w:cs="Arial"/>
-            <w:color w:val="A6A6A6" w:themeColor="background1" w:themeShade="A6"/>
-            <w:szCs w:val="22"/>
-          </w:rPr>
-          <w:t>http://www.inacap.cl/tportalvp/red-de-bibliotecas-inacap</w:t>
-        </w:r>
-      </w:hyperlink>
-    </w:p>
-    <w:p>
-      <w:pPr>
-        <w:pStyle w:val="Estilo3"/>
-        <w:ind w:left="360"/>
-        <w:rPr>
-          <w:color w:val="A6A6A6" w:themeColor="background1" w:themeShade="A6"/>
-          <w:sz w:val="22"/>
-          <w:lang w:eastAsia="es-CL"/>
-        </w:rPr>
-      </w:pPr>
-      <w:r>
-        <w:rPr>
-          <w:color w:val="A6A6A6" w:themeColor="background1" w:themeShade="A6"/>
-          <w:sz w:val="22"/>
-          <w:lang w:eastAsia="es-CL"/>
-        </w:rPr>
-        <w:t xml:space="preserve">Recopilar también distintos insumos gráficos (imágenes, fotos, diagramas, entre otros) que permitan complementar la información a presentar. </w:t>
-      </w:r>
-    </w:p>
-    <w:p>
-      <w:pPr>
-        <w:pStyle w:val="Estilo3"/>
-        <w:ind w:left="708"/>
-        <w:rPr>
-          <w:color w:val="A6A6A6" w:themeColor="background1" w:themeShade="A6"/>
-          <w:sz w:val="22"/>
-          <w:lang w:eastAsia="es-CL"/>
-        </w:rPr>
-      </w:pPr>
-    </w:p>
-    <w:p>
-      <w:pPr>
-        <w:pStyle w:val="Estilo3"/>
-        <w:rPr>
-          <w:i/>
-          <w:color w:val="A6A6A6" w:themeColor="background1" w:themeShade="A6"/>
-        </w:rPr>
-      </w:pPr>
-    </w:p>
-    <w:p>
-      <w:pPr>
-        <w:pStyle w:val="Estilo3"/>
-        <w:rPr>
-          <w:i/>
-          <w:color w:val="A6A6A6" w:themeColor="background1" w:themeShade="A6"/>
-        </w:rPr>
-      </w:pPr>
-    </w:p>
+      </w:sdtEndPr>
+      <w:sdtContent>
+        <w:p>
+          <w:pPr>
+            <w:pStyle w:val="TITULO1"/>
+          </w:pPr>
+          <w:r>
+            <w:rPr>
+              <w:lang w:val="es-ES"/>
+            </w:rPr>
+            <w:t>Bibliografía</w:t>
+          </w:r>
+        </w:p>
+        <w:sdt>
+          <w:sdtPr>
+            <w:id w:val="111145805"/>
+            <w:bibliography/>
+          </w:sdtPr>
+          <w:sdtContent>
+            <w:p>
+              <w:pPr>
+                <w:pStyle w:val="Bibliografa"/>
+                <w:ind w:left="720" w:hanging="720"/>
+                <w:rPr>
+                  <w:noProof/>
+                  <w:sz w:val="24"/>
+                  <w:szCs w:val="24"/>
+                </w:rPr>
+              </w:pPr>
+              <w:r>
+                <w:fldChar w:fldCharType="begin"/>
+              </w:r>
+              <w:r>
+                <w:instrText>BIBLIOGRAPHY</w:instrText>
+              </w:r>
+              <w:r>
+                <w:fldChar w:fldCharType="separate"/>
+              </w:r>
+              <w:r>
+                <w:rPr>
+                  <w:noProof/>
+                </w:rPr>
+                <w:t xml:space="preserve">24horas. (10 de Diciembre de 2017). </w:t>
+              </w:r>
+              <w:r>
+                <w:rPr>
+                  <w:i/>
+                  <w:iCs/>
+                  <w:noProof/>
+                </w:rPr>
+                <w:t>24 Horas</w:t>
+              </w:r>
+              <w:r>
+                <w:rPr>
+                  <w:noProof/>
+                </w:rPr>
+                <w:t>. Obtenido de 24horas.cl: https://www.24horas.cl/nacional/revelan-listado-con-las-comunas-donde-mas-autos-han-sido-robados-este-ano-2587530</w:t>
+              </w:r>
+            </w:p>
+            <w:p>
+              <w:pPr>
+                <w:pStyle w:val="Bibliografa"/>
+                <w:ind w:left="720" w:hanging="720"/>
+                <w:rPr>
+                  <w:noProof/>
+                </w:rPr>
+              </w:pPr>
+              <w:r>
+                <w:rPr>
+                  <w:noProof/>
+                </w:rPr>
+                <w:t xml:space="preserve">Instituto Nacional De Estadisticas. (2017). </w:t>
+              </w:r>
+              <w:r>
+                <w:rPr>
+                  <w:i/>
+                  <w:iCs/>
+                  <w:noProof/>
+                </w:rPr>
+                <w:t>INE</w:t>
+              </w:r>
+              <w:r>
+                <w:rPr>
+                  <w:noProof/>
+                </w:rPr>
+                <w:t>. Obtenido de ine.cl: https://www.ine.cl/docs/default-source/sociales/carabineros/carabineros-informe-2017.pdf?sfvrsn=7</w:t>
+              </w:r>
+            </w:p>
+            <w:p>
+              <w:r>
+                <w:rPr>
+                  <w:b/>
+                  <w:bCs/>
+                </w:rPr>
+                <w:fldChar w:fldCharType="end"/>
+              </w:r>
+            </w:p>
+          </w:sdtContent>
+        </w:sdt>
+      </w:sdtContent>
+    </w:sdt>
     <w:p>
       <w:pPr>
         <w:spacing w:after="0" w:line="288" w:lineRule="auto"/>
-        <w:jc w:val="center"/>
         <w:rPr>
           <w:rFonts w:cs="Arial"/>
           <w:color w:val="A6A6A6" w:themeColor="background1" w:themeShade="A6"/>
           <w:sz w:val="24"/>
         </w:rPr>
       </w:pPr>
-      <w:r>
-        <w:rPr>
-          <w:rFonts w:cs="Arial"/>
-          <w:color w:val="A6A6A6" w:themeColor="background1" w:themeShade="A6"/>
-          <w:sz w:val="24"/>
-        </w:rPr>
-        <w:t>Una vez finalizado el informe, elimina las instrucciones y ejemplos.</w:t>
-      </w:r>
-    </w:p>
-    <w:p>
-      <w:pPr>
-        <w:spacing w:after="0" w:line="288" w:lineRule="auto"/>
-        <w:jc w:val="center"/>
-        <w:rPr>
-          <w:color w:val="A6A6A6" w:themeColor="background1" w:themeShade="A6"/>
-          <w:sz w:val="24"/>
-          <w:lang w:val="es-ES"/>
-        </w:rPr>
-      </w:pPr>
-      <w:r>
-        <w:rPr>
-          <w:rFonts w:cs="Arial"/>
-          <w:color w:val="A6A6A6" w:themeColor="background1" w:themeShade="A6"/>
-          <w:sz w:val="24"/>
-        </w:rPr>
-        <w:t>Recuerda completar el pie de página y los datos de la portada con el nombre del Área académica y nombre de tu carrera.</w:t>
-      </w:r>
     </w:p>
     <w:sectPr>
-      <w:headerReference w:type="default" r:id="rId16"/>
-      <w:footerReference w:type="default" r:id="rId17"/>
-      <w:headerReference w:type="first" r:id="rId18"/>
-      <w:footerReference w:type="first" r:id="rId19"/>
+      <w:headerReference w:type="default" r:id="rId12"/>
+      <w:footerReference w:type="default" r:id="rId13"/>
+      <w:headerReference w:type="first" r:id="rId14"/>
+      <w:footerReference w:type="first" r:id="rId15"/>
       <w:pgSz w:w="12240" w:h="15840" w:code="1"/>
       <w:pgMar w:top="1418" w:right="1418" w:bottom="1418" w:left="1418" w:header="448" w:footer="544" w:gutter="0"/>
       <w:cols w:space="708"/>
@@ -3532,7 +2476,7 @@
       <w:rPr>
         <w:sz w:val="20"/>
       </w:rPr>
-      <w:t>Nombre del informe</w:t>
+      <w:t>Visión artificial para el control vehicular</w:t>
     </w:r>
   </w:p>
   <w:p>
@@ -3548,7 +2492,6 @@
           <w:docPartUnique/>
         </w:docPartObj>
       </w:sdtPr>
-      <w:sdtEndPr/>
       <w:sdtContent>
         <w:r>
           <w:fldChar w:fldCharType="begin"/>
@@ -3840,6 +2783,9 @@
   <w:p>
     <w:pPr>
       <w:pStyle w:val="Encabezado"/>
+      <w:rPr>
+        <w:color w:val="FFFFFF" w:themeColor="background1"/>
+      </w:rPr>
     </w:pPr>
     <w:r>
       <w:rPr>
@@ -3849,10 +2795,10 @@
       <mc:AlternateContent>
         <mc:Choice Requires="wpg">
           <w:drawing>
-            <wp:anchor distT="0" distB="0" distL="114300" distR="114300" simplePos="0" relativeHeight="251662336" behindDoc="1" locked="0" layoutInCell="1" allowOverlap="1" wp14:anchorId="04F39603" wp14:editId="0FCEB727">
+            <wp:anchor distT="0" distB="0" distL="114300" distR="114300" simplePos="0" relativeHeight="251662336" behindDoc="1" locked="0" layoutInCell="1" allowOverlap="1" wp14:anchorId="04F39603" wp14:editId="6D1359D7">
               <wp:simplePos x="0" y="0"/>
               <wp:positionH relativeFrom="page">
-                <wp:posOffset>5080</wp:posOffset>
+                <wp:posOffset>195580</wp:posOffset>
               </wp:positionH>
               <wp:positionV relativeFrom="page">
                 <wp:posOffset>74295</wp:posOffset>
@@ -6812,7 +5758,7 @@
         </mc:Choice>
         <mc:Fallback>
           <w:pict>
-            <v:group w14:anchorId="590BD14E" id="Grupo 145" o:spid="_x0000_s1026" style="position:absolute;margin-left:.4pt;margin-top:5.85pt;width:567.8pt;height:119.55pt;z-index:-251654144;mso-position-horizontal-relative:page;mso-position-vertical-relative:page" coordorigin="441,444" coordsize="11356,2391" o:gfxdata="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">
+            <v:group w14:anchorId="73F9FA62" id="Grupo 145" o:spid="_x0000_s1026" style="position:absolute;margin-left:15.4pt;margin-top:5.85pt;width:567.8pt;height:119.55pt;z-index:-251654144;mso-position-horizontal-relative:page;mso-position-vertical-relative:page" coordorigin="441,444" coordsize="11356,2391" o:gfxdata="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">
               <v:group id="Group 13" o:spid="_x0000_s1027" style="position:absolute;left:9765;top:454;width:2021;height:266" coordorigin="9765,454" coordsize="2021,266" o:gfxdata="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">
                 <v:shape id="Freeform 14" o:spid="_x0000_s1028" style="position:absolute;left:9765;top:454;width:2021;height:266;visibility:visible;mso-wrap-style:square;v-text-anchor:top" coordsize="2021,266" o:gfxdata="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" path="m,266r2021,l2021,,,,,266e" fillcolor="#ed1c24" stroked="f">
                   <v:path arrowok="t" o:connecttype="custom" o:connectlocs="0,720;2021,720;2021,454;0,454;0,720" o:connectangles="0,0,0,0,0"/>
@@ -6963,6 +5909,49 @@
         </wp:anchor>
       </w:drawing>
     </w:r>
+    <w:r>
+      <w:t xml:space="preserve">       </w:t>
+    </w:r>
+    <w:r>
+      <w:rPr>
+        <w:color w:val="FFFFFF" w:themeColor="background1"/>
+      </w:rPr>
+      <w:t xml:space="preserve">Informática </w:t>
+    </w:r>
+  </w:p>
+  <w:p>
+    <w:pPr>
+      <w:pStyle w:val="Encabezado"/>
+      <w:rPr>
+        <w:color w:val="FFFFFF" w:themeColor="background1"/>
+      </w:rPr>
+    </w:pPr>
+    <w:r>
+      <w:rPr>
+        <w:color w:val="FFFFFF" w:themeColor="background1"/>
+      </w:rPr>
+      <w:t xml:space="preserve">               Y</w:t>
+    </w:r>
+  </w:p>
+  <w:p>
+    <w:pPr>
+      <w:pStyle w:val="Encabezado"/>
+      <w:rPr>
+        <w:color w:val="FFFFFF" w:themeColor="background1"/>
+      </w:rPr>
+    </w:pPr>
+    <w:r>
+      <w:rPr>
+        <w:color w:val="FFFFFF" w:themeColor="background1"/>
+      </w:rPr>
+      <w:t xml:space="preserve"> </w:t>
+    </w:r>
+    <w:r>
+      <w:rPr>
+        <w:color w:val="FFFFFF" w:themeColor="background1"/>
+      </w:rPr>
+      <w:t>Telecomunicaciones</w:t>
+    </w:r>
   </w:p>
 </w:hdr>
 </file>
@@ -8649,9 +7638,95 @@
     </w:lvl>
   </w:abstractNum>
   <w:abstractNum w:abstractNumId="17" w15:restartNumberingAfterBreak="0">
+    <w:nsid w:val="6E557E4A"/>
+    <w:multiLevelType w:val="hybridMultilevel"/>
+    <w:tmpl w:val="4C48C948"/>
+    <w:lvl w:ilvl="0" w:tplc="340A000F">
+      <w:start w:val="1"/>
+      <w:numFmt w:val="decimal"/>
+      <w:lvlText w:val="%1."/>
+      <w:lvlJc w:val="left"/>
+      <w:pPr>
+        <w:ind w:left="720" w:hanging="360"/>
+      </w:pPr>
+    </w:lvl>
+    <w:lvl w:ilvl="1" w:tplc="340A0019" w:tentative="1">
+      <w:start w:val="1"/>
+      <w:numFmt w:val="lowerLetter"/>
+      <w:lvlText w:val="%2."/>
+      <w:lvlJc w:val="left"/>
+      <w:pPr>
+        <w:ind w:left="1440" w:hanging="360"/>
+      </w:pPr>
+    </w:lvl>
+    <w:lvl w:ilvl="2" w:tplc="340A001B" w:tentative="1">
+      <w:start w:val="1"/>
+      <w:numFmt w:val="lowerRoman"/>
+      <w:lvlText w:val="%3."/>
+      <w:lvlJc w:val="right"/>
+      <w:pPr>
+        <w:ind w:left="2160" w:hanging="180"/>
+      </w:pPr>
+    </w:lvl>
+    <w:lvl w:ilvl="3" w:tplc="340A000F" w:tentative="1">
+      <w:start w:val="1"/>
+      <w:numFmt w:val="decimal"/>
+      <w:lvlText w:val="%4."/>
+      <w:lvlJc w:val="left"/>
+      <w:pPr>
+        <w:ind w:left="2880" w:hanging="360"/>
+      </w:pPr>
+    </w:lvl>
+    <w:lvl w:ilvl="4" w:tplc="340A0019" w:tentative="1">
+      <w:start w:val="1"/>
+      <w:numFmt w:val="lowerLetter"/>
+      <w:lvlText w:val="%5."/>
+      <w:lvlJc w:val="left"/>
+      <w:pPr>
+        <w:ind w:left="3600" w:hanging="360"/>
+      </w:pPr>
+    </w:lvl>
+    <w:lvl w:ilvl="5" w:tplc="340A001B" w:tentative="1">
+      <w:start w:val="1"/>
+      <w:numFmt w:val="lowerRoman"/>
+      <w:lvlText w:val="%6."/>
+      <w:lvlJc w:val="right"/>
+      <w:pPr>
+        <w:ind w:left="4320" w:hanging="180"/>
+      </w:pPr>
+    </w:lvl>
+    <w:lvl w:ilvl="6" w:tplc="340A000F" w:tentative="1">
+      <w:start w:val="1"/>
+      <w:numFmt w:val="decimal"/>
+      <w:lvlText w:val="%7."/>
+      <w:lvlJc w:val="left"/>
+      <w:pPr>
+        <w:ind w:left="5040" w:hanging="360"/>
+      </w:pPr>
+    </w:lvl>
+    <w:lvl w:ilvl="7" w:tplc="340A0019" w:tentative="1">
+      <w:start w:val="1"/>
+      <w:numFmt w:val="lowerLetter"/>
+      <w:lvlText w:val="%8."/>
+      <w:lvlJc w:val="left"/>
+      <w:pPr>
+        <w:ind w:left="5760" w:hanging="360"/>
+      </w:pPr>
+    </w:lvl>
+    <w:lvl w:ilvl="8" w:tplc="340A001B" w:tentative="1">
+      <w:start w:val="1"/>
+      <w:numFmt w:val="lowerRoman"/>
+      <w:lvlText w:val="%9."/>
+      <w:lvlJc w:val="right"/>
+      <w:pPr>
+        <w:ind w:left="6480" w:hanging="180"/>
+      </w:pPr>
+    </w:lvl>
+  </w:abstractNum>
+  <w:abstractNum w:abstractNumId="18" w15:restartNumberingAfterBreak="0">
     <w:nsid w:val="750511C7"/>
     <w:multiLevelType w:val="hybridMultilevel"/>
-    <w:tmpl w:val="5CBC21C8"/>
+    <w:tmpl w:val="FD2AE4DE"/>
     <w:lvl w:ilvl="0" w:tplc="340A000F">
       <w:start w:val="1"/>
       <w:numFmt w:val="decimal"/>
@@ -8737,7 +7812,7 @@
       </w:pPr>
     </w:lvl>
   </w:abstractNum>
-  <w:abstractNum w:abstractNumId="18" w15:restartNumberingAfterBreak="0">
+  <w:abstractNum w:abstractNumId="19" w15:restartNumberingAfterBreak="0">
     <w:nsid w:val="7B095799"/>
     <w:multiLevelType w:val="hybridMultilevel"/>
     <w:tmpl w:val="0A84BC3C"/>
@@ -8908,13 +7983,16 @@
     <w:abstractNumId w:val="6"/>
   </w:num>
   <w:num w:numId="27">
-    <w:abstractNumId w:val="17"/>
+    <w:abstractNumId w:val="18"/>
   </w:num>
   <w:num w:numId="28">
-    <w:abstractNumId w:val="18"/>
+    <w:abstractNumId w:val="19"/>
   </w:num>
   <w:num w:numId="29">
     <w:abstractNumId w:val="4"/>
+  </w:num>
+  <w:num w:numId="30">
+    <w:abstractNumId w:val="17"/>
   </w:num>
 </w:numbering>
 </file>
@@ -9346,7 +8424,6 @@
   <w:style w:type="character" w:default="1" w:styleId="Fuentedeprrafopredeter">
     <w:name w:val="Default Paragraph Font"/>
     <w:uiPriority w:val="1"/>
-    <w:semiHidden/>
     <w:unhideWhenUsed/>
   </w:style>
   <w:style w:type="table" w:default="1" w:styleId="Tablanormal">
@@ -10192,6 +9269,26 @@
       <w:lang w:eastAsia="es-CL"/>
     </w:rPr>
   </w:style>
+  <w:style w:type="character" w:styleId="Mencinsinresolver">
+    <w:name w:val="Unresolved Mention"/>
+    <w:basedOn w:val="Fuentedeprrafopredeter"/>
+    <w:uiPriority w:val="99"/>
+    <w:semiHidden/>
+    <w:unhideWhenUsed/>
+    <w:rsid w:val="00C20A5A"/>
+    <w:rPr>
+      <w:color w:val="605E5C"/>
+      <w:shd w:val="clear" w:color="auto" w:fill="E1DFDD"/>
+    </w:rPr>
+  </w:style>
+  <w:style w:type="paragraph" w:styleId="Bibliografa">
+    <w:name w:val="Bibliography"/>
+    <w:basedOn w:val="Normal"/>
+    <w:next w:val="Normal"/>
+    <w:uiPriority w:val="37"/>
+    <w:unhideWhenUsed/>
+    <w:rsid w:val="00C20A5A"/>
+  </w:style>
 </w:styles>
 </file>
 
@@ -10457,21 +9554,6 @@
 </file>
 
 <file path=customXml/item1.xml><?xml version="1.0" encoding="utf-8"?>
-<p:properties xmlns:p="http://schemas.microsoft.com/office/2006/metadata/properties" xmlns:xsi="http://www.w3.org/2001/XMLSchema-instance" xmlns:pc="http://schemas.microsoft.com/office/infopath/2007/PartnerControls">
-  <documentManagement/>
-</p:properties>
-</file>
-
-<file path=customXml/item2.xml><?xml version="1.0" encoding="utf-8"?>
-<?mso-contentType ?>
-<FormTemplates xmlns="http://schemas.microsoft.com/sharepoint/v3/contenttype/forms">
-  <Display>DocumentLibraryForm</Display>
-  <Edit>DocumentLibraryForm</Edit>
-  <New>DocumentLibraryForm</New>
-</FormTemplates>
-</file>
-
-<file path=customXml/item3.xml><?xml version="1.0" encoding="utf-8"?>
 <ct:contentTypeSchema xmlns:ct="http://schemas.microsoft.com/office/2006/metadata/contentType" xmlns:ma="http://schemas.microsoft.com/office/2006/metadata/properties/metaAttributes" ct:_="" ma:_="" ma:contentTypeName="Documento" ma:contentTypeID="0x0101000F4758918AE592448477A0AA5DA5229B" ma:contentTypeVersion="0" ma:contentTypeDescription="Crear nuevo documento." ma:contentTypeScope="" ma:versionID="4712974915117db248daa0568bea06ff">
   <xsd:schema xmlns:xsd="http://www.w3.org/2001/XMLSchema" xmlns:xs="http://www.w3.org/2001/XMLSchema" xmlns:p="http://schemas.microsoft.com/office/2006/metadata/properties" targetNamespace="http://schemas.microsoft.com/office/2006/metadata/properties" ma:root="true" ma:fieldsID="3f6edc329ff236629c56e3b879b320d0">
     <xsd:element name="properties">
@@ -10585,28 +9667,61 @@
 </ct:contentTypeSchema>
 </file>
 
+<file path=customXml/item2.xml><?xml version="1.0" encoding="utf-8"?>
+<?mso-contentType ?>
+<FormTemplates xmlns="http://schemas.microsoft.com/sharepoint/v3/contenttype/forms">
+  <Display>DocumentLibraryForm</Display>
+  <Edit>DocumentLibraryForm</Edit>
+  <New>DocumentLibraryForm</New>
+</FormTemplates>
+</file>
+
+<file path=customXml/item3.xml><?xml version="1.0" encoding="utf-8"?>
+<p:properties xmlns:p="http://schemas.microsoft.com/office/2006/metadata/properties" xmlns:xsi="http://www.w3.org/2001/XMLSchema-instance" xmlns:pc="http://schemas.microsoft.com/office/infopath/2007/PartnerControls">
+  <documentManagement/>
+</p:properties>
+</file>
+
 <file path=customXml/item4.xml><?xml version="1.0" encoding="utf-8"?>
-<b:Sources xmlns:b="http://schemas.openxmlformats.org/officeDocument/2006/bibliography" xmlns="http://schemas.openxmlformats.org/officeDocument/2006/bibliography" SelectedStyle="\APASixthEditionOfficeOnline.xsl" StyleName="APA" Version="6"/>
+<b:Sources xmlns:b="http://schemas.openxmlformats.org/officeDocument/2006/bibliography" xmlns="http://schemas.openxmlformats.org/officeDocument/2006/bibliography" SelectedStyle="\APASixthEditionOfficeOnline.xsl" StyleName="APA" Version="6">
+  <b:Source>
+    <b:Tag>24h17</b:Tag>
+    <b:SourceType>InternetSite</b:SourceType>
+    <b:Guid>{64D9858E-E5F6-4EB6-A123-8F32C25F378D}</b:Guid>
+    <b:Title>24 Horas</b:Title>
+    <b:Year>2017</b:Year>
+    <b:LCID>es-CL</b:LCID>
+    <b:Author>
+      <b:Author>
+        <b:Corporate>24horas</b:Corporate>
+      </b:Author>
+    </b:Author>
+    <b:InternetSiteTitle>24horas.cl</b:InternetSiteTitle>
+    <b:Month>Diciembre</b:Month>
+    <b:Day>10</b:Day>
+    <b:URL>https://www.24horas.cl/nacional/revelan-listado-con-las-comunas-donde-mas-autos-han-sido-robados-este-ano-2587530</b:URL>
+    <b:RefOrder>1</b:RefOrder>
+  </b:Source>
+  <b:Source>
+    <b:Tag>Ins17</b:Tag>
+    <b:SourceType>InternetSite</b:SourceType>
+    <b:Guid>{252E02FC-E3BD-48A8-B74A-9E9513E99DD4}</b:Guid>
+    <b:LCID>es-CL</b:LCID>
+    <b:Author>
+      <b:Author>
+        <b:Corporate>Instituto Nacional De Estadisticas</b:Corporate>
+      </b:Author>
+    </b:Author>
+    <b:Title>INE</b:Title>
+    <b:InternetSiteTitle>ine.cl</b:InternetSiteTitle>
+    <b:Year>2017</b:Year>
+    <b:URL>https://www.ine.cl/docs/default-source/sociales/carabineros/carabineros-informe-2017.pdf?sfvrsn=7</b:URL>
+    <b:RefOrder>2</b:RefOrder>
+  </b:Source>
+</b:Sources>
 </file>
 
 <file path=customXml/itemProps1.xml><?xml version="1.0" encoding="utf-8"?>
-<ds:datastoreItem xmlns:ds="http://schemas.openxmlformats.org/officeDocument/2006/customXml" ds:itemID="{1BEFC227-36E9-4590-8FCB-F7124DB486A6}">
-  <ds:schemaRefs>
-    <ds:schemaRef ds:uri="http://schemas.microsoft.com/office/2006/metadata/properties"/>
-    <ds:schemaRef ds:uri="http://schemas.microsoft.com/office/infopath/2007/PartnerControls"/>
-  </ds:schemaRefs>
-</ds:datastoreItem>
-</file>
-
-<file path=customXml/itemProps2.xml><?xml version="1.0" encoding="utf-8"?>
-<ds:datastoreItem xmlns:ds="http://schemas.openxmlformats.org/officeDocument/2006/customXml" ds:itemID="{49709B3A-932F-4849-B873-2A1178BABAC3}">
-  <ds:schemaRefs>
-    <ds:schemaRef ds:uri="http://schemas.microsoft.com/sharepoint/v3/contenttype/forms"/>
-  </ds:schemaRefs>
-</ds:datastoreItem>
-</file>
-
-<file path=customXml/itemProps3.xml><?xml version="1.0" encoding="utf-8"?>
 <ds:datastoreItem xmlns:ds="http://schemas.openxmlformats.org/officeDocument/2006/customXml" ds:itemID="{4BC5872E-26D1-4A8D-B16D-2F20BD43D95E}">
   <ds:schemaRefs>
     <ds:schemaRef ds:uri="http://schemas.microsoft.com/office/2006/metadata/contentType"/>
@@ -10622,8 +9737,25 @@
 </ds:datastoreItem>
 </file>
 
+<file path=customXml/itemProps2.xml><?xml version="1.0" encoding="utf-8"?>
+<ds:datastoreItem xmlns:ds="http://schemas.openxmlformats.org/officeDocument/2006/customXml" ds:itemID="{49709B3A-932F-4849-B873-2A1178BABAC3}">
+  <ds:schemaRefs>
+    <ds:schemaRef ds:uri="http://schemas.microsoft.com/sharepoint/v3/contenttype/forms"/>
+  </ds:schemaRefs>
+</ds:datastoreItem>
+</file>
+
+<file path=customXml/itemProps3.xml><?xml version="1.0" encoding="utf-8"?>
+<ds:datastoreItem xmlns:ds="http://schemas.openxmlformats.org/officeDocument/2006/customXml" ds:itemID="{1BEFC227-36E9-4590-8FCB-F7124DB486A6}">
+  <ds:schemaRefs>
+    <ds:schemaRef ds:uri="http://schemas.microsoft.com/office/2006/metadata/properties"/>
+    <ds:schemaRef ds:uri="http://schemas.microsoft.com/office/infopath/2007/PartnerControls"/>
+  </ds:schemaRefs>
+</ds:datastoreItem>
+</file>
+
 <file path=customXml/itemProps4.xml><?xml version="1.0" encoding="utf-8"?>
-<ds:datastoreItem xmlns:ds="http://schemas.openxmlformats.org/officeDocument/2006/customXml" ds:itemID="{E2B7EC15-5A28-40F0-9CD3-995E9B0265E6}">
+<ds:datastoreItem xmlns:ds="http://schemas.openxmlformats.org/officeDocument/2006/customXml" ds:itemID="{49F6B278-20B9-40AE-8144-7348B81A0BB3}">
   <ds:schemaRefs>
     <ds:schemaRef ds:uri="http://schemas.openxmlformats.org/officeDocument/2006/bibliography"/>
   </ds:schemaRefs>

</xml_diff>

<commit_message>
Se actualiza documento PEP
</commit_message>
<xml_diff>
--- a/trabajos.inacap.2019/Preparacion y evaluacion de proyecto (PEP)/Guia ABpro Nª1/Formulación y preparación del proyecto.docx
+++ b/trabajos.inacap.2019/Preparacion y evaluacion de proyecto (PEP)/Guia ABpro Nª1/Formulación y preparación del proyecto.docx
@@ -1410,8 +1410,6 @@
         </w:rPr>
         <w:br w:type="page"/>
       </w:r>
-      <w:bookmarkStart w:id="1" w:name="_GoBack"/>
-      <w:bookmarkEnd w:id="1"/>
     </w:p>
     <w:bookmarkEnd w:id="0"/>
     <w:p>
@@ -1427,11 +1425,11 @@
       <w:pPr>
         <w:pStyle w:val="Ttulo1"/>
       </w:pPr>
-      <w:bookmarkStart w:id="2" w:name="_Toc7450018"/>
+      <w:bookmarkStart w:id="1" w:name="_Toc7450018"/>
       <w:r>
         <w:t>Introducción.</w:t>
       </w:r>
-      <w:bookmarkEnd w:id="2"/>
+      <w:bookmarkEnd w:id="1"/>
       <w:r>
         <w:t xml:space="preserve"> </w:t>
       </w:r>
@@ -1482,7 +1480,7 @@
       <w:pPr>
         <w:pStyle w:val="Ttulo1"/>
       </w:pPr>
-      <w:bookmarkStart w:id="3" w:name="_Toc7450019"/>
+      <w:bookmarkStart w:id="2" w:name="_Toc7450019"/>
       <w:r>
         <w:lastRenderedPageBreak/>
         <w:t>Elección de tipo de proyecto</w:t>
@@ -1490,7 +1488,7 @@
       <w:r>
         <w:t>.</w:t>
       </w:r>
-      <w:bookmarkEnd w:id="3"/>
+      <w:bookmarkEnd w:id="2"/>
     </w:p>
     <w:p>
       <w:pPr>
@@ -2564,7 +2562,7 @@
       <w:pPr>
         <w:pStyle w:val="Ttulo1"/>
       </w:pPr>
-      <w:bookmarkStart w:id="4" w:name="_Toc7450020"/>
+      <w:bookmarkStart w:id="3" w:name="_Toc7450020"/>
       <w:r>
         <w:lastRenderedPageBreak/>
         <w:t>Análisis de la viabilidad del proyecto</w:t>
@@ -2572,7 +2570,7 @@
       <w:r>
         <w:t>.</w:t>
       </w:r>
-      <w:bookmarkEnd w:id="4"/>
+      <w:bookmarkEnd w:id="3"/>
     </w:p>
     <w:p>
       <w:pPr>
@@ -3254,74 +3252,26 @@
           <w:color w:val="404040" w:themeColor="text1" w:themeTint="BF"/>
           <w:szCs w:val="21"/>
         </w:rPr>
-        <w:t xml:space="preserve">En la actualidad el proyecto no cuenta con ninguna infraestructura tecnológica capaz de soportar dicho sistema en producción, y considerando que se trata de un proyecto de características </w:t>
-      </w:r>
-      <w:r>
+        <w:t>En la actualidad el proyecto no cuenta con ninguna infraestructura tecnológica capaz de soportar dicho sistema en producción, y considerando que se trata de un proyecto de características públicas, se debe proceder con la implementación en áreas urbanizadas a lo largo de un territorio, pudiendo tener un pequeño alcance hasta uno grande, por lo cual la calidad de la infraestructura debe estar diseñada en base a una fuerte escalabilidad.</w:t>
+      </w:r>
+    </w:p>
+    <w:p>
+      <w:pPr>
+        <w:pStyle w:val="Estilo4"/>
+        <w:spacing w:after="240" w:line="276" w:lineRule="auto"/>
         <w:rPr>
           <w:rFonts w:eastAsiaTheme="minorEastAsia"/>
           <w:color w:val="404040" w:themeColor="text1" w:themeTint="BF"/>
           <w:szCs w:val="21"/>
         </w:rPr>
-        <w:t>públicas, se</w:t>
-      </w:r>
+      </w:pPr>
       <w:r>
         <w:rPr>
           <w:rFonts w:eastAsiaTheme="minorEastAsia"/>
           <w:color w:val="404040" w:themeColor="text1" w:themeTint="BF"/>
           <w:szCs w:val="21"/>
         </w:rPr>
-        <w:t xml:space="preserve"> debe proceder con la implementación en áreas urbanizadas a lo largo de un territorio, pudiendo tener un pequeño alcance hasta uno grande, por lo cual la calidad de la infraestructura debe estar diseñada en base a una fuerte escalabilidad.</w:t>
-      </w:r>
-    </w:p>
-    <w:p>
-      <w:pPr>
-        <w:pStyle w:val="Estilo4"/>
-        <w:spacing w:after="240" w:line="276" w:lineRule="auto"/>
-        <w:rPr>
-          <w:rFonts w:eastAsiaTheme="minorEastAsia"/>
-          <w:color w:val="404040" w:themeColor="text1" w:themeTint="BF"/>
-          <w:szCs w:val="21"/>
-        </w:rPr>
-      </w:pPr>
-      <w:r>
-        <w:rPr>
-          <w:rFonts w:eastAsiaTheme="minorEastAsia"/>
-          <w:color w:val="404040" w:themeColor="text1" w:themeTint="BF"/>
-          <w:szCs w:val="21"/>
-        </w:rPr>
-        <w:t xml:space="preserve">A </w:t>
-      </w:r>
-      <w:r>
-        <w:rPr>
-          <w:rFonts w:eastAsiaTheme="minorEastAsia"/>
-          <w:color w:val="404040" w:themeColor="text1" w:themeTint="BF"/>
-          <w:szCs w:val="21"/>
-        </w:rPr>
-        <w:t>continuación,</w:t>
-      </w:r>
-      <w:r>
-        <w:rPr>
-          <w:rFonts w:eastAsiaTheme="minorEastAsia"/>
-          <w:color w:val="404040" w:themeColor="text1" w:themeTint="BF"/>
-          <w:szCs w:val="21"/>
-        </w:rPr>
-        <w:t xml:space="preserve"> se </w:t>
-      </w:r>
-      <w:r>
-        <w:rPr>
-          <w:rFonts w:eastAsiaTheme="minorEastAsia"/>
-          <w:color w:val="404040" w:themeColor="text1" w:themeTint="BF"/>
-          <w:szCs w:val="21"/>
-        </w:rPr>
-        <w:t>listará</w:t>
-      </w:r>
-      <w:r>
-        <w:rPr>
-          <w:rFonts w:eastAsiaTheme="minorEastAsia"/>
-          <w:color w:val="404040" w:themeColor="text1" w:themeTint="BF"/>
-          <w:szCs w:val="21"/>
-        </w:rPr>
-        <w:t xml:space="preserve"> las tecnologías y recursos necesarios para la puesta en marcha:</w:t>
+        <w:t>A continuación, se listará las tecnologías y recursos necesarios para la puesta en marcha:</w:t>
       </w:r>
     </w:p>
     <w:p>
@@ -3360,23 +3310,7 @@
           <w:color w:val="404040" w:themeColor="text1" w:themeTint="BF"/>
           <w:szCs w:val="21"/>
         </w:rPr>
-        <w:t xml:space="preserve"> La cámara es un elemento indispensable en este flujo de información, debido a que es la entrada principal de datos para tratamiento de imágenes, la idea principal es utilizar el entorno de internet para el </w:t>
-      </w:r>
-      <w:r>
-        <w:rPr>
-          <w:rFonts w:eastAsiaTheme="minorEastAsia"/>
-          <w:color w:val="404040" w:themeColor="text1" w:themeTint="BF"/>
-          <w:szCs w:val="21"/>
-        </w:rPr>
-        <w:t>tráfico</w:t>
-      </w:r>
-      <w:r>
-        <w:rPr>
-          <w:rFonts w:eastAsiaTheme="minorEastAsia"/>
-          <w:color w:val="404040" w:themeColor="text1" w:themeTint="BF"/>
-          <w:szCs w:val="21"/>
-        </w:rPr>
-        <w:t xml:space="preserve"> de datos y analizar los datos con un </w:t>
+        <w:t xml:space="preserve"> La cámara es un elemento indispensable en este flujo de información, debido a que es la entrada principal de datos para tratamiento de imágenes, la idea principal es utilizar el entorno de internet para el tráfico de datos y analizar los datos con un </w:t>
       </w:r>
       <w:proofErr w:type="spellStart"/>
       <w:r>
@@ -4306,34 +4240,36 @@
           <w:color w:val="404040" w:themeColor="text1" w:themeTint="BF"/>
           <w:szCs w:val="21"/>
         </w:rPr>
-        <w:t xml:space="preserve">Otra de las tareas importantes es el correcto análisis de la situación de mercado actual, teniendo en cuenta las tendencias a futuro, podemos interpretar que una tecnología como la visión artificial para </w:t>
-      </w:r>
-      <w:r>
+        <w:t>Otra de las tareas importantes es el correcto análisis de la situación de mercado actual, teniendo en cuenta las tendencias a futuro, podemos interpretar que una tecnología como la visión artificial para el reconocimiento de infracciones y delitos vehiculares, en un mundo donde se encuentra efervescente el fenómeno de la inteligencia artificial es importante estar a la vanguardia, tanto en el ámbito de la aplicación como en el conocimiento.</w:t>
+      </w:r>
+    </w:p>
+    <w:p>
+      <w:pPr>
+        <w:pStyle w:val="Estilo4"/>
         <w:rPr>
           <w:rFonts w:eastAsiaTheme="minorEastAsia"/>
           <w:color w:val="404040" w:themeColor="text1" w:themeTint="BF"/>
           <w:szCs w:val="21"/>
         </w:rPr>
-        <w:t>el reconocimiento</w:t>
-      </w:r>
-      <w:r>
+      </w:pPr>
+    </w:p>
+    <w:p>
+      <w:pPr>
+        <w:pStyle w:val="Estilo4"/>
         <w:rPr>
           <w:rFonts w:eastAsiaTheme="minorEastAsia"/>
           <w:color w:val="404040" w:themeColor="text1" w:themeTint="BF"/>
           <w:szCs w:val="21"/>
         </w:rPr>
-        <w:t xml:space="preserve"> de infracciones y delitos vehiculares, en un mundo donde se encuentra efervescente el fenómeno de la inteligencia artificial es importante estar a la vanguardia, tanto en el ámbito de la aplicación como en el conocimiento.</w:t>
-      </w:r>
-    </w:p>
-    <w:p>
-      <w:pPr>
-        <w:pStyle w:val="Estilo4"/>
+      </w:pPr>
+      <w:r>
         <w:rPr>
           <w:rFonts w:eastAsiaTheme="minorEastAsia"/>
           <w:color w:val="404040" w:themeColor="text1" w:themeTint="BF"/>
           <w:szCs w:val="21"/>
         </w:rPr>
-      </w:pPr>
+        <w:t>Con miramientos al futuro, se tiene pensado adecuar el esquema de trabajo a los clientes, que, al representar un nicho muy concreto, es adecuado considerar el resolver sus problemas de manera especializada, con el fin de mantener competitivo.</w:t>
+      </w:r>
     </w:p>
     <w:p>
       <w:pPr>
@@ -4344,74 +4280,24 @@
           <w:szCs w:val="21"/>
         </w:rPr>
       </w:pPr>
-      <w:r>
+    </w:p>
+    <w:p>
+      <w:pPr>
+        <w:pStyle w:val="Estilo4"/>
+        <w:jc w:val="left"/>
         <w:rPr>
           <w:rFonts w:eastAsiaTheme="minorEastAsia"/>
           <w:color w:val="404040" w:themeColor="text1" w:themeTint="BF"/>
           <w:szCs w:val="21"/>
         </w:rPr>
-        <w:t xml:space="preserve">Con miramientos al futuro, se tiene pensado adecuar el esquema de trabajo a los clientes, </w:t>
-      </w:r>
+      </w:pPr>
       <w:r>
         <w:rPr>
           <w:rFonts w:eastAsiaTheme="minorEastAsia"/>
           <w:color w:val="404040" w:themeColor="text1" w:themeTint="BF"/>
           <w:szCs w:val="21"/>
         </w:rPr>
-        <w:t>que,</w:t>
-      </w:r>
-      <w:r>
-        <w:rPr>
-          <w:rFonts w:eastAsiaTheme="minorEastAsia"/>
-          <w:color w:val="404040" w:themeColor="text1" w:themeTint="BF"/>
-          <w:szCs w:val="21"/>
-        </w:rPr>
-        <w:t xml:space="preserve"> al representar un nicho muy concreto, es adecuado considerar el resolver sus problemas de manera especializada, con el fin de mantener competitivo.</w:t>
-      </w:r>
-    </w:p>
-    <w:p>
-      <w:pPr>
-        <w:pStyle w:val="Estilo4"/>
-        <w:rPr>
-          <w:rFonts w:eastAsiaTheme="minorEastAsia"/>
-          <w:color w:val="404040" w:themeColor="text1" w:themeTint="BF"/>
-          <w:szCs w:val="21"/>
-        </w:rPr>
-      </w:pPr>
-    </w:p>
-    <w:p>
-      <w:pPr>
-        <w:pStyle w:val="Estilo4"/>
-        <w:jc w:val="left"/>
-        <w:rPr>
-          <w:rFonts w:eastAsiaTheme="minorEastAsia"/>
-          <w:color w:val="404040" w:themeColor="text1" w:themeTint="BF"/>
-          <w:szCs w:val="21"/>
-        </w:rPr>
-      </w:pPr>
-      <w:r>
-        <w:rPr>
-          <w:rFonts w:eastAsiaTheme="minorEastAsia"/>
-          <w:color w:val="404040" w:themeColor="text1" w:themeTint="BF"/>
-          <w:szCs w:val="21"/>
-        </w:rPr>
-        <w:t xml:space="preserve">El proyecto tiene una proyección de desarrollo de un año, en esta fase es adecuado realizar las conversaciones con posibles </w:t>
-      </w:r>
-      <w:r>
-        <w:rPr>
-          <w:rFonts w:eastAsiaTheme="minorEastAsia"/>
-          <w:color w:val="404040" w:themeColor="text1" w:themeTint="BF"/>
-          <w:szCs w:val="21"/>
-        </w:rPr>
-        <w:t>Stakeholders</w:t>
-      </w:r>
-      <w:r>
-        <w:rPr>
-          <w:rFonts w:eastAsiaTheme="minorEastAsia"/>
-          <w:color w:val="404040" w:themeColor="text1" w:themeTint="BF"/>
-          <w:szCs w:val="21"/>
-        </w:rPr>
-        <w:t xml:space="preserve"> que financien el proyecto, ya que sin tales inversiones se vuelve insostenible el desarrollo de este servicio.</w:t>
+        <w:t>El proyecto tiene una proyección de desarrollo de un año, en esta fase es adecuado realizar las conversaciones con posibles Stakeholders que financien el proyecto, ya que sin tales inversiones se vuelve insostenible el desarrollo de este servicio.</w:t>
       </w:r>
     </w:p>
     <w:p>
@@ -5048,14 +4934,14 @@
       <w:pPr>
         <w:pStyle w:val="Ttulo1"/>
       </w:pPr>
-      <w:bookmarkStart w:id="5" w:name="_Toc7450021"/>
+      <w:bookmarkStart w:id="4" w:name="_Toc7450021"/>
       <w:r>
         <w:t>Alcance del proyecto</w:t>
       </w:r>
       <w:r>
         <w:t>.</w:t>
       </w:r>
-      <w:bookmarkEnd w:id="5"/>
+      <w:bookmarkEnd w:id="4"/>
     </w:p>
     <w:p>
       <w:pPr>
@@ -5214,14 +5100,14 @@
       <w:pPr>
         <w:pStyle w:val="Ttulo1"/>
       </w:pPr>
-      <w:bookmarkStart w:id="6" w:name="_Toc7450022"/>
+      <w:bookmarkStart w:id="5" w:name="_Toc7450022"/>
       <w:r>
         <w:t>Factibilidad de sistemas</w:t>
       </w:r>
       <w:r>
         <w:t>.</w:t>
       </w:r>
-      <w:bookmarkEnd w:id="6"/>
+      <w:bookmarkEnd w:id="5"/>
     </w:p>
     <w:p>
       <w:pPr>
@@ -5279,6 +5165,8 @@
         <w:pStyle w:val="Estilo4"/>
         <w:ind w:left="720"/>
       </w:pPr>
+      <w:bookmarkStart w:id="6" w:name="_GoBack"/>
+      <w:bookmarkEnd w:id="6"/>
     </w:p>
     <w:p>
       <w:pPr>
@@ -5305,10 +5193,13 @@
     <w:sdt>
       <w:sdtPr>
         <w:rPr>
-          <w:color w:val="auto"/>
+          <w:rFonts w:eastAsiaTheme="minorHAnsi" w:cstheme="minorBidi"/>
+          <w:b w:val="0"/>
+          <w:bCs w:val="0"/>
+          <w:color w:val="000000"/>
           <w:sz w:val="22"/>
           <w:szCs w:val="22"/>
-          <w:lang w:val="es-ES"/>
+          <w:lang w:val="es-ES" w:eastAsia="en-US"/>
           <w14:textFill>
             <w14:solidFill>
               <w14:srgbClr w14:val="000000">
@@ -5329,10 +5220,7 @@
       </w:sdtPr>
       <w:sdtEndPr>
         <w:rPr>
-          <w:rFonts w:eastAsiaTheme="minorHAnsi" w:cstheme="minorBidi"/>
-          <w:b w:val="0"/>
-          <w:bCs w:val="0"/>
-          <w:lang w:val="es-CL" w:eastAsia="en-US"/>
+          <w:lang w:val="es-CL"/>
         </w:rPr>
       </w:sdtEndPr>
       <w:sdtContent>
@@ -5675,12 +5563,39 @@
     <w:pPr>
       <w:pStyle w:val="Piedepgina"/>
       <w:jc w:val="center"/>
+      <w:rPr>
+        <w:sz w:val="20"/>
+      </w:rPr>
     </w:pPr>
     <w:r>
       <w:rPr>
         <w:sz w:val="20"/>
       </w:rPr>
-      <w:t>Visión artificial para el control vehicular</w:t>
+      <w:t xml:space="preserve">Preparación y Evaluación de Proyectos </w:t>
+    </w:r>
+    <w:r>
+      <w:rPr>
+        <w:sz w:val="20"/>
+      </w:rPr>
+      <w:t>-</w:t>
+    </w:r>
+    <w:r>
+      <w:rPr>
+        <w:sz w:val="20"/>
+      </w:rPr>
+      <w:t xml:space="preserve"> TIDS23 </w:t>
+    </w:r>
+  </w:p>
+  <w:p>
+    <w:pPr>
+      <w:pStyle w:val="Piedepgina"/>
+      <w:jc w:val="center"/>
+    </w:pPr>
+    <w:r>
+      <w:rPr>
+        <w:sz w:val="20"/>
+      </w:rPr>
+      <w:t>Primavera 2018</w:t>
     </w:r>
   </w:p>
   <w:p>
@@ -13765,6 +13680,15 @@
 </file>
 
 <file path=customXml/item2.xml><?xml version="1.0" encoding="utf-8"?>
+<?mso-contentType ?>
+<FormTemplates xmlns="http://schemas.microsoft.com/sharepoint/v3/contenttype/forms">
+  <Display>DocumentLibraryForm</Display>
+  <Edit>DocumentLibraryForm</Edit>
+  <New>DocumentLibraryForm</New>
+</FormTemplates>
+</file>
+
+<file path=customXml/item3.xml><?xml version="1.0" encoding="utf-8"?>
 <ct:contentTypeSchema xmlns:ct="http://schemas.microsoft.com/office/2006/metadata/contentType" xmlns:ma="http://schemas.microsoft.com/office/2006/metadata/properties/metaAttributes" ct:_="" ma:_="" ma:contentTypeName="Documento" ma:contentTypeID="0x0101000F4758918AE592448477A0AA5DA5229B" ma:contentTypeVersion="0" ma:contentTypeDescription="Crear nuevo documento." ma:contentTypeScope="" ma:versionID="4712974915117db248daa0568bea06ff">
   <xsd:schema xmlns:xsd="http://www.w3.org/2001/XMLSchema" xmlns:xs="http://www.w3.org/2001/XMLSchema" xmlns:p="http://schemas.microsoft.com/office/2006/metadata/properties" targetNamespace="http://schemas.microsoft.com/office/2006/metadata/properties" ma:root="true" ma:fieldsID="3f6edc329ff236629c56e3b879b320d0">
     <xsd:element name="properties">
@@ -13878,15 +13802,6 @@
 </ct:contentTypeSchema>
 </file>
 
-<file path=customXml/item3.xml><?xml version="1.0" encoding="utf-8"?>
-<?mso-contentType ?>
-<FormTemplates xmlns="http://schemas.microsoft.com/sharepoint/v3/contenttype/forms">
-  <Display>DocumentLibraryForm</Display>
-  <Edit>DocumentLibraryForm</Edit>
-  <New>DocumentLibraryForm</New>
-</FormTemplates>
-</file>
-
 <file path=customXml/item4.xml><?xml version="1.0" encoding="utf-8"?>
 <b:Sources xmlns:b="http://schemas.openxmlformats.org/officeDocument/2006/bibliography" xmlns="http://schemas.openxmlformats.org/officeDocument/2006/bibliography" SelectedStyle="\APASixthEditionOfficeOnline.xsl" StyleName="APA" Version="6">
   <b:Source>
@@ -13936,6 +13851,14 @@
 </file>
 
 <file path=customXml/itemProps2.xml><?xml version="1.0" encoding="utf-8"?>
+<ds:datastoreItem xmlns:ds="http://schemas.openxmlformats.org/officeDocument/2006/customXml" ds:itemID="{49709B3A-932F-4849-B873-2A1178BABAC3}">
+  <ds:schemaRefs>
+    <ds:schemaRef ds:uri="http://schemas.microsoft.com/sharepoint/v3/contenttype/forms"/>
+  </ds:schemaRefs>
+</ds:datastoreItem>
+</file>
+
+<file path=customXml/itemProps3.xml><?xml version="1.0" encoding="utf-8"?>
 <ds:datastoreItem xmlns:ds="http://schemas.openxmlformats.org/officeDocument/2006/customXml" ds:itemID="{4BC5872E-26D1-4A8D-B16D-2F20BD43D95E}">
   <ds:schemaRefs>
     <ds:schemaRef ds:uri="http://schemas.microsoft.com/office/2006/metadata/contentType"/>
@@ -13951,16 +13874,8 @@
 </ds:datastoreItem>
 </file>
 
-<file path=customXml/itemProps3.xml><?xml version="1.0" encoding="utf-8"?>
-<ds:datastoreItem xmlns:ds="http://schemas.openxmlformats.org/officeDocument/2006/customXml" ds:itemID="{49709B3A-932F-4849-B873-2A1178BABAC3}">
-  <ds:schemaRefs>
-    <ds:schemaRef ds:uri="http://schemas.microsoft.com/sharepoint/v3/contenttype/forms"/>
-  </ds:schemaRefs>
-</ds:datastoreItem>
-</file>
-
 <file path=customXml/itemProps4.xml><?xml version="1.0" encoding="utf-8"?>
-<ds:datastoreItem xmlns:ds="http://schemas.openxmlformats.org/officeDocument/2006/customXml" ds:itemID="{C2BB0CFF-01E5-46A9-94A4-8E1962CB9B35}">
+<ds:datastoreItem xmlns:ds="http://schemas.openxmlformats.org/officeDocument/2006/customXml" ds:itemID="{8CF41342-7553-4211-812D-E1C13CC86FF7}">
   <ds:schemaRefs>
     <ds:schemaRef ds:uri="http://schemas.openxmlformats.org/officeDocument/2006/bibliography"/>
   </ds:schemaRefs>

</xml_diff>

<commit_message>
Ningun cambio pero me pide subirlo
</commit_message>
<xml_diff>
--- a/trabajos.inacap.2019/Preparacion y evaluacion de proyecto (PEP)/Guia ABpro Nª1/Formulación y preparación del proyecto.docx
+++ b/trabajos.inacap.2019/Preparacion y evaluacion de proyecto (PEP)/Guia ABpro Nª1/Formulación y preparación del proyecto.docx
@@ -4548,14 +4548,15 @@
           <w:rFonts w:eastAsiaTheme="minorEastAsia"/>
           <w:color w:val="404040" w:themeColor="text1" w:themeTint="BF"/>
           <w:szCs w:val="21"/>
-        </w:rPr>
-      </w:pPr>
-      <w:proofErr w:type="spellStart"/>
+          <w:lang w:val="en-US"/>
+        </w:rPr>
+      </w:pPr>
       <w:r>
         <w:rPr>
           <w:rFonts w:eastAsiaTheme="minorEastAsia"/>
           <w:color w:val="404040" w:themeColor="text1" w:themeTint="BF"/>
           <w:szCs w:val="21"/>
+          <w:lang w:val="en-US"/>
         </w:rPr>
         <w:t>M</w:t>
       </w:r>
@@ -4564,140 +4565,153 @@
           <w:rFonts w:eastAsiaTheme="minorEastAsia"/>
           <w:color w:val="404040" w:themeColor="text1" w:themeTint="BF"/>
           <w:szCs w:val="21"/>
-        </w:rPr>
-        <w:t>atplotlib</w:t>
-      </w:r>
-      <w:proofErr w:type="spellEnd"/>
+          <w:lang w:val="en-US"/>
+        </w:rPr>
+        <w:t xml:space="preserve">atplotlib, </w:t>
+      </w:r>
+      <w:proofErr w:type="spellStart"/>
       <w:r>
         <w:rPr>
           <w:rFonts w:eastAsiaTheme="minorEastAsia"/>
           <w:color w:val="404040" w:themeColor="text1" w:themeTint="BF"/>
           <w:szCs w:val="21"/>
-        </w:rPr>
-        <w:t xml:space="preserve">, </w:t>
-      </w:r>
-      <w:proofErr w:type="spellStart"/>
+          <w:lang w:val="en-US"/>
+        </w:rPr>
+        <w:t>N</w:t>
+      </w:r>
       <w:r>
         <w:rPr>
           <w:rFonts w:eastAsiaTheme="minorEastAsia"/>
           <w:color w:val="404040" w:themeColor="text1" w:themeTint="BF"/>
           <w:szCs w:val="21"/>
-        </w:rPr>
-        <w:t>N</w:t>
-      </w:r>
+          <w:lang w:val="en-US"/>
+        </w:rPr>
+        <w:t>umpy</w:t>
+      </w:r>
+      <w:proofErr w:type="spellEnd"/>
       <w:r>
         <w:rPr>
           <w:rFonts w:eastAsiaTheme="minorEastAsia"/>
           <w:color w:val="404040" w:themeColor="text1" w:themeTint="BF"/>
           <w:szCs w:val="21"/>
-        </w:rPr>
-        <w:t>umpy</w:t>
-      </w:r>
-      <w:proofErr w:type="spellEnd"/>
+          <w:lang w:val="en-US"/>
+        </w:rPr>
+        <w:t xml:space="preserve">, </w:t>
+      </w:r>
+      <w:proofErr w:type="spellStart"/>
       <w:r>
         <w:rPr>
           <w:rFonts w:eastAsiaTheme="minorEastAsia"/>
           <w:color w:val="404040" w:themeColor="text1" w:themeTint="BF"/>
           <w:szCs w:val="21"/>
-        </w:rPr>
-        <w:t xml:space="preserve">, </w:t>
-      </w:r>
-      <w:proofErr w:type="spellStart"/>
+          <w:lang w:val="en-US"/>
+        </w:rPr>
+        <w:t>S</w:t>
+      </w:r>
       <w:r>
         <w:rPr>
           <w:rFonts w:eastAsiaTheme="minorEastAsia"/>
           <w:color w:val="404040" w:themeColor="text1" w:themeTint="BF"/>
           <w:szCs w:val="21"/>
-        </w:rPr>
-        <w:t>S</w:t>
-      </w:r>
+          <w:lang w:val="en-US"/>
+        </w:rPr>
+        <w:t>klearn</w:t>
+      </w:r>
+      <w:proofErr w:type="spellEnd"/>
       <w:r>
         <w:rPr>
           <w:rFonts w:eastAsiaTheme="minorEastAsia"/>
           <w:color w:val="404040" w:themeColor="text1" w:themeTint="BF"/>
           <w:szCs w:val="21"/>
-        </w:rPr>
-        <w:t>klearn</w:t>
-      </w:r>
-      <w:proofErr w:type="spellEnd"/>
+          <w:lang w:val="en-US"/>
+        </w:rPr>
+        <w:t xml:space="preserve">, </w:t>
+      </w:r>
+      <w:proofErr w:type="spellStart"/>
       <w:r>
         <w:rPr>
           <w:rFonts w:eastAsiaTheme="minorEastAsia"/>
           <w:color w:val="404040" w:themeColor="text1" w:themeTint="BF"/>
           <w:szCs w:val="21"/>
-        </w:rPr>
-        <w:t xml:space="preserve">, </w:t>
-      </w:r>
-      <w:proofErr w:type="spellStart"/>
+          <w:lang w:val="en-US"/>
+        </w:rPr>
+        <w:t>S</w:t>
+      </w:r>
       <w:r>
         <w:rPr>
           <w:rFonts w:eastAsiaTheme="minorEastAsia"/>
           <w:color w:val="404040" w:themeColor="text1" w:themeTint="BF"/>
           <w:szCs w:val="21"/>
-        </w:rPr>
-        <w:t>S</w:t>
-      </w:r>
+          <w:lang w:val="en-US"/>
+        </w:rPr>
+        <w:t>cipy</w:t>
+      </w:r>
+      <w:proofErr w:type="spellEnd"/>
       <w:r>
         <w:rPr>
           <w:rFonts w:eastAsiaTheme="minorEastAsia"/>
           <w:color w:val="404040" w:themeColor="text1" w:themeTint="BF"/>
           <w:szCs w:val="21"/>
-        </w:rPr>
-        <w:t>cipy</w:t>
-      </w:r>
-      <w:proofErr w:type="spellEnd"/>
+          <w:lang w:val="en-US"/>
+        </w:rPr>
+        <w:t xml:space="preserve">, </w:t>
+      </w:r>
+      <w:proofErr w:type="spellStart"/>
       <w:r>
         <w:rPr>
           <w:rFonts w:eastAsiaTheme="minorEastAsia"/>
           <w:color w:val="404040" w:themeColor="text1" w:themeTint="BF"/>
           <w:szCs w:val="21"/>
-        </w:rPr>
-        <w:t xml:space="preserve">, </w:t>
-      </w:r>
-      <w:proofErr w:type="spellStart"/>
+          <w:lang w:val="en-US"/>
+        </w:rPr>
+        <w:t>O</w:t>
+      </w:r>
       <w:r>
         <w:rPr>
           <w:rFonts w:eastAsiaTheme="minorEastAsia"/>
           <w:color w:val="404040" w:themeColor="text1" w:themeTint="BF"/>
           <w:szCs w:val="21"/>
-        </w:rPr>
-        <w:t>O</w:t>
-      </w:r>
+          <w:lang w:val="en-US"/>
+        </w:rPr>
+        <w:t>pencv</w:t>
+      </w:r>
+      <w:proofErr w:type="spellEnd"/>
       <w:r>
         <w:rPr>
           <w:rFonts w:eastAsiaTheme="minorEastAsia"/>
           <w:color w:val="404040" w:themeColor="text1" w:themeTint="BF"/>
           <w:szCs w:val="21"/>
-        </w:rPr>
-        <w:t>pencv</w:t>
-      </w:r>
-      <w:proofErr w:type="spellEnd"/>
-      <w:r>
+          <w:lang w:val="en-US"/>
+        </w:rPr>
+        <w:t xml:space="preserve">. </w:t>
+      </w:r>
+    </w:p>
+    <w:p>
+      <w:pPr>
+        <w:pStyle w:val="Estilo4"/>
+        <w:spacing w:after="240" w:line="276" w:lineRule="auto"/>
         <w:rPr>
           <w:rFonts w:eastAsiaTheme="minorEastAsia"/>
           <w:color w:val="404040" w:themeColor="text1" w:themeTint="BF"/>
           <w:szCs w:val="21"/>
         </w:rPr>
-        <w:t xml:space="preserve">. </w:t>
-      </w:r>
-    </w:p>
-    <w:p>
-      <w:pPr>
-        <w:pStyle w:val="Estilo4"/>
-        <w:spacing w:after="240" w:line="276" w:lineRule="auto"/>
+      </w:pPr>
+      <w:r>
         <w:rPr>
           <w:rFonts w:eastAsiaTheme="minorEastAsia"/>
           <w:color w:val="404040" w:themeColor="text1" w:themeTint="BF"/>
           <w:szCs w:val="21"/>
-        </w:rPr>
-      </w:pPr>
+          <w:lang w:val="en-US"/>
+        </w:rPr>
+        <w:t xml:space="preserve"> </w:t>
+      </w:r>
       <w:r>
         <w:rPr>
           <w:rFonts w:eastAsiaTheme="minorEastAsia"/>
           <w:color w:val="404040" w:themeColor="text1" w:themeTint="BF"/>
           <w:szCs w:val="21"/>
         </w:rPr>
-        <w:t xml:space="preserve"> Este ítem es considerablemente el más susceptible de sufrir modificaciones, con motivo en la rápida evolución de los requerimientos y la necesaria evolución de los sistemas para mantenerlos competitivos.</w:t>
+        <w:t>Este ítem es considerablemente el más susceptible de sufrir modificaciones, con motivo en la rápida evolución de los requerimientos y la necesaria evolución de los sistemas para mantenerlos competitivos.</w:t>
       </w:r>
     </w:p>
     <w:p>
@@ -5021,7 +5035,12 @@
         <w:t>Para el control de esta masiva cantidad de datos</w:t>
       </w:r>
       <w:r>
-        <w:t xml:space="preserve"> se requerirá la implementación de más hardware en función de la demanda proyectada.</w:t>
+        <w:t xml:space="preserve"> se requerirá la implementación de más hardware en función de la dema</w:t>
+      </w:r>
+      <w:bookmarkStart w:id="3" w:name="_GoBack"/>
+      <w:bookmarkEnd w:id="3"/>
+      <w:r>
+        <w:t>nda proyectada.</w:t>
       </w:r>
     </w:p>
     <w:p>
@@ -6976,7 +6995,7 @@
       <w:pPr>
         <w:pStyle w:val="Ttulo1"/>
       </w:pPr>
-      <w:bookmarkStart w:id="3" w:name="_Toc8115793"/>
+      <w:bookmarkStart w:id="4" w:name="_Toc8115793"/>
       <w:r>
         <w:lastRenderedPageBreak/>
         <w:t>Alcance del proyecto</w:t>
@@ -6984,7 +7003,7 @@
       <w:r>
         <w:t>.</w:t>
       </w:r>
-      <w:bookmarkEnd w:id="3"/>
+      <w:bookmarkEnd w:id="4"/>
     </w:p>
     <w:p>
       <w:pPr>
@@ -7961,14 +7980,14 @@
       <w:pPr>
         <w:pStyle w:val="Ttulo1"/>
       </w:pPr>
-      <w:bookmarkStart w:id="4" w:name="_Toc8115794"/>
+      <w:bookmarkStart w:id="5" w:name="_Toc8115794"/>
       <w:r>
         <w:t>Factibilidad de sistemas</w:t>
       </w:r>
       <w:r>
         <w:t>.</w:t>
       </w:r>
-      <w:bookmarkEnd w:id="4"/>
+      <w:bookmarkEnd w:id="5"/>
     </w:p>
     <w:p>
       <w:pPr>
@@ -8394,7 +8413,6 @@
           <w:szCs w:val="21"/>
         </w:rPr>
       </w:pPr>
-      <w:bookmarkStart w:id="5" w:name="_GoBack"/>
       <w:r>
         <w:rPr>
           <w:rFonts w:eastAsiaTheme="minorEastAsia" w:cstheme="minorHAnsi"/>
@@ -8943,7 +8961,6 @@
         <w:t>.</w:t>
       </w:r>
     </w:p>
-    <w:bookmarkEnd w:id="5"/>
     <w:p>
       <w:pPr>
         <w:pStyle w:val="Prrafodelista"/>
@@ -9153,6 +9170,7 @@
               <w:r>
                 <w:rPr>
                   <w:noProof/>
+                  <w:lang w:val="en-US"/>
                 </w:rPr>
                 <w:t xml:space="preserve">Dane, S. B. (s.f.). </w:t>
               </w:r>
@@ -9161,14 +9179,22 @@
                   <w:i/>
                   <w:iCs/>
                   <w:noProof/>
+                  <w:lang w:val="en-US"/>
                 </w:rPr>
                 <w:t>Slideshare</w:t>
               </w:r>
               <w:r>
                 <w:rPr>
                   <w:noProof/>
+                  <w:lang w:val="en-US"/>
                 </w:rPr>
-                <w:t>. Obtenido de Slideshare: https://www.slideshare.net/anglosid/prototyping-in-a-scrum-environment-capgemini</w:t>
+                <w:t xml:space="preserve">. </w:t>
+              </w:r>
+              <w:r>
+                <w:rPr>
+                  <w:noProof/>
+                </w:rPr>
+                <w:t>Obtenido de Slideshare: https://www.slideshare.net/anglosid/prototyping-in-a-scrum-environment-capgemini</w:t>
               </w:r>
             </w:p>
             <w:p>
@@ -9182,6 +9208,7 @@
               <w:r>
                 <w:rPr>
                   <w:noProof/>
+                  <w:lang w:val="en-US"/>
                 </w:rPr>
                 <w:t xml:space="preserve">Freeman, R. E. (1984). </w:t>
               </w:r>
@@ -9190,14 +9217,22 @@
                   <w:i/>
                   <w:iCs/>
                   <w:noProof/>
+                  <w:lang w:val="en-US"/>
                 </w:rPr>
                 <w:t>Qué es Stakeholder</w:t>
               </w:r>
               <w:r>
                 <w:rPr>
                   <w:noProof/>
+                  <w:lang w:val="en-US"/>
                 </w:rPr>
-                <w:t>. Obtenido de Qué es Stakeholder: https://www.significados.com/stakeholder/</w:t>
+                <w:t xml:space="preserve">. </w:t>
+              </w:r>
+              <w:r>
+                <w:rPr>
+                  <w:noProof/>
+                </w:rPr>
+                <w:t>Obtenido de Qué es Stakeholder: https://www.significados.com/stakeholder/</w:t>
               </w:r>
             </w:p>
             <w:p>
@@ -9322,11 +9357,13 @@
                 <w:ind w:left="720" w:hanging="720"/>
                 <w:rPr>
                   <w:noProof/>
+                  <w:lang w:val="en-US"/>
                 </w:rPr>
               </w:pPr>
               <w:r>
                 <w:rPr>
                   <w:noProof/>
+                  <w:lang w:val="en-US"/>
                 </w:rPr>
                 <w:t xml:space="preserve">MIT, M. I. (2018). </w:t>
               </w:r>
@@ -9335,12 +9372,14 @@
                   <w:i/>
                   <w:iCs/>
                   <w:noProof/>
+                  <w:lang w:val="en-US"/>
                 </w:rPr>
                 <w:t>Massachusetts Institute of Techonology - MIT</w:t>
               </w:r>
               <w:r>
                 <w:rPr>
                   <w:noProof/>
+                  <w:lang w:val="en-US"/>
                 </w:rPr>
                 <w:t>. Obtenido de Massachusetts Institute of Techonology - MIT: http://www.mit.edu</w:t>
               </w:r>
@@ -16517,7 +16556,7 @@
       </w:pPr>
     </w:pPrDefault>
   </w:docDefaults>
-  <w:latentStyles w:defLockedState="0" w:defUIPriority="99" w:defSemiHidden="0" w:defUnhideWhenUsed="0" w:defQFormat="0" w:count="375">
+  <w:latentStyles w:defLockedState="0" w:defUIPriority="99" w:defSemiHidden="0" w:defUnhideWhenUsed="0" w:defQFormat="0" w:count="376">
     <w:lsdException w:name="Normal" w:uiPriority="0" w:qFormat="1"/>
     <w:lsdException w:name="heading 1" w:uiPriority="9" w:qFormat="1"/>
     <w:lsdException w:name="heading 2" w:semiHidden="1" w:uiPriority="9" w:unhideWhenUsed="1" w:qFormat="1"/>
@@ -16623,7 +16662,6 @@
     <w:lsdException w:name="HTML Sample" w:semiHidden="1" w:unhideWhenUsed="1"/>
     <w:lsdException w:name="HTML Typewriter" w:semiHidden="1" w:unhideWhenUsed="1"/>
     <w:lsdException w:name="HTML Variable" w:semiHidden="1" w:unhideWhenUsed="1"/>
-    <w:lsdException w:name="Normal Table" w:semiHidden="1" w:unhideWhenUsed="1"/>
     <w:lsdException w:name="annotation subject" w:semiHidden="1" w:unhideWhenUsed="1"/>
     <w:lsdException w:name="No List" w:semiHidden="1" w:unhideWhenUsed="1"/>
     <w:lsdException w:name="Outline List 1" w:semiHidden="1" w:unhideWhenUsed="1"/>
@@ -16670,10 +16708,8 @@
     <w:lsdException w:name="Table Subtle 2" w:semiHidden="1" w:unhideWhenUsed="1"/>
     <w:lsdException w:name="Table Web 1" w:semiHidden="1" w:unhideWhenUsed="1"/>
     <w:lsdException w:name="Table Web 2" w:semiHidden="1" w:unhideWhenUsed="1"/>
-    <w:lsdException w:name="Table Web 3" w:semiHidden="1" w:unhideWhenUsed="1"/>
     <w:lsdException w:name="Balloon Text" w:semiHidden="1" w:unhideWhenUsed="1"/>
     <w:lsdException w:name="Table Grid" w:uiPriority="39"/>
-    <w:lsdException w:name="Table Theme" w:semiHidden="1" w:unhideWhenUsed="1"/>
     <w:lsdException w:name="Placeholder Text" w:semiHidden="1"/>
     <w:lsdException w:name="No Spacing" w:uiPriority="1" w:qFormat="1"/>
     <w:lsdException w:name="Light Shading" w:uiPriority="60"/>
@@ -16893,6 +16929,7 @@
     <w:lsdException w:name="Smart Hyperlink" w:semiHidden="1" w:unhideWhenUsed="1"/>
     <w:lsdException w:name="Hashtag" w:semiHidden="1" w:unhideWhenUsed="1"/>
     <w:lsdException w:name="Unresolved Mention" w:semiHidden="1" w:unhideWhenUsed="1"/>
+    <w:lsdException w:name="Smart Link" w:semiHidden="1" w:unhideWhenUsed="1"/>
   </w:latentStyles>
   <w:style w:type="paragraph" w:default="1" w:styleId="Normal">
     <w:name w:val="Normal"/>
@@ -18079,12 +18116,9 @@
 </file>
 
 <file path=customXml/item1.xml><?xml version="1.0" encoding="utf-8"?>
-<?mso-contentType ?>
-<FormTemplates xmlns="http://schemas.microsoft.com/sharepoint/v3/contenttype/forms">
-  <Display>DocumentLibraryForm</Display>
-  <Edit>DocumentLibraryForm</Edit>
-  <New>DocumentLibraryForm</New>
-</FormTemplates>
+<p:properties xmlns:p="http://schemas.microsoft.com/office/2006/metadata/properties" xmlns:xsi="http://www.w3.org/2001/XMLSchema-instance" xmlns:pc="http://schemas.microsoft.com/office/infopath/2007/PartnerControls">
+  <documentManagement/>
+</p:properties>
 </file>
 
 <file path=customXml/item2.xml><?xml version="1.0" encoding="utf-8"?>
@@ -18202,9 +18236,12 @@
 </file>
 
 <file path=customXml/item3.xml><?xml version="1.0" encoding="utf-8"?>
-<p:properties xmlns:p="http://schemas.microsoft.com/office/2006/metadata/properties" xmlns:xsi="http://www.w3.org/2001/XMLSchema-instance" xmlns:pc="http://schemas.microsoft.com/office/infopath/2007/PartnerControls">
-  <documentManagement/>
-</p:properties>
+<?mso-contentType ?>
+<FormTemplates xmlns="http://schemas.microsoft.com/sharepoint/v3/contenttype/forms">
+  <Display>DocumentLibraryForm</Display>
+  <Edit>DocumentLibraryForm</Edit>
+  <New>DocumentLibraryForm</New>
+</FormTemplates>
 </file>
 
 <file path=customXml/item4.xml><?xml version="1.0" encoding="utf-8"?>
@@ -18556,9 +18593,10 @@
 </file>
 
 <file path=customXml/itemProps1.xml><?xml version="1.0" encoding="utf-8"?>
-<ds:datastoreItem xmlns:ds="http://schemas.openxmlformats.org/officeDocument/2006/customXml" ds:itemID="{49709B3A-932F-4849-B873-2A1178BABAC3}">
+<ds:datastoreItem xmlns:ds="http://schemas.openxmlformats.org/officeDocument/2006/customXml" ds:itemID="{1BEFC227-36E9-4590-8FCB-F7124DB486A6}">
   <ds:schemaRefs>
-    <ds:schemaRef ds:uri="http://schemas.microsoft.com/sharepoint/v3/contenttype/forms"/>
+    <ds:schemaRef ds:uri="http://schemas.microsoft.com/office/2006/metadata/properties"/>
+    <ds:schemaRef ds:uri="http://schemas.microsoft.com/office/infopath/2007/PartnerControls"/>
   </ds:schemaRefs>
 </ds:datastoreItem>
 </file>
@@ -18580,16 +18618,15 @@
 </file>
 
 <file path=customXml/itemProps3.xml><?xml version="1.0" encoding="utf-8"?>
-<ds:datastoreItem xmlns:ds="http://schemas.openxmlformats.org/officeDocument/2006/customXml" ds:itemID="{1BEFC227-36E9-4590-8FCB-F7124DB486A6}">
+<ds:datastoreItem xmlns:ds="http://schemas.openxmlformats.org/officeDocument/2006/customXml" ds:itemID="{49709B3A-932F-4849-B873-2A1178BABAC3}">
   <ds:schemaRefs>
-    <ds:schemaRef ds:uri="http://schemas.microsoft.com/office/2006/metadata/properties"/>
-    <ds:schemaRef ds:uri="http://schemas.microsoft.com/office/infopath/2007/PartnerControls"/>
+    <ds:schemaRef ds:uri="http://schemas.microsoft.com/sharepoint/v3/contenttype/forms"/>
   </ds:schemaRefs>
 </ds:datastoreItem>
 </file>
 
 <file path=customXml/itemProps4.xml><?xml version="1.0" encoding="utf-8"?>
-<ds:datastoreItem xmlns:ds="http://schemas.openxmlformats.org/officeDocument/2006/customXml" ds:itemID="{1F1FBB1B-77EE-4D1D-8305-1780442A57C2}">
+<ds:datastoreItem xmlns:ds="http://schemas.openxmlformats.org/officeDocument/2006/customXml" ds:itemID="{A646591A-9C16-4BB5-8DB5-CBC9D0068FB3}">
   <ds:schemaRefs>
     <ds:schemaRef ds:uri="http://schemas.openxmlformats.org/officeDocument/2006/bibliography"/>
   </ds:schemaRefs>

</xml_diff>